<commit_message>
Software Design Document Version 1.3
Edit Detailed Design according to customer's review
Edit Data Model according to peer review.
</commit_message>
<xml_diff>
--- a/Design/Software Design Document.docx
+++ b/Design/Software Design Document.docx
@@ -48,6 +48,7 @@
     </w:p>
     <w:p>
       <w:pPr>
+        <w:spacing w:before="240"/>
         <w:jc w:val="center"/>
         <w:rPr>
           <w:b/>
@@ -69,16 +70,24 @@
     <w:tbl>
       <w:tblPr>
         <w:tblpPr w:leftFromText="180" w:rightFromText="180" w:vertAnchor="text" w:horzAnchor="margin" w:tblpXSpec="center" w:tblpY="405"/>
-        <w:tblW w:w="7470" w:type="dxa"/>
+        <w:tblW w:w="9710" w:type="dxa"/>
+        <w:tblBorders>
+          <w:top w:val="single" w:sz="4" w:space="0" w:color="auto"/>
+          <w:left w:val="single" w:sz="4" w:space="0" w:color="auto"/>
+          <w:bottom w:val="single" w:sz="4" w:space="0" w:color="auto"/>
+          <w:right w:val="single" w:sz="4" w:space="0" w:color="auto"/>
+          <w:insideH w:val="single" w:sz="4" w:space="0" w:color="auto"/>
+          <w:insideV w:val="single" w:sz="4" w:space="0" w:color="auto"/>
+        </w:tblBorders>
         <w:tblLayout w:type="fixed"/>
         <w:tblLook w:val="04A0" w:firstRow="1" w:lastRow="0" w:firstColumn="1" w:lastColumn="0" w:noHBand="0" w:noVBand="1"/>
       </w:tblPr>
       <w:tblGrid>
-        <w:gridCol w:w="1816"/>
-        <w:gridCol w:w="977"/>
-        <w:gridCol w:w="1437"/>
-        <w:gridCol w:w="1260"/>
-        <w:gridCol w:w="1980"/>
+        <w:gridCol w:w="2690"/>
+        <w:gridCol w:w="990"/>
+        <w:gridCol w:w="1440"/>
+        <w:gridCol w:w="1080"/>
+        <w:gridCol w:w="3510"/>
       </w:tblGrid>
       <w:tr>
         <w:trPr>
@@ -86,13 +95,10 @@
         </w:trPr>
         <w:tc>
           <w:tcPr>
-            <w:tcW w:w="1816" w:type="dxa"/>
+            <w:tcW w:w="2690" w:type="dxa"/>
             <w:vMerge w:val="restart"/>
             <w:tcBorders>
-              <w:top w:val="single" w:sz="8" w:space="0" w:color="auto"/>
-              <w:left w:val="single" w:sz="8" w:space="0" w:color="auto"/>
-              <w:bottom w:val="single" w:sz="8" w:space="0" w:color="000000"/>
-              <w:right w:val="single" w:sz="8" w:space="0" w:color="auto"/>
+              <w:right w:val="nil"/>
             </w:tcBorders>
             <w:shd w:val="clear" w:color="auto" w:fill="auto"/>
             <w:vAlign w:val="center"/>
@@ -125,13 +131,11 @@
         </w:tc>
         <w:tc>
           <w:tcPr>
-            <w:tcW w:w="977" w:type="dxa"/>
+            <w:tcW w:w="990" w:type="dxa"/>
             <w:vMerge w:val="restart"/>
             <w:tcBorders>
-              <w:top w:val="single" w:sz="8" w:space="0" w:color="auto"/>
-              <w:left w:val="single" w:sz="8" w:space="0" w:color="auto"/>
-              <w:bottom w:val="single" w:sz="8" w:space="0" w:color="000000"/>
-              <w:right w:val="single" w:sz="8" w:space="0" w:color="auto"/>
+              <w:left w:val="nil"/>
+              <w:right w:val="nil"/>
             </w:tcBorders>
             <w:shd w:val="clear" w:color="auto" w:fill="auto"/>
             <w:vAlign w:val="center"/>
@@ -164,13 +168,11 @@
         </w:tc>
         <w:tc>
           <w:tcPr>
-            <w:tcW w:w="1437" w:type="dxa"/>
+            <w:tcW w:w="1440" w:type="dxa"/>
             <w:vMerge w:val="restart"/>
             <w:tcBorders>
-              <w:top w:val="single" w:sz="8" w:space="0" w:color="auto"/>
-              <w:left w:val="single" w:sz="8" w:space="0" w:color="auto"/>
-              <w:bottom w:val="single" w:sz="8" w:space="0" w:color="000000"/>
-              <w:right w:val="single" w:sz="8" w:space="0" w:color="auto"/>
+              <w:left w:val="nil"/>
+              <w:right w:val="nil"/>
             </w:tcBorders>
             <w:shd w:val="clear" w:color="auto" w:fill="auto"/>
             <w:vAlign w:val="center"/>
@@ -203,13 +205,11 @@
         </w:tc>
         <w:tc>
           <w:tcPr>
-            <w:tcW w:w="1260" w:type="dxa"/>
+            <w:tcW w:w="1080" w:type="dxa"/>
             <w:vMerge w:val="restart"/>
             <w:tcBorders>
-              <w:top w:val="single" w:sz="8" w:space="0" w:color="auto"/>
-              <w:left w:val="single" w:sz="8" w:space="0" w:color="auto"/>
-              <w:bottom w:val="single" w:sz="8" w:space="0" w:color="000000"/>
-              <w:right w:val="single" w:sz="8" w:space="0" w:color="auto"/>
+              <w:left w:val="nil"/>
+              <w:right w:val="nil"/>
             </w:tcBorders>
             <w:shd w:val="clear" w:color="auto" w:fill="auto"/>
             <w:vAlign w:val="center"/>
@@ -242,13 +242,10 @@
         </w:tc>
         <w:tc>
           <w:tcPr>
-            <w:tcW w:w="1980" w:type="dxa"/>
+            <w:tcW w:w="3510" w:type="dxa"/>
             <w:vMerge w:val="restart"/>
             <w:tcBorders>
-              <w:top w:val="single" w:sz="8" w:space="0" w:color="auto"/>
-              <w:left w:val="single" w:sz="8" w:space="0" w:color="auto"/>
-              <w:bottom w:val="single" w:sz="8" w:space="0" w:color="000000"/>
-              <w:right w:val="single" w:sz="8" w:space="0" w:color="auto"/>
+              <w:left w:val="nil"/>
             </w:tcBorders>
             <w:shd w:val="clear" w:color="auto" w:fill="auto"/>
             <w:vAlign w:val="center"/>
@@ -287,13 +284,12 @@
         </w:trPr>
         <w:tc>
           <w:tcPr>
-            <w:tcW w:w="1816" w:type="dxa"/>
+            <w:tcW w:w="2690" w:type="dxa"/>
             <w:vMerge/>
             <w:tcBorders>
-              <w:top w:val="single" w:sz="8" w:space="0" w:color="auto"/>
-              <w:left w:val="single" w:sz="8" w:space="0" w:color="auto"/>
-              <w:bottom w:val="single" w:sz="8" w:space="0" w:color="000000"/>
-              <w:right w:val="single" w:sz="8" w:space="0" w:color="auto"/>
+              <w:top w:val="nil"/>
+              <w:bottom w:val="single" w:sz="4" w:space="0" w:color="auto"/>
+              <w:right w:val="nil"/>
             </w:tcBorders>
             <w:vAlign w:val="center"/>
             <w:hideMark/>
@@ -314,13 +310,13 @@
         </w:tc>
         <w:tc>
           <w:tcPr>
-            <w:tcW w:w="977" w:type="dxa"/>
+            <w:tcW w:w="990" w:type="dxa"/>
             <w:vMerge/>
             <w:tcBorders>
-              <w:top w:val="single" w:sz="8" w:space="0" w:color="auto"/>
-              <w:left w:val="single" w:sz="8" w:space="0" w:color="auto"/>
-              <w:bottom w:val="single" w:sz="8" w:space="0" w:color="000000"/>
-              <w:right w:val="single" w:sz="8" w:space="0" w:color="auto"/>
+              <w:top w:val="nil"/>
+              <w:left w:val="nil"/>
+              <w:bottom w:val="single" w:sz="4" w:space="0" w:color="auto"/>
+              <w:right w:val="nil"/>
             </w:tcBorders>
             <w:vAlign w:val="center"/>
             <w:hideMark/>
@@ -341,13 +337,13 @@
         </w:tc>
         <w:tc>
           <w:tcPr>
-            <w:tcW w:w="1437" w:type="dxa"/>
+            <w:tcW w:w="1440" w:type="dxa"/>
             <w:vMerge/>
             <w:tcBorders>
-              <w:top w:val="single" w:sz="8" w:space="0" w:color="auto"/>
-              <w:left w:val="single" w:sz="8" w:space="0" w:color="auto"/>
-              <w:bottom w:val="single" w:sz="8" w:space="0" w:color="000000"/>
-              <w:right w:val="single" w:sz="8" w:space="0" w:color="auto"/>
+              <w:top w:val="nil"/>
+              <w:left w:val="nil"/>
+              <w:bottom w:val="single" w:sz="4" w:space="0" w:color="auto"/>
+              <w:right w:val="nil"/>
             </w:tcBorders>
             <w:vAlign w:val="center"/>
             <w:hideMark/>
@@ -368,13 +364,13 @@
         </w:tc>
         <w:tc>
           <w:tcPr>
-            <w:tcW w:w="1260" w:type="dxa"/>
+            <w:tcW w:w="1080" w:type="dxa"/>
             <w:vMerge/>
             <w:tcBorders>
-              <w:top w:val="single" w:sz="8" w:space="0" w:color="auto"/>
-              <w:left w:val="single" w:sz="8" w:space="0" w:color="auto"/>
-              <w:bottom w:val="single" w:sz="8" w:space="0" w:color="000000"/>
-              <w:right w:val="single" w:sz="8" w:space="0" w:color="auto"/>
+              <w:top w:val="nil"/>
+              <w:left w:val="nil"/>
+              <w:bottom w:val="single" w:sz="4" w:space="0" w:color="auto"/>
+              <w:right w:val="nil"/>
             </w:tcBorders>
             <w:vAlign w:val="center"/>
             <w:hideMark/>
@@ -395,13 +391,12 @@
         </w:tc>
         <w:tc>
           <w:tcPr>
-            <w:tcW w:w="1980" w:type="dxa"/>
+            <w:tcW w:w="3510" w:type="dxa"/>
             <w:vMerge/>
             <w:tcBorders>
-              <w:top w:val="single" w:sz="8" w:space="0" w:color="auto"/>
-              <w:left w:val="single" w:sz="8" w:space="0" w:color="auto"/>
-              <w:bottom w:val="single" w:sz="8" w:space="0" w:color="000000"/>
-              <w:right w:val="single" w:sz="8" w:space="0" w:color="auto"/>
+              <w:top w:val="nil"/>
+              <w:left w:val="nil"/>
+              <w:bottom w:val="single" w:sz="4" w:space="0" w:color="auto"/>
             </w:tcBorders>
             <w:vAlign w:val="center"/>
             <w:hideMark/>
@@ -427,12 +422,10 @@
         </w:trPr>
         <w:tc>
           <w:tcPr>
-            <w:tcW w:w="1816" w:type="dxa"/>
+            <w:tcW w:w="2690" w:type="dxa"/>
             <w:tcBorders>
-              <w:top w:val="nil"/>
-              <w:left w:val="single" w:sz="8" w:space="0" w:color="auto"/>
               <w:bottom w:val="nil"/>
-              <w:right w:val="single" w:sz="8" w:space="0" w:color="auto"/>
+              <w:right w:val="nil"/>
             </w:tcBorders>
             <w:shd w:val="clear" w:color="auto" w:fill="auto"/>
             <w:vAlign w:val="center"/>
@@ -441,6 +434,7 @@
           <w:p>
             <w:pPr>
               <w:spacing w:after="0" w:line="240" w:lineRule="auto"/>
+              <w:jc w:val="center"/>
               <w:rPr>
                 <w:rFonts w:ascii="Calibri" w:eastAsia="Times New Roman" w:hAnsi="Calibri" w:cs="Calibri"/>
                 <w:b/>
@@ -465,12 +459,11 @@
         </w:tc>
         <w:tc>
           <w:tcPr>
-            <w:tcW w:w="977" w:type="dxa"/>
+            <w:tcW w:w="990" w:type="dxa"/>
             <w:tcBorders>
-              <w:top w:val="nil"/>
               <w:left w:val="nil"/>
               <w:bottom w:val="nil"/>
-              <w:right w:val="single" w:sz="8" w:space="0" w:color="auto"/>
+              <w:right w:val="nil"/>
             </w:tcBorders>
             <w:shd w:val="clear" w:color="auto" w:fill="auto"/>
             <w:vAlign w:val="center"/>
@@ -479,6 +472,7 @@
           <w:p>
             <w:pPr>
               <w:spacing w:after="0" w:line="240" w:lineRule="auto"/>
+              <w:jc w:val="center"/>
               <w:rPr>
                 <w:rFonts w:ascii="Calibri" w:eastAsia="Times New Roman" w:hAnsi="Calibri" w:cs="Calibri"/>
                 <w:b/>
@@ -503,12 +497,11 @@
         </w:tc>
         <w:tc>
           <w:tcPr>
-            <w:tcW w:w="1437" w:type="dxa"/>
+            <w:tcW w:w="1440" w:type="dxa"/>
             <w:tcBorders>
-              <w:top w:val="nil"/>
               <w:left w:val="nil"/>
               <w:bottom w:val="nil"/>
-              <w:right w:val="single" w:sz="8" w:space="0" w:color="auto"/>
+              <w:right w:val="nil"/>
             </w:tcBorders>
             <w:shd w:val="clear" w:color="auto" w:fill="auto"/>
             <w:vAlign w:val="center"/>
@@ -517,6 +510,7 @@
           <w:p>
             <w:pPr>
               <w:spacing w:after="0" w:line="240" w:lineRule="auto"/>
+              <w:jc w:val="center"/>
               <w:rPr>
                 <w:rFonts w:ascii="Calibri" w:eastAsia="Times New Roman" w:hAnsi="Calibri" w:cs="Calibri"/>
                 <w:b/>
@@ -535,18 +529,17 @@
                 <w:sz w:val="24"/>
                 <w:szCs w:val="24"/>
               </w:rPr>
-              <w:t xml:space="preserve">Alaa Gamal </w:t>
-            </w:r>
-          </w:p>
-        </w:tc>
-        <w:tc>
-          <w:tcPr>
-            <w:tcW w:w="1260" w:type="dxa"/>
+              <w:t>Alaa Gamal</w:t>
+            </w:r>
+          </w:p>
+        </w:tc>
+        <w:tc>
+          <w:tcPr>
+            <w:tcW w:w="1080" w:type="dxa"/>
             <w:tcBorders>
-              <w:top w:val="nil"/>
               <w:left w:val="nil"/>
               <w:bottom w:val="nil"/>
-              <w:right w:val="single" w:sz="8" w:space="0" w:color="auto"/>
+              <w:right w:val="nil"/>
             </w:tcBorders>
             <w:shd w:val="clear" w:color="auto" w:fill="auto"/>
             <w:vAlign w:val="center"/>
@@ -555,6 +548,7 @@
           <w:p>
             <w:pPr>
               <w:spacing w:after="0" w:line="240" w:lineRule="auto"/>
+              <w:jc w:val="center"/>
               <w:rPr>
                 <w:rFonts w:ascii="Calibri" w:eastAsia="Times New Roman" w:hAnsi="Calibri" w:cs="Calibri"/>
                 <w:b/>
@@ -590,12 +584,10 @@
         </w:tc>
         <w:tc>
           <w:tcPr>
-            <w:tcW w:w="1980" w:type="dxa"/>
+            <w:tcW w:w="3510" w:type="dxa"/>
             <w:tcBorders>
-              <w:top w:val="nil"/>
               <w:left w:val="nil"/>
               <w:bottom w:val="nil"/>
-              <w:right w:val="single" w:sz="8" w:space="0" w:color="auto"/>
             </w:tcBorders>
             <w:shd w:val="clear" w:color="auto" w:fill="auto"/>
             <w:vAlign w:val="center"/>
@@ -623,7 +615,7 @@
                 <w:sz w:val="24"/>
                 <w:szCs w:val="24"/>
               </w:rPr>
-              <w:t xml:space="preserve">Initiate SDD </w:t>
+              <w:t>Initiate SDD</w:t>
             </w:r>
           </w:p>
         </w:tc>
@@ -634,12 +626,11 @@
         </w:trPr>
         <w:tc>
           <w:tcPr>
-            <w:tcW w:w="1816" w:type="dxa"/>
+            <w:tcW w:w="2690" w:type="dxa"/>
             <w:tcBorders>
               <w:top w:val="nil"/>
-              <w:left w:val="single" w:sz="8" w:space="0" w:color="auto"/>
               <w:bottom w:val="nil"/>
-              <w:right w:val="single" w:sz="8" w:space="0" w:color="auto"/>
+              <w:right w:val="nil"/>
             </w:tcBorders>
             <w:shd w:val="clear" w:color="auto" w:fill="auto"/>
             <w:vAlign w:val="center"/>
@@ -647,6 +638,7 @@
           <w:p>
             <w:pPr>
               <w:spacing w:after="0" w:line="240" w:lineRule="auto"/>
+              <w:jc w:val="center"/>
               <w:rPr>
                 <w:rFonts w:ascii="Calibri" w:eastAsia="Times New Roman" w:hAnsi="Calibri" w:cs="Calibri"/>
                 <w:b/>
@@ -671,12 +663,12 @@
         </w:tc>
         <w:tc>
           <w:tcPr>
-            <w:tcW w:w="977" w:type="dxa"/>
+            <w:tcW w:w="990" w:type="dxa"/>
             <w:tcBorders>
               <w:top w:val="nil"/>
               <w:left w:val="nil"/>
               <w:bottom w:val="nil"/>
-              <w:right w:val="single" w:sz="8" w:space="0" w:color="auto"/>
+              <w:right w:val="nil"/>
             </w:tcBorders>
             <w:shd w:val="clear" w:color="auto" w:fill="auto"/>
             <w:vAlign w:val="center"/>
@@ -684,6 +676,7 @@
           <w:p>
             <w:pPr>
               <w:spacing w:after="0" w:line="240" w:lineRule="auto"/>
+              <w:jc w:val="center"/>
               <w:rPr>
                 <w:rFonts w:ascii="Calibri" w:eastAsia="Times New Roman" w:hAnsi="Calibri" w:cs="Calibri"/>
                 <w:b/>
@@ -708,12 +701,12 @@
         </w:tc>
         <w:tc>
           <w:tcPr>
-            <w:tcW w:w="1437" w:type="dxa"/>
+            <w:tcW w:w="1440" w:type="dxa"/>
             <w:tcBorders>
               <w:top w:val="nil"/>
               <w:left w:val="nil"/>
               <w:bottom w:val="nil"/>
-              <w:right w:val="single" w:sz="8" w:space="0" w:color="auto"/>
+              <w:right w:val="nil"/>
             </w:tcBorders>
             <w:shd w:val="clear" w:color="auto" w:fill="auto"/>
             <w:vAlign w:val="center"/>
@@ -721,6 +714,7 @@
           <w:p>
             <w:pPr>
               <w:spacing w:after="0" w:line="240" w:lineRule="auto"/>
+              <w:jc w:val="center"/>
               <w:rPr>
                 <w:rFonts w:ascii="Calibri" w:eastAsia="Times New Roman" w:hAnsi="Calibri" w:cs="Calibri"/>
                 <w:b/>
@@ -739,18 +733,18 @@
                 <w:sz w:val="24"/>
                 <w:szCs w:val="24"/>
               </w:rPr>
-              <w:t xml:space="preserve">Alaa Gamal </w:t>
-            </w:r>
-          </w:p>
-        </w:tc>
-        <w:tc>
-          <w:tcPr>
-            <w:tcW w:w="1260" w:type="dxa"/>
+              <w:t>Alaa Gamal</w:t>
+            </w:r>
+          </w:p>
+        </w:tc>
+        <w:tc>
+          <w:tcPr>
+            <w:tcW w:w="1080" w:type="dxa"/>
             <w:tcBorders>
               <w:top w:val="nil"/>
               <w:left w:val="nil"/>
               <w:bottom w:val="nil"/>
-              <w:right w:val="single" w:sz="8" w:space="0" w:color="auto"/>
+              <w:right w:val="nil"/>
             </w:tcBorders>
             <w:shd w:val="clear" w:color="auto" w:fill="auto"/>
             <w:vAlign w:val="center"/>
@@ -758,6 +752,7 @@
           <w:p>
             <w:pPr>
               <w:spacing w:after="0" w:line="240" w:lineRule="auto"/>
+              <w:jc w:val="center"/>
               <w:rPr>
                 <w:rFonts w:ascii="Calibri" w:eastAsia="Times New Roman" w:hAnsi="Calibri" w:cs="Calibri"/>
                 <w:b/>
@@ -793,12 +788,11 @@
         </w:tc>
         <w:tc>
           <w:tcPr>
-            <w:tcW w:w="1980" w:type="dxa"/>
+            <w:tcW w:w="3510" w:type="dxa"/>
             <w:tcBorders>
               <w:top w:val="nil"/>
               <w:left w:val="nil"/>
               <w:bottom w:val="nil"/>
-              <w:right w:val="single" w:sz="8" w:space="0" w:color="auto"/>
             </w:tcBorders>
             <w:shd w:val="clear" w:color="auto" w:fill="auto"/>
             <w:vAlign w:val="center"/>
@@ -825,7 +819,7 @@
                 <w:sz w:val="24"/>
                 <w:szCs w:val="24"/>
               </w:rPr>
-              <w:t xml:space="preserve">Adding HLD , DD, DFD, ERD </w:t>
+              <w:t>Adding HLD , DD, DFD, ERD</w:t>
             </w:r>
           </w:p>
         </w:tc>
@@ -836,12 +830,11 @@
         </w:trPr>
         <w:tc>
           <w:tcPr>
-            <w:tcW w:w="1816" w:type="dxa"/>
+            <w:tcW w:w="2690" w:type="dxa"/>
             <w:tcBorders>
               <w:top w:val="nil"/>
-              <w:left w:val="single" w:sz="8" w:space="0" w:color="auto"/>
-              <w:bottom w:val="single" w:sz="4" w:space="0" w:color="auto"/>
-              <w:right w:val="single" w:sz="8" w:space="0" w:color="auto"/>
+              <w:bottom w:val="nil"/>
+              <w:right w:val="nil"/>
             </w:tcBorders>
             <w:shd w:val="clear" w:color="auto" w:fill="auto"/>
             <w:vAlign w:val="center"/>
@@ -849,6 +842,7 @@
           <w:p>
             <w:pPr>
               <w:spacing w:after="0" w:line="240" w:lineRule="auto"/>
+              <w:jc w:val="center"/>
               <w:rPr>
                 <w:rFonts w:ascii="Calibri" w:eastAsia="Times New Roman" w:hAnsi="Calibri" w:cs="Calibri"/>
                 <w:b/>
@@ -873,12 +867,12 @@
         </w:tc>
         <w:tc>
           <w:tcPr>
-            <w:tcW w:w="977" w:type="dxa"/>
+            <w:tcW w:w="990" w:type="dxa"/>
             <w:tcBorders>
               <w:top w:val="nil"/>
               <w:left w:val="nil"/>
-              <w:bottom w:val="single" w:sz="4" w:space="0" w:color="auto"/>
-              <w:right w:val="single" w:sz="8" w:space="0" w:color="auto"/>
+              <w:bottom w:val="nil"/>
+              <w:right w:val="nil"/>
             </w:tcBorders>
             <w:shd w:val="clear" w:color="auto" w:fill="auto"/>
             <w:vAlign w:val="center"/>
@@ -886,6 +880,7 @@
           <w:p>
             <w:pPr>
               <w:spacing w:after="0" w:line="240" w:lineRule="auto"/>
+              <w:jc w:val="center"/>
               <w:rPr>
                 <w:rFonts w:ascii="Calibri" w:eastAsia="Times New Roman" w:hAnsi="Calibri" w:cs="Calibri"/>
                 <w:b/>
@@ -910,12 +905,12 @@
         </w:tc>
         <w:tc>
           <w:tcPr>
-            <w:tcW w:w="1437" w:type="dxa"/>
+            <w:tcW w:w="1440" w:type="dxa"/>
             <w:tcBorders>
               <w:top w:val="nil"/>
               <w:left w:val="nil"/>
-              <w:bottom w:val="single" w:sz="4" w:space="0" w:color="auto"/>
-              <w:right w:val="single" w:sz="8" w:space="0" w:color="auto"/>
+              <w:bottom w:val="nil"/>
+              <w:right w:val="nil"/>
             </w:tcBorders>
             <w:shd w:val="clear" w:color="auto" w:fill="auto"/>
             <w:vAlign w:val="center"/>
@@ -923,6 +918,7 @@
           <w:p>
             <w:pPr>
               <w:spacing w:after="0" w:line="240" w:lineRule="auto"/>
+              <w:jc w:val="center"/>
               <w:rPr>
                 <w:rFonts w:ascii="Calibri" w:eastAsia="Times New Roman" w:hAnsi="Calibri" w:cs="Calibri"/>
                 <w:b/>
@@ -941,18 +937,18 @@
                 <w:sz w:val="24"/>
                 <w:szCs w:val="24"/>
               </w:rPr>
-              <w:t xml:space="preserve">Alaa Gamal </w:t>
-            </w:r>
-          </w:p>
-        </w:tc>
-        <w:tc>
-          <w:tcPr>
-            <w:tcW w:w="1260" w:type="dxa"/>
+              <w:t>Alaa Gamal</w:t>
+            </w:r>
+          </w:p>
+        </w:tc>
+        <w:tc>
+          <w:tcPr>
+            <w:tcW w:w="1080" w:type="dxa"/>
             <w:tcBorders>
               <w:top w:val="nil"/>
               <w:left w:val="nil"/>
-              <w:bottom w:val="single" w:sz="4" w:space="0" w:color="auto"/>
-              <w:right w:val="single" w:sz="8" w:space="0" w:color="auto"/>
+              <w:bottom w:val="nil"/>
+              <w:right w:val="nil"/>
             </w:tcBorders>
             <w:shd w:val="clear" w:color="auto" w:fill="auto"/>
             <w:vAlign w:val="center"/>
@@ -960,6 +956,7 @@
           <w:p>
             <w:pPr>
               <w:spacing w:after="0" w:line="240" w:lineRule="auto"/>
+              <w:jc w:val="center"/>
               <w:rPr>
                 <w:rFonts w:ascii="Calibri" w:eastAsia="Times New Roman" w:hAnsi="Calibri" w:cs="Calibri"/>
                 <w:b/>
@@ -995,12 +992,11 @@
         </w:tc>
         <w:tc>
           <w:tcPr>
-            <w:tcW w:w="1980" w:type="dxa"/>
+            <w:tcW w:w="3510" w:type="dxa"/>
             <w:tcBorders>
               <w:top w:val="nil"/>
               <w:left w:val="nil"/>
-              <w:bottom w:val="single" w:sz="4" w:space="0" w:color="auto"/>
-              <w:right w:val="single" w:sz="8" w:space="0" w:color="auto"/>
+              <w:bottom w:val="nil"/>
             </w:tcBorders>
             <w:shd w:val="clear" w:color="auto" w:fill="auto"/>
             <w:vAlign w:val="center"/>
@@ -1027,112 +1023,281 @@
                 <w:sz w:val="24"/>
                 <w:szCs w:val="24"/>
               </w:rPr>
-              <w:t xml:space="preserve">Adding GUI </w:t>
-            </w:r>
+              <w:t>Adding GUI</w:t>
+            </w:r>
+          </w:p>
+        </w:tc>
+      </w:tr>
+      <w:tr>
+        <w:trPr>
+          <w:trHeight w:val="2442"/>
+        </w:trPr>
+        <w:tc>
+          <w:tcPr>
+            <w:tcW w:w="2690" w:type="dxa"/>
+            <w:tcBorders>
+              <w:top w:val="nil"/>
+              <w:right w:val="nil"/>
+            </w:tcBorders>
+            <w:shd w:val="clear" w:color="auto" w:fill="auto"/>
+            <w:vAlign w:val="center"/>
+          </w:tcPr>
+          <w:p>
+            <w:pPr>
+              <w:spacing w:after="0" w:line="240" w:lineRule="auto"/>
+              <w:rPr>
+                <w:rFonts w:ascii="Calibri" w:eastAsia="Times New Roman" w:hAnsi="Calibri" w:cs="Calibri"/>
+                <w:b/>
+                <w:bCs/>
+                <w:color w:val="000000"/>
+                <w:sz w:val="24"/>
+                <w:szCs w:val="24"/>
+              </w:rPr>
+            </w:pPr>
+            <w:r>
+              <w:rPr>
+                <w:rFonts w:ascii="Calibri" w:eastAsia="Times New Roman" w:hAnsi="Calibri" w:cs="Calibri"/>
+                <w:b/>
+                <w:bCs/>
+                <w:color w:val="000000"/>
+                <w:sz w:val="24"/>
+                <w:szCs w:val="24"/>
+              </w:rPr>
+              <w:t>Internet Banking System</w:t>
+            </w:r>
+          </w:p>
+        </w:tc>
+        <w:tc>
+          <w:tcPr>
+            <w:tcW w:w="990" w:type="dxa"/>
+            <w:tcBorders>
+              <w:top w:val="nil"/>
+              <w:left w:val="nil"/>
+              <w:right w:val="nil"/>
+            </w:tcBorders>
+            <w:shd w:val="clear" w:color="auto" w:fill="auto"/>
+            <w:vAlign w:val="center"/>
+          </w:tcPr>
+          <w:p>
+            <w:pPr>
+              <w:spacing w:after="0" w:line="240" w:lineRule="auto"/>
+              <w:jc w:val="center"/>
+              <w:rPr>
+                <w:rFonts w:ascii="Calibri" w:eastAsia="Times New Roman" w:hAnsi="Calibri" w:cs="Calibri"/>
+                <w:b/>
+                <w:bCs/>
+                <w:color w:val="000000"/>
+                <w:sz w:val="24"/>
+                <w:szCs w:val="24"/>
+              </w:rPr>
+            </w:pPr>
+            <w:r>
+              <w:rPr>
+                <w:rFonts w:ascii="Calibri" w:eastAsia="Times New Roman" w:hAnsi="Calibri" w:cs="Calibri"/>
+                <w:b/>
+                <w:bCs/>
+                <w:color w:val="000000"/>
+                <w:sz w:val="24"/>
+                <w:szCs w:val="24"/>
+              </w:rPr>
+              <w:t>1.3</w:t>
+            </w:r>
+          </w:p>
+        </w:tc>
+        <w:tc>
+          <w:tcPr>
+            <w:tcW w:w="1440" w:type="dxa"/>
+            <w:tcBorders>
+              <w:top w:val="nil"/>
+              <w:left w:val="nil"/>
+              <w:right w:val="nil"/>
+            </w:tcBorders>
+            <w:shd w:val="clear" w:color="auto" w:fill="auto"/>
+            <w:vAlign w:val="center"/>
+          </w:tcPr>
+          <w:p>
+            <w:pPr>
+              <w:spacing w:after="0" w:line="240" w:lineRule="auto"/>
+              <w:jc w:val="center"/>
+              <w:rPr>
+                <w:rFonts w:ascii="Calibri" w:eastAsia="Times New Roman" w:hAnsi="Calibri" w:cs="Calibri"/>
+                <w:b/>
+                <w:bCs/>
+                <w:color w:val="000000"/>
+                <w:sz w:val="24"/>
+                <w:szCs w:val="24"/>
+              </w:rPr>
+            </w:pPr>
+            <w:r>
+              <w:rPr>
+                <w:rFonts w:ascii="Calibri" w:eastAsia="Times New Roman" w:hAnsi="Calibri" w:cs="Calibri"/>
+                <w:b/>
+                <w:bCs/>
+                <w:color w:val="000000"/>
+                <w:sz w:val="24"/>
+                <w:szCs w:val="24"/>
+              </w:rPr>
+              <w:t>Alaa Gamal</w:t>
+            </w:r>
+          </w:p>
+        </w:tc>
+        <w:tc>
+          <w:tcPr>
+            <w:tcW w:w="1080" w:type="dxa"/>
+            <w:tcBorders>
+              <w:top w:val="nil"/>
+              <w:left w:val="nil"/>
+              <w:right w:val="nil"/>
+            </w:tcBorders>
+            <w:shd w:val="clear" w:color="auto" w:fill="auto"/>
+            <w:vAlign w:val="center"/>
+          </w:tcPr>
+          <w:p>
+            <w:pPr>
+              <w:spacing w:after="0" w:line="240" w:lineRule="auto"/>
+              <w:jc w:val="center"/>
+              <w:rPr>
+                <w:rFonts w:ascii="Calibri" w:eastAsia="Times New Roman" w:hAnsi="Calibri" w:cs="Calibri"/>
+                <w:b/>
+                <w:bCs/>
+                <w:color w:val="000000"/>
+                <w:sz w:val="24"/>
+                <w:szCs w:val="24"/>
+              </w:rPr>
+            </w:pPr>
+            <w:r>
+              <w:rPr>
+                <w:rFonts w:ascii="Calibri" w:eastAsia="Times New Roman" w:hAnsi="Calibri" w:cs="Calibri"/>
+                <w:b/>
+                <w:bCs/>
+                <w:color w:val="000000"/>
+                <w:sz w:val="24"/>
+                <w:szCs w:val="24"/>
+              </w:rPr>
+              <w:t>10-May</w:t>
+            </w:r>
+            <w:r>
+              <w:rPr>
+                <w:rFonts w:ascii="Calibri" w:eastAsia="Times New Roman" w:hAnsi="Calibri" w:cs="Calibri"/>
+                <w:b/>
+                <w:bCs/>
+                <w:color w:val="000000"/>
+                <w:sz w:val="24"/>
+                <w:szCs w:val="24"/>
+              </w:rPr>
+              <w:t>-19</w:t>
+            </w:r>
+          </w:p>
+        </w:tc>
+        <w:tc>
+          <w:tcPr>
+            <w:tcW w:w="3510" w:type="dxa"/>
+            <w:tcBorders>
+              <w:top w:val="nil"/>
+              <w:left w:val="nil"/>
+            </w:tcBorders>
+            <w:shd w:val="clear" w:color="auto" w:fill="auto"/>
+          </w:tcPr>
+          <w:p>
+            <w:pPr>
+              <w:rPr>
+                <w:rFonts w:ascii="Calibri" w:hAnsi="Calibri" w:cs="Calibri"/>
+                <w:b/>
+                <w:bCs/>
+                <w:color w:val="000000"/>
+                <w:sz w:val="24"/>
+                <w:szCs w:val="24"/>
+              </w:rPr>
+            </w:pPr>
+          </w:p>
+          <w:p>
+            <w:pPr>
+              <w:spacing w:before="240"/>
+              <w:rPr>
+                <w:rFonts w:ascii="Calibri" w:hAnsi="Calibri" w:cs="Calibri"/>
+                <w:b/>
+                <w:bCs/>
+                <w:color w:val="000000"/>
+                <w:sz w:val="24"/>
+                <w:szCs w:val="24"/>
+              </w:rPr>
+            </w:pPr>
+            <w:r>
+              <w:rPr>
+                <w:rFonts w:ascii="Calibri" w:hAnsi="Calibri" w:cs="Calibri"/>
+                <w:b/>
+                <w:bCs/>
+                <w:color w:val="000000"/>
+                <w:sz w:val="24"/>
+                <w:szCs w:val="24"/>
+              </w:rPr>
+              <w:t>Edit Detailed Design</w:t>
+            </w:r>
+            <w:r>
+              <w:rPr>
+                <w:rFonts w:ascii="Calibri" w:hAnsi="Calibri" w:cs="Calibri"/>
+                <w:b/>
+                <w:bCs/>
+                <w:color w:val="000000"/>
+                <w:sz w:val="24"/>
+                <w:szCs w:val="24"/>
+              </w:rPr>
+              <w:t xml:space="preserve"> according to customer's review</w:t>
+            </w:r>
+          </w:p>
+          <w:p>
+            <w:pPr>
+              <w:spacing w:before="240"/>
+              <w:rPr>
+                <w:rFonts w:ascii="Calibri" w:hAnsi="Calibri" w:cs="Calibri"/>
+                <w:b/>
+                <w:bCs/>
+                <w:color w:val="000000"/>
+                <w:sz w:val="24"/>
+                <w:szCs w:val="24"/>
+              </w:rPr>
+            </w:pPr>
+            <w:r>
+              <w:rPr>
+                <w:rFonts w:ascii="Calibri" w:hAnsi="Calibri" w:cs="Calibri"/>
+                <w:b/>
+                <w:bCs/>
+                <w:color w:val="000000"/>
+                <w:sz w:val="24"/>
+                <w:szCs w:val="24"/>
+              </w:rPr>
+              <w:t xml:space="preserve">Edit Data Model according to peer </w:t>
+            </w:r>
+            <w:r>
+              <w:rPr>
+                <w:rFonts w:ascii="Calibri" w:hAnsi="Calibri" w:cs="Calibri"/>
+                <w:b/>
+                <w:bCs/>
+                <w:color w:val="000000"/>
+                <w:sz w:val="24"/>
+                <w:szCs w:val="24"/>
+              </w:rPr>
+              <w:t>review.</w:t>
+            </w:r>
+          </w:p>
+          <w:p>
+            <w:pPr>
+              <w:spacing w:after="0" w:line="240" w:lineRule="auto"/>
+              <w:ind w:left="257" w:hanging="180"/>
+              <w:jc w:val="center"/>
+              <w:rPr>
+                <w:rFonts w:ascii="Calibri" w:eastAsia="Times New Roman" w:hAnsi="Calibri" w:cs="Calibri"/>
+                <w:b/>
+                <w:bCs/>
+                <w:color w:val="000000"/>
+                <w:sz w:val="24"/>
+                <w:szCs w:val="24"/>
+              </w:rPr>
+            </w:pPr>
           </w:p>
         </w:tc>
       </w:tr>
     </w:tbl>
-    <w:p>
-      <w:pPr>
-        <w:rPr>
-          <w:b/>
-          <w:bCs/>
-          <w:sz w:val="36"/>
-          <w:szCs w:val="36"/>
-        </w:rPr>
-      </w:pPr>
-    </w:p>
-    <w:p>
-      <w:pPr>
-        <w:rPr>
-          <w:b/>
-          <w:bCs/>
-          <w:sz w:val="36"/>
-          <w:szCs w:val="36"/>
-        </w:rPr>
-      </w:pPr>
-    </w:p>
-    <w:p>
-      <w:pPr>
-        <w:rPr>
-          <w:b/>
-          <w:bCs/>
-          <w:sz w:val="36"/>
-          <w:szCs w:val="36"/>
-        </w:rPr>
-      </w:pPr>
-    </w:p>
-    <w:p>
-      <w:pPr>
-        <w:rPr>
-          <w:b/>
-          <w:bCs/>
-          <w:sz w:val="36"/>
-          <w:szCs w:val="36"/>
-        </w:rPr>
-      </w:pPr>
-    </w:p>
-    <w:p>
-      <w:pPr>
-        <w:rPr>
-          <w:b/>
-          <w:bCs/>
-          <w:sz w:val="36"/>
-          <w:szCs w:val="36"/>
-        </w:rPr>
-      </w:pPr>
-    </w:p>
-    <w:p>
-      <w:pPr>
-        <w:rPr>
-          <w:b/>
-          <w:bCs/>
-          <w:sz w:val="36"/>
-          <w:szCs w:val="36"/>
-        </w:rPr>
-      </w:pPr>
-    </w:p>
-    <w:p>
-      <w:pPr>
-        <w:rPr>
-          <w:b/>
-          <w:bCs/>
-          <w:sz w:val="36"/>
-          <w:szCs w:val="36"/>
-        </w:rPr>
-      </w:pPr>
-    </w:p>
-    <w:p>
-      <w:pPr>
-        <w:rPr>
-          <w:b/>
-          <w:bCs/>
-          <w:sz w:val="36"/>
-          <w:szCs w:val="36"/>
-        </w:rPr>
-      </w:pPr>
-    </w:p>
-    <w:p>
-      <w:pPr>
-        <w:rPr>
-          <w:b/>
-          <w:bCs/>
-          <w:sz w:val="36"/>
-          <w:szCs w:val="36"/>
-        </w:rPr>
-      </w:pPr>
-    </w:p>
-    <w:p>
-      <w:pPr>
-        <w:rPr>
-          <w:b/>
-          <w:bCs/>
-          <w:sz w:val="36"/>
-          <w:szCs w:val="36"/>
-        </w:rPr>
-      </w:pPr>
-    </w:p>
     <w:p>
       <w:pPr>
         <w:rPr>
@@ -1248,7 +1413,7 @@
             </w:rPr>
             <w:fldChar w:fldCharType="separate"/>
           </w:r>
-          <w:hyperlink w:anchor="_Toc8374197" w:history="1">
+          <w:hyperlink w:anchor="_Toc8409350" w:history="1">
             <w:r>
               <w:rPr>
                 <w:rStyle w:val="Hyperlink"/>
@@ -1278,7 +1443,7 @@
                 <w:noProof/>
                 <w:webHidden/>
               </w:rPr>
-              <w:instrText xml:space="preserve"> PAGEREF _Toc8374197 \h </w:instrText>
+              <w:instrText xml:space="preserve"> PAGEREF _Toc8409350 \h </w:instrText>
             </w:r>
             <w:r>
               <w:rPr>
@@ -1298,7 +1463,7 @@
                 <w:noProof/>
                 <w:webHidden/>
               </w:rPr>
-              <w:t>3</w:t>
+              <w:t>2</w:t>
             </w:r>
             <w:r>
               <w:rPr>
@@ -1320,7 +1485,7 @@
               <w:noProof/>
             </w:rPr>
           </w:pPr>
-          <w:hyperlink w:anchor="_Toc8374198" w:history="1">
+          <w:hyperlink w:anchor="_Toc8409351" w:history="1">
             <w:r>
               <w:rPr>
                 <w:rStyle w:val="Hyperlink"/>
@@ -1349,7 +1514,7 @@
                 <w:noProof/>
                 <w:webHidden/>
               </w:rPr>
-              <w:instrText xml:space="preserve"> PAGEREF _Toc8374198 \h </w:instrText>
+              <w:instrText xml:space="preserve"> PAGEREF _Toc8409351 \h </w:instrText>
             </w:r>
             <w:r>
               <w:rPr>
@@ -1369,7 +1534,7 @@
                 <w:noProof/>
                 <w:webHidden/>
               </w:rPr>
-              <w:t>3</w:t>
+              <w:t>2</w:t>
             </w:r>
             <w:r>
               <w:rPr>
@@ -1391,7 +1556,7 @@
               <w:noProof/>
             </w:rPr>
           </w:pPr>
-          <w:hyperlink w:anchor="_Toc8374199" w:history="1">
+          <w:hyperlink w:anchor="_Toc8409352" w:history="1">
             <w:r>
               <w:rPr>
                 <w:rStyle w:val="Hyperlink"/>
@@ -1420,7 +1585,7 @@
                 <w:noProof/>
                 <w:webHidden/>
               </w:rPr>
-              <w:instrText xml:space="preserve"> PAGEREF _Toc8374199 \h </w:instrText>
+              <w:instrText xml:space="preserve"> PAGEREF _Toc8409352 \h </w:instrText>
             </w:r>
             <w:r>
               <w:rPr>
@@ -1440,7 +1605,7 @@
                 <w:noProof/>
                 <w:webHidden/>
               </w:rPr>
-              <w:t>3</w:t>
+              <w:t>2</w:t>
             </w:r>
             <w:r>
               <w:rPr>
@@ -1462,7 +1627,7 @@
               <w:noProof/>
             </w:rPr>
           </w:pPr>
-          <w:hyperlink w:anchor="_Toc8374200" w:history="1">
+          <w:hyperlink w:anchor="_Toc8409353" w:history="1">
             <w:r>
               <w:rPr>
                 <w:rStyle w:val="Hyperlink"/>
@@ -1491,7 +1656,7 @@
                 <w:noProof/>
                 <w:webHidden/>
               </w:rPr>
-              <w:instrText xml:space="preserve"> PAGEREF _Toc8374200 \h </w:instrText>
+              <w:instrText xml:space="preserve"> PAGEREF _Toc8409353 \h </w:instrText>
             </w:r>
             <w:r>
               <w:rPr>
@@ -1511,81 +1676,7 @@
                 <w:noProof/>
                 <w:webHidden/>
               </w:rPr>
-              <w:t>3</w:t>
-            </w:r>
-            <w:r>
-              <w:rPr>
-                <w:noProof/>
-                <w:webHidden/>
-              </w:rPr>
-              <w:fldChar w:fldCharType="end"/>
-            </w:r>
-          </w:hyperlink>
-          <w:bookmarkStart w:id="0" w:name="_GoBack"/>
-          <w:bookmarkEnd w:id="0"/>
-        </w:p>
-        <w:p>
-          <w:pPr>
-            <w:pStyle w:val="TOC1"/>
-            <w:tabs>
-              <w:tab w:val="right" w:leader="dot" w:pos="9350"/>
-            </w:tabs>
-            <w:rPr>
-              <w:rFonts w:eastAsiaTheme="minorEastAsia"/>
-              <w:noProof/>
-            </w:rPr>
-          </w:pPr>
-          <w:hyperlink w:anchor="_Toc8374201" w:history="1">
-            <w:r>
-              <w:rPr>
-                <w:rStyle w:val="Hyperlink"/>
-                <w:rFonts w:cstheme="minorHAnsi"/>
-                <w:b/>
-                <w:bCs/>
-                <w:noProof/>
-              </w:rPr>
-              <w:t>2. System Overview</w:t>
-            </w:r>
-            <w:r>
-              <w:rPr>
-                <w:noProof/>
-                <w:webHidden/>
-              </w:rPr>
-              <w:tab/>
-            </w:r>
-            <w:r>
-              <w:rPr>
-                <w:noProof/>
-                <w:webHidden/>
-              </w:rPr>
-              <w:fldChar w:fldCharType="begin"/>
-            </w:r>
-            <w:r>
-              <w:rPr>
-                <w:noProof/>
-                <w:webHidden/>
-              </w:rPr>
-              <w:instrText xml:space="preserve"> PAGEREF _Toc8374201 \h </w:instrText>
-            </w:r>
-            <w:r>
-              <w:rPr>
-                <w:noProof/>
-                <w:webHidden/>
-              </w:rPr>
-            </w:r>
-            <w:r>
-              <w:rPr>
-                <w:noProof/>
-                <w:webHidden/>
-              </w:rPr>
-              <w:fldChar w:fldCharType="separate"/>
-            </w:r>
-            <w:r>
-              <w:rPr>
-                <w:noProof/>
-                <w:webHidden/>
-              </w:rPr>
-              <w:t>4</w:t>
+              <w:t>2</w:t>
             </w:r>
             <w:r>
               <w:rPr>
@@ -1607,7 +1698,7 @@
               <w:noProof/>
             </w:rPr>
           </w:pPr>
-          <w:hyperlink w:anchor="_Toc8374202" w:history="1">
+          <w:hyperlink w:anchor="_Toc8409354" w:history="1">
             <w:r>
               <w:rPr>
                 <w:rStyle w:val="Hyperlink"/>
@@ -1616,6 +1707,78 @@
                 <w:bCs/>
                 <w:noProof/>
               </w:rPr>
+              <w:t>2. System Overview</w:t>
+            </w:r>
+            <w:r>
+              <w:rPr>
+                <w:noProof/>
+                <w:webHidden/>
+              </w:rPr>
+              <w:tab/>
+            </w:r>
+            <w:r>
+              <w:rPr>
+                <w:noProof/>
+                <w:webHidden/>
+              </w:rPr>
+              <w:fldChar w:fldCharType="begin"/>
+            </w:r>
+            <w:r>
+              <w:rPr>
+                <w:noProof/>
+                <w:webHidden/>
+              </w:rPr>
+              <w:instrText xml:space="preserve"> PAGEREF _Toc8409354 \h </w:instrText>
+            </w:r>
+            <w:r>
+              <w:rPr>
+                <w:noProof/>
+                <w:webHidden/>
+              </w:rPr>
+            </w:r>
+            <w:r>
+              <w:rPr>
+                <w:noProof/>
+                <w:webHidden/>
+              </w:rPr>
+              <w:fldChar w:fldCharType="separate"/>
+            </w:r>
+            <w:r>
+              <w:rPr>
+                <w:noProof/>
+                <w:webHidden/>
+              </w:rPr>
+              <w:t>2</w:t>
+            </w:r>
+            <w:r>
+              <w:rPr>
+                <w:noProof/>
+                <w:webHidden/>
+              </w:rPr>
+              <w:fldChar w:fldCharType="end"/>
+            </w:r>
+          </w:hyperlink>
+        </w:p>
+        <w:p>
+          <w:pPr>
+            <w:pStyle w:val="TOC1"/>
+            <w:tabs>
+              <w:tab w:val="right" w:leader="dot" w:pos="9350"/>
+            </w:tabs>
+            <w:rPr>
+              <w:rFonts w:eastAsiaTheme="minorEastAsia"/>
+              <w:noProof/>
+            </w:rPr>
+          </w:pPr>
+          <w:hyperlink w:anchor="_Toc8409355" w:history="1">
+            <w:r>
+              <w:rPr>
+                <w:rStyle w:val="Hyperlink"/>
+                <w:rFonts w:cstheme="minorHAnsi"/>
+                <w:b/>
+                <w:bCs/>
+                <w:noProof/>
+              </w:rPr>
               <w:t>3. System Architecture Design</w:t>
             </w:r>
             <w:r>
@@ -1637,7 +1800,7 @@
                 <w:noProof/>
                 <w:webHidden/>
               </w:rPr>
-              <w:instrText xml:space="preserve"> PAGEREF _Toc8374202 \h </w:instrText>
+              <w:instrText xml:space="preserve"> PAGEREF _Toc8409355 \h </w:instrText>
             </w:r>
             <w:r>
               <w:rPr>
@@ -1657,7 +1820,7 @@
                 <w:noProof/>
                 <w:webHidden/>
               </w:rPr>
-              <w:t>4</w:t>
+              <w:t>2</w:t>
             </w:r>
             <w:r>
               <w:rPr>
@@ -1679,7 +1842,7 @@
               <w:noProof/>
             </w:rPr>
           </w:pPr>
-          <w:hyperlink w:anchor="_Toc8374203" w:history="1">
+          <w:hyperlink w:anchor="_Toc8409356" w:history="1">
             <w:r>
               <w:rPr>
                 <w:rStyle w:val="Hyperlink"/>
@@ -1708,7 +1871,7 @@
                 <w:noProof/>
                 <w:webHidden/>
               </w:rPr>
-              <w:instrText xml:space="preserve"> PAGEREF _Toc8374203 \h </w:instrText>
+              <w:instrText xml:space="preserve"> PAGEREF _Toc8409356 \h </w:instrText>
             </w:r>
             <w:r>
               <w:rPr>
@@ -1728,7 +1891,7 @@
                 <w:noProof/>
                 <w:webHidden/>
               </w:rPr>
-              <w:t>5</w:t>
+              <w:t>2</w:t>
             </w:r>
             <w:r>
               <w:rPr>
@@ -1750,7 +1913,7 @@
               <w:noProof/>
             </w:rPr>
           </w:pPr>
-          <w:hyperlink w:anchor="_Toc8374204" w:history="1">
+          <w:hyperlink w:anchor="_Toc8409357" w:history="1">
             <w:r>
               <w:rPr>
                 <w:rStyle w:val="Hyperlink"/>
@@ -1779,7 +1942,7 @@
                 <w:noProof/>
                 <w:webHidden/>
               </w:rPr>
-              <w:instrText xml:space="preserve"> PAGEREF _Toc8374204 \h </w:instrText>
+              <w:instrText xml:space="preserve"> PAGEREF _Toc8409357 \h </w:instrText>
             </w:r>
             <w:r>
               <w:rPr>
@@ -1799,7 +1962,7 @@
                 <w:noProof/>
                 <w:webHidden/>
               </w:rPr>
-              <w:t>5</w:t>
+              <w:t>2</w:t>
             </w:r>
             <w:r>
               <w:rPr>
@@ -1821,7 +1984,7 @@
               <w:noProof/>
             </w:rPr>
           </w:pPr>
-          <w:hyperlink w:anchor="_Toc8374205" w:history="1">
+          <w:hyperlink w:anchor="_Toc8409358" w:history="1">
             <w:r>
               <w:rPr>
                 <w:rStyle w:val="Hyperlink"/>
@@ -1850,7 +2013,7 @@
                 <w:noProof/>
                 <w:webHidden/>
               </w:rPr>
-              <w:instrText xml:space="preserve"> PAGEREF _Toc8374205 \h </w:instrText>
+              <w:instrText xml:space="preserve"> PAGEREF _Toc8409358 \h </w:instrText>
             </w:r>
             <w:r>
               <w:rPr>
@@ -1870,7 +2033,7 @@
                 <w:noProof/>
                 <w:webHidden/>
               </w:rPr>
-              <w:t>5</w:t>
+              <w:t>2</w:t>
             </w:r>
             <w:r>
               <w:rPr>
@@ -1892,7 +2055,7 @@
               <w:noProof/>
             </w:rPr>
           </w:pPr>
-          <w:hyperlink w:anchor="_Toc8374206" w:history="1">
+          <w:hyperlink w:anchor="_Toc8409359" w:history="1">
             <w:r>
               <w:rPr>
                 <w:rStyle w:val="Hyperlink"/>
@@ -1921,7 +2084,7 @@
                 <w:noProof/>
                 <w:webHidden/>
               </w:rPr>
-              <w:instrText xml:space="preserve"> PAGEREF _Toc8374206 \h </w:instrText>
+              <w:instrText xml:space="preserve"> PAGEREF _Toc8409359 \h </w:instrText>
             </w:r>
             <w:r>
               <w:rPr>
@@ -1941,7 +2104,7 @@
                 <w:noProof/>
                 <w:webHidden/>
               </w:rPr>
-              <w:t>5</w:t>
+              <w:t>2</w:t>
             </w:r>
             <w:r>
               <w:rPr>
@@ -1963,7 +2126,7 @@
               <w:noProof/>
             </w:rPr>
           </w:pPr>
-          <w:hyperlink w:anchor="_Toc8374207" w:history="1">
+          <w:hyperlink w:anchor="_Toc8409360" w:history="1">
             <w:r>
               <w:rPr>
                 <w:rStyle w:val="Hyperlink"/>
@@ -1993,7 +2156,7 @@
                 <w:noProof/>
                 <w:webHidden/>
               </w:rPr>
-              <w:instrText xml:space="preserve"> PAGEREF _Toc8374207 \h </w:instrText>
+              <w:instrText xml:space="preserve"> PAGEREF _Toc8409360 \h </w:instrText>
             </w:r>
             <w:r>
               <w:rPr>
@@ -2013,7 +2176,7 @@
                 <w:noProof/>
                 <w:webHidden/>
               </w:rPr>
-              <w:t>6</w:t>
+              <w:t>2</w:t>
             </w:r>
             <w:r>
               <w:rPr>
@@ -2035,7 +2198,7 @@
               <w:noProof/>
             </w:rPr>
           </w:pPr>
-          <w:hyperlink w:anchor="_Toc8374208" w:history="1">
+          <w:hyperlink w:anchor="_Toc8409361" w:history="1">
             <w:r>
               <w:rPr>
                 <w:rStyle w:val="Hyperlink"/>
@@ -2064,7 +2227,7 @@
                 <w:noProof/>
                 <w:webHidden/>
               </w:rPr>
-              <w:instrText xml:space="preserve"> PAGEREF _Toc8374208 \h </w:instrText>
+              <w:instrText xml:space="preserve"> PAGEREF _Toc8409361 \h </w:instrText>
             </w:r>
             <w:r>
               <w:rPr>
@@ -2084,7 +2247,7 @@
                 <w:noProof/>
                 <w:webHidden/>
               </w:rPr>
-              <w:t>6</w:t>
+              <w:t>2</w:t>
             </w:r>
             <w:r>
               <w:rPr>
@@ -2106,7 +2269,7 @@
               <w:noProof/>
             </w:rPr>
           </w:pPr>
-          <w:hyperlink w:anchor="_Toc8374209" w:history="1">
+          <w:hyperlink w:anchor="_Toc8409362" w:history="1">
             <w:r>
               <w:rPr>
                 <w:rStyle w:val="Hyperlink"/>
@@ -2135,7 +2298,7 @@
                 <w:noProof/>
                 <w:webHidden/>
               </w:rPr>
-              <w:instrText xml:space="preserve"> PAGEREF _Toc8374209 \h </w:instrText>
+              <w:instrText xml:space="preserve"> PAGEREF _Toc8409362 \h </w:instrText>
             </w:r>
             <w:r>
               <w:rPr>
@@ -2155,7 +2318,7 @@
                 <w:noProof/>
                 <w:webHidden/>
               </w:rPr>
-              <w:t>7</w:t>
+              <w:t>2</w:t>
             </w:r>
             <w:r>
               <w:rPr>
@@ -2177,7 +2340,7 @@
               <w:noProof/>
             </w:rPr>
           </w:pPr>
-          <w:hyperlink w:anchor="_Toc8374210" w:history="1">
+          <w:hyperlink w:anchor="_Toc8409363" w:history="1">
             <w:r>
               <w:rPr>
                 <w:rStyle w:val="Hyperlink"/>
@@ -2206,7 +2369,7 @@
                 <w:noProof/>
                 <w:webHidden/>
               </w:rPr>
-              <w:instrText xml:space="preserve"> PAGEREF _Toc8374210 \h </w:instrText>
+              <w:instrText xml:space="preserve"> PAGEREF _Toc8409363 \h </w:instrText>
             </w:r>
             <w:r>
               <w:rPr>
@@ -2226,7 +2389,7 @@
                 <w:noProof/>
                 <w:webHidden/>
               </w:rPr>
-              <w:t>12</w:t>
+              <w:t>2</w:t>
             </w:r>
             <w:r>
               <w:rPr>
@@ -2248,7 +2411,7 @@
               <w:noProof/>
             </w:rPr>
           </w:pPr>
-          <w:hyperlink w:anchor="_Toc8374211" w:history="1">
+          <w:hyperlink w:anchor="_Toc8409364" w:history="1">
             <w:r>
               <w:rPr>
                 <w:rStyle w:val="Hyperlink"/>
@@ -2277,7 +2440,7 @@
                 <w:noProof/>
                 <w:webHidden/>
               </w:rPr>
-              <w:instrText xml:space="preserve"> PAGEREF _Toc8374211 \h </w:instrText>
+              <w:instrText xml:space="preserve"> PAGEREF _Toc8409364 \h </w:instrText>
             </w:r>
             <w:r>
               <w:rPr>
@@ -2297,7 +2460,7 @@
                 <w:noProof/>
                 <w:webHidden/>
               </w:rPr>
-              <w:t>16</w:t>
+              <w:t>2</w:t>
             </w:r>
             <w:r>
               <w:rPr>
@@ -2319,7 +2482,7 @@
               <w:noProof/>
             </w:rPr>
           </w:pPr>
-          <w:hyperlink w:anchor="_Toc8374212" w:history="1">
+          <w:hyperlink w:anchor="_Toc8409365" w:history="1">
             <w:r>
               <w:rPr>
                 <w:rStyle w:val="Hyperlink"/>
@@ -2349,7 +2512,7 @@
                 <w:noProof/>
                 <w:webHidden/>
               </w:rPr>
-              <w:instrText xml:space="preserve"> PAGEREF _Toc8374212 \h </w:instrText>
+              <w:instrText xml:space="preserve"> PAGEREF _Toc8409365 \h </w:instrText>
             </w:r>
             <w:r>
               <w:rPr>
@@ -2369,7 +2532,7 @@
                 <w:noProof/>
                 <w:webHidden/>
               </w:rPr>
-              <w:t>17</w:t>
+              <w:t>2</w:t>
             </w:r>
             <w:r>
               <w:rPr>
@@ -2391,7 +2554,7 @@
               <w:noProof/>
             </w:rPr>
           </w:pPr>
-          <w:hyperlink w:anchor="_Toc8374213" w:history="1">
+          <w:hyperlink w:anchor="_Toc8409366" w:history="1">
             <w:r>
               <w:rPr>
                 <w:rStyle w:val="Hyperlink"/>
@@ -2421,7 +2584,7 @@
                 <w:noProof/>
                 <w:webHidden/>
               </w:rPr>
-              <w:instrText xml:space="preserve"> PAGEREF _Toc8374213 \h </w:instrText>
+              <w:instrText xml:space="preserve"> PAGEREF _Toc8409366 \h </w:instrText>
             </w:r>
             <w:r>
               <w:rPr>
@@ -2441,7 +2604,7 @@
                 <w:noProof/>
                 <w:webHidden/>
               </w:rPr>
-              <w:t>19</w:t>
+              <w:t>2</w:t>
             </w:r>
             <w:r>
               <w:rPr>
@@ -2536,6 +2699,17 @@
     </w:p>
     <w:p>
       <w:pPr>
+        <w:rPr>
+          <w:b/>
+          <w:bCs/>
+          <w:sz w:val="36"/>
+          <w:szCs w:val="36"/>
+        </w:rPr>
+      </w:pPr>
+    </w:p>
+    <w:p/>
+    <w:p>
+      <w:pPr>
         <w:pStyle w:val="Heading1"/>
         <w:spacing w:before="0" w:line="240" w:lineRule="auto"/>
         <w:ind w:left="360" w:hanging="360"/>
@@ -2548,7 +2722,7 @@
           <w:u w:val="single"/>
         </w:rPr>
       </w:pPr>
-      <w:bookmarkStart w:id="1" w:name="_Toc8374197"/>
+      <w:bookmarkStart w:id="0" w:name="_Toc8409350"/>
       <w:r>
         <w:rPr>
           <w:rFonts w:asciiTheme="minorHAnsi" w:hAnsiTheme="minorHAnsi" w:cstheme="minorHAnsi"/>
@@ -2572,7 +2746,7 @@
         </w:rPr>
         <w:t>ntroduction</w:t>
       </w:r>
-      <w:bookmarkEnd w:id="1"/>
+      <w:bookmarkEnd w:id="0"/>
     </w:p>
     <w:p>
       <w:pPr>
@@ -2585,7 +2759,7 @@
           <w:iCs/>
         </w:rPr>
       </w:pPr>
-      <w:bookmarkStart w:id="2" w:name="_Toc8374198"/>
+      <w:bookmarkStart w:id="1" w:name="_Toc8409351"/>
       <w:r>
         <w:rPr>
           <w:rFonts w:ascii="Calibri" w:hAnsi="Calibri" w:cs="Calibri"/>
@@ -2610,7 +2784,7 @@
         </w:rPr>
         <w:t xml:space="preserve"> Purpose</w:t>
       </w:r>
-      <w:bookmarkEnd w:id="2"/>
+      <w:bookmarkEnd w:id="1"/>
       <w:r>
         <w:rPr>
           <w:rFonts w:ascii="Calibri" w:hAnsi="Calibri" w:cs="Calibri"/>
@@ -2646,7 +2820,7 @@
           <w:iCs/>
         </w:rPr>
       </w:pPr>
-      <w:bookmarkStart w:id="3" w:name="_Toc8374199"/>
+      <w:bookmarkStart w:id="2" w:name="_Toc8409352"/>
       <w:r>
         <w:rPr>
           <w:rFonts w:ascii="Calibri" w:hAnsi="Calibri" w:cs="Calibri"/>
@@ -2655,7 +2829,7 @@
         </w:rPr>
         <w:t>1.2 Scope</w:t>
       </w:r>
-      <w:bookmarkEnd w:id="3"/>
+      <w:bookmarkEnd w:id="2"/>
     </w:p>
     <w:p>
       <w:pPr>
@@ -2680,7 +2854,7 @@
           <w:iCs/>
         </w:rPr>
       </w:pPr>
-      <w:bookmarkStart w:id="4" w:name="_Toc8374200"/>
+      <w:bookmarkStart w:id="3" w:name="_Toc8409353"/>
       <w:r>
         <w:rPr>
           <w:rFonts w:ascii="Calibri" w:hAnsi="Calibri" w:cs="Calibri"/>
@@ -2689,7 +2863,7 @@
         </w:rPr>
         <w:t>1.3 Overview</w:t>
       </w:r>
-      <w:bookmarkEnd w:id="4"/>
+      <w:bookmarkEnd w:id="3"/>
       <w:r>
         <w:rPr>
           <w:rFonts w:ascii="Calibri" w:hAnsi="Calibri" w:cs="Calibri"/>
@@ -2893,7 +3067,7 @@
           <w:u w:val="single"/>
         </w:rPr>
       </w:pPr>
-      <w:bookmarkStart w:id="5" w:name="_Toc8374201"/>
+      <w:bookmarkStart w:id="4" w:name="_Toc8409354"/>
       <w:r>
         <w:rPr>
           <w:rFonts w:asciiTheme="minorHAnsi" w:hAnsiTheme="minorHAnsi" w:cstheme="minorHAnsi"/>
@@ -2917,7 +3091,7 @@
         </w:rPr>
         <w:t>System Overview</w:t>
       </w:r>
-      <w:bookmarkEnd w:id="5"/>
+      <w:bookmarkEnd w:id="4"/>
       <w:r>
         <w:rPr>
           <w:rFonts w:asciiTheme="minorHAnsi" w:hAnsiTheme="minorHAnsi" w:cstheme="minorHAnsi"/>
@@ -2980,7 +3154,7 @@
           <w:u w:val="single"/>
         </w:rPr>
       </w:pPr>
-      <w:bookmarkStart w:id="6" w:name="_Toc8374202"/>
+      <w:bookmarkStart w:id="5" w:name="_Toc8409355"/>
       <w:r>
         <w:rPr>
           <w:rFonts w:asciiTheme="minorHAnsi" w:hAnsiTheme="minorHAnsi" w:cstheme="minorHAnsi"/>
@@ -3003,7 +3177,7 @@
         </w:rPr>
         <w:t>System Architecture Design</w:t>
       </w:r>
-      <w:bookmarkEnd w:id="6"/>
+      <w:bookmarkEnd w:id="5"/>
       <w:r>
         <w:rPr>
           <w:rFonts w:asciiTheme="minorHAnsi" w:hAnsiTheme="minorHAnsi" w:cstheme="minorHAnsi"/>
@@ -3120,16 +3294,16 @@
               <wp:align>left</wp:align>
             </wp:positionH>
             <wp:positionV relativeFrom="paragraph">
-              <wp:posOffset>4959350</wp:posOffset>
+              <wp:posOffset>4954905</wp:posOffset>
             </wp:positionV>
-            <wp:extent cx="5520690" cy="1538605"/>
-            <wp:effectExtent l="0" t="0" r="3810" b="4445"/>
+            <wp:extent cx="6038850" cy="1538605"/>
+            <wp:effectExtent l="0" t="0" r="0" b="4445"/>
             <wp:wrapThrough wrapText="bothSides">
               <wp:wrapPolygon edited="0">
                 <wp:start x="0" y="0"/>
                 <wp:lineTo x="0" y="21395"/>
-                <wp:lineTo x="21540" y="21395"/>
-                <wp:lineTo x="21540" y="0"/>
+                <wp:lineTo x="21532" y="21395"/>
+                <wp:lineTo x="21532" y="0"/>
                 <wp:lineTo x="0" y="0"/>
               </wp:wrapPolygon>
             </wp:wrapThrough>
@@ -3159,7 +3333,7 @@
                   <pic:spPr>
                     <a:xfrm>
                       <a:off x="0" y="0"/>
-                      <a:ext cx="5520690" cy="1538605"/>
+                      <a:ext cx="6038850" cy="1538605"/>
                     </a:xfrm>
                     <a:prstGeom prst="rect">
                       <a:avLst/>
@@ -3185,7 +3359,7 @@
           <w:iCs/>
         </w:rPr>
       </w:pPr>
-      <w:bookmarkStart w:id="7" w:name="_Toc8374203"/>
+      <w:bookmarkStart w:id="6" w:name="_Toc8409356"/>
       <w:r>
         <w:rPr>
           <w:rFonts w:ascii="Calibri" w:hAnsi="Calibri" w:cs="Calibri"/>
@@ -3203,7 +3377,7 @@
         </w:rPr>
         <w:t>Components:</w:t>
       </w:r>
-      <w:bookmarkEnd w:id="7"/>
+      <w:bookmarkEnd w:id="6"/>
       <w:r>
         <w:rPr>
           <w:rFonts w:ascii="Calibri" w:hAnsi="Calibri" w:cs="Calibri"/>
@@ -3394,7 +3568,7 @@
           <w:iCs/>
         </w:rPr>
       </w:pPr>
-      <w:bookmarkStart w:id="8" w:name="_Toc8374204"/>
+      <w:bookmarkStart w:id="7" w:name="_Toc8409357"/>
       <w:r>
         <w:rPr>
           <w:rFonts w:ascii="Calibri" w:hAnsi="Calibri" w:cs="Calibri"/>
@@ -3411,7 +3585,7 @@
         </w:rPr>
         <w:t>Allowed Processes:</w:t>
       </w:r>
-      <w:bookmarkEnd w:id="8"/>
+      <w:bookmarkEnd w:id="7"/>
     </w:p>
     <w:p>
       <w:pPr>
@@ -3422,7 +3596,7 @@
           <w:color w:val="000000" w:themeColor="text1"/>
         </w:rPr>
       </w:pPr>
-      <w:bookmarkStart w:id="9" w:name="_Toc8374205"/>
+      <w:bookmarkStart w:id="8" w:name="_Toc8409358"/>
       <w:r>
         <w:rPr>
           <w:b/>
@@ -3431,7 +3605,7 @@
         </w:rPr>
         <w:t>3.2.1. Client processes:</w:t>
       </w:r>
-      <w:bookmarkEnd w:id="9"/>
+      <w:bookmarkEnd w:id="8"/>
     </w:p>
     <w:p>
       <w:pPr>
@@ -3683,7 +3857,7 @@
           <w:color w:val="000000" w:themeColor="text1"/>
         </w:rPr>
       </w:pPr>
-      <w:bookmarkStart w:id="10" w:name="_Toc8374206"/>
+      <w:bookmarkStart w:id="9" w:name="_Toc8409359"/>
       <w:r>
         <w:rPr>
           <w:b/>
@@ -3700,7 +3874,7 @@
         </w:rPr>
         <w:t>Admin processes:</w:t>
       </w:r>
-      <w:bookmarkEnd w:id="10"/>
+      <w:bookmarkEnd w:id="9"/>
     </w:p>
     <w:p>
       <w:pPr>
@@ -3954,7 +4128,7 @@
           <w:u w:val="single"/>
         </w:rPr>
       </w:pPr>
-      <w:bookmarkStart w:id="11" w:name="_Toc8374207"/>
+      <w:bookmarkStart w:id="10" w:name="_Toc8409360"/>
       <w:r>
         <w:rPr>
           <w:rFonts w:asciiTheme="minorHAnsi" w:hAnsiTheme="minorHAnsi" w:cstheme="minorHAnsi"/>
@@ -3978,7 +4152,7 @@
         </w:rPr>
         <w:t>Data Design</w:t>
       </w:r>
-      <w:bookmarkEnd w:id="11"/>
+      <w:bookmarkEnd w:id="10"/>
       <w:r>
         <w:rPr>
           <w:rFonts w:asciiTheme="minorHAnsi" w:hAnsiTheme="minorHAnsi" w:cstheme="minorHAnsi"/>
@@ -4019,12 +4193,6 @@
     </w:p>
     <w:p>
       <w:pPr>
-        <w:spacing w:after="0"/>
-        <w:ind w:left="792"/>
-      </w:pPr>
-    </w:p>
-    <w:p>
-      <w:pPr>
         <w:pStyle w:val="Heading2"/>
         <w:spacing w:before="0"/>
         <w:ind w:left="990" w:hanging="576"/>
@@ -4034,24 +4202,27 @@
           <w:iCs/>
         </w:rPr>
       </w:pPr>
-      <w:bookmarkStart w:id="12" w:name="_Toc8374208"/>
+      <w:bookmarkStart w:id="11" w:name="_Toc8409361"/>
       <w:r>
         <w:rPr>
+          <w:rFonts w:ascii="Calibri" w:hAnsi="Calibri" w:cs="Calibri"/>
+          <w:i w:val="0"/>
+          <w:iCs/>
           <w:noProof/>
         </w:rPr>
         <w:drawing>
-          <wp:anchor distT="0" distB="0" distL="114300" distR="114300" simplePos="0" relativeHeight="251662336" behindDoc="0" locked="0" layoutInCell="1" allowOverlap="1" wp14:anchorId="3249C407" wp14:editId="52F1FC69">
+          <wp:anchor distT="0" distB="0" distL="114300" distR="114300" simplePos="0" relativeHeight="251683840" behindDoc="0" locked="0" layoutInCell="1" allowOverlap="1" wp14:anchorId="105FCFAD" wp14:editId="46AEE010">
             <wp:simplePos x="0" y="0"/>
             <wp:positionH relativeFrom="margin">
               <wp:align>center</wp:align>
             </wp:positionH>
             <wp:positionV relativeFrom="paragraph">
-              <wp:posOffset>327864</wp:posOffset>
+              <wp:posOffset>299720</wp:posOffset>
             </wp:positionV>
-            <wp:extent cx="6858000" cy="4333240"/>
+            <wp:extent cx="6708140" cy="6629400"/>
             <wp:effectExtent l="0" t="0" r="0" b="0"/>
             <wp:wrapSquare wrapText="bothSides"/>
-            <wp:docPr id="26" name="Picture 26"/>
+            <wp:docPr id="30" name="Picture 30"/>
             <wp:cNvGraphicFramePr>
               <a:graphicFrameLocks xmlns:a="http://schemas.openxmlformats.org/drawingml/2006/main" noChangeAspect="1"/>
             </wp:cNvGraphicFramePr>
@@ -4059,7 +4230,7 @@
               <a:graphicData uri="http://schemas.openxmlformats.org/drawingml/2006/picture">
                 <pic:pic xmlns:pic="http://schemas.openxmlformats.org/drawingml/2006/picture">
                   <pic:nvPicPr>
-                    <pic:cNvPr id="26" name="Data Flow Diagram.png"/>
+                    <pic:cNvPr id="30" name="Untitled (15).png"/>
                     <pic:cNvPicPr/>
                   </pic:nvPicPr>
                   <pic:blipFill>
@@ -4077,7 +4248,7 @@
                   <pic:spPr>
                     <a:xfrm>
                       <a:off x="0" y="0"/>
-                      <a:ext cx="6858000" cy="4333240"/>
+                      <a:ext cx="6708140" cy="6629400"/>
                     </a:xfrm>
                     <a:prstGeom prst="rect">
                       <a:avLst/>
@@ -4086,6 +4257,12 @@
                 </pic:pic>
               </a:graphicData>
             </a:graphic>
+            <wp14:sizeRelH relativeFrom="margin">
+              <wp14:pctWidth>0</wp14:pctWidth>
+            </wp14:sizeRelH>
+            <wp14:sizeRelV relativeFrom="margin">
+              <wp14:pctHeight>0</wp14:pctHeight>
+            </wp14:sizeRelV>
           </wp:anchor>
         </w:drawing>
       </w:r>
@@ -4105,21 +4282,8 @@
         </w:rPr>
         <w:t>Flow diagram of actors and their responsibilities</w:t>
       </w:r>
-      <w:bookmarkEnd w:id="12"/>
-    </w:p>
-    <w:p/>
-    <w:p>
-      <w:pPr>
-        <w:pStyle w:val="Heading2"/>
-        <w:rPr>
-          <w:rFonts w:cs="Arial"/>
-        </w:rPr>
-      </w:pPr>
-    </w:p>
-    <w:p/>
-    <w:p/>
-    <w:p/>
-    <w:p/>
+      <w:bookmarkEnd w:id="11"/>
+    </w:p>
     <w:p/>
     <w:p/>
     <w:p>
@@ -4133,7 +4297,9 @@
           <w:szCs w:val="26"/>
         </w:rPr>
       </w:pPr>
-      <w:bookmarkStart w:id="13" w:name="_Toc8374209"/>
+      <w:bookmarkStart w:id="12" w:name="_Toc8409362"/>
+      <w:bookmarkStart w:id="13" w:name="_GoBack"/>
+      <w:bookmarkEnd w:id="13"/>
       <w:r>
         <w:rPr>
           <w:rFonts w:asciiTheme="minorHAnsi" w:hAnsiTheme="minorHAnsi" w:cstheme="minorHAnsi"/>
@@ -4145,7 +4311,7 @@
         <w:lastRenderedPageBreak/>
         <w:t>4.1.1. Admin</w:t>
       </w:r>
-      <w:bookmarkEnd w:id="13"/>
+      <w:bookmarkEnd w:id="12"/>
     </w:p>
     <w:tbl>
       <w:tblPr>
@@ -4200,23 +4366,30 @@
           </w:tcPr>
           <w:p>
             <w:r>
-              <w:t>Admin shall be able to login to his/her account using valid user name and valid password then a verification request is sent to the customer data base and a confirmation response is sent back to Admin login page, if his/her data is exist then redirecting to the main page</w:t>
-            </w:r>
-            <w:r>
-              <w:t>.</w:t>
-            </w:r>
-          </w:p>
-          <w:p>
-            <w:r>
-              <w:rPr>
-                <w:rFonts w:asciiTheme="minorBidi" w:hAnsiTheme="minorBidi"/>
+              <w:rPr>
                 <w:noProof/>
               </w:rPr>
               <w:drawing>
-                <wp:inline distT="0" distB="0" distL="0" distR="0" wp14:anchorId="5196A5F9" wp14:editId="1B6A2C15">
-                  <wp:extent cx="4200940" cy="3000330"/>
-                  <wp:effectExtent l="0" t="0" r="0" b="0"/>
-                  <wp:docPr id="3" name="Picture 3"/>
+                <wp:anchor distT="0" distB="0" distL="114300" distR="114300" simplePos="0" relativeHeight="251686912" behindDoc="0" locked="0" layoutInCell="1" allowOverlap="1">
+                  <wp:simplePos x="0" y="0"/>
+                  <wp:positionH relativeFrom="column">
+                    <wp:posOffset>-8255</wp:posOffset>
+                  </wp:positionH>
+                  <wp:positionV relativeFrom="paragraph">
+                    <wp:posOffset>798830</wp:posOffset>
+                  </wp:positionV>
+                  <wp:extent cx="4320540" cy="2867025"/>
+                  <wp:effectExtent l="0" t="0" r="3810" b="9525"/>
+                  <wp:wrapThrough wrapText="bothSides">
+                    <wp:wrapPolygon edited="0">
+                      <wp:start x="0" y="0"/>
+                      <wp:lineTo x="0" y="21528"/>
+                      <wp:lineTo x="21524" y="21528"/>
+                      <wp:lineTo x="21524" y="0"/>
+                      <wp:lineTo x="0" y="0"/>
+                    </wp:wrapPolygon>
+                  </wp:wrapThrough>
+                  <wp:docPr id="41" name="Picture 41"/>
                   <wp:cNvGraphicFramePr>
                     <a:graphicFrameLocks xmlns:a="http://schemas.openxmlformats.org/drawingml/2006/main" noChangeAspect="1"/>
                   </wp:cNvGraphicFramePr>
@@ -4242,7 +4415,7 @@
                         <pic:spPr>
                           <a:xfrm>
                             <a:off x="0" y="0"/>
-                            <a:ext cx="4223072" cy="3016137"/>
+                            <a:ext cx="4320540" cy="2867025"/>
                           </a:xfrm>
                           <a:prstGeom prst="rect">
                             <a:avLst/>
@@ -4251,13 +4424,35 @@
                       </pic:pic>
                     </a:graphicData>
                   </a:graphic>
-                </wp:inline>
+                  <wp14:sizeRelH relativeFrom="margin">
+                    <wp14:pctWidth>0</wp14:pctWidth>
+                  </wp14:sizeRelH>
+                  <wp14:sizeRelV relativeFrom="margin">
+                    <wp14:pctHeight>0</wp14:pctHeight>
+                  </wp14:sizeRelV>
+                </wp:anchor>
               </w:drawing>
             </w:r>
             <w:r>
-              <w:br/>
-            </w:r>
-          </w:p>
+              <w:t>Admin shall be able to login to his/her a</w:t>
+            </w:r>
+            <w:r>
+              <w:t>ccount using valid user name,</w:t>
+            </w:r>
+            <w:r>
+              <w:t xml:space="preserve"> valid password </w:t>
+            </w:r>
+            <w:r>
+              <w:t xml:space="preserve">and national ID </w:t>
+            </w:r>
+            <w:r>
+              <w:t>then a verification request is sent to the customer data base and a confirmation response is sent back to Admin login page, if his/her data is exist then redirecting to the main page</w:t>
+            </w:r>
+            <w:r>
+              <w:t>.</w:t>
+            </w:r>
+          </w:p>
+          <w:p/>
         </w:tc>
       </w:tr>
       <w:tr>
@@ -4279,21 +4474,31 @@
           </w:tcPr>
           <w:p>
             <w:r>
-              <w:br/>
-              <w:t>Admin shall be able to register a new account using valid data then a storing request is sent to the customer data base and a confirmation response is sent back to Admin registration page without any verification code then redirecting to the main page</w:t>
-            </w:r>
-          </w:p>
-          <w:p>
-            <w:r>
-              <w:rPr>
-                <w:rFonts w:asciiTheme="minorBidi" w:hAnsiTheme="minorBidi"/>
+              <w:t xml:space="preserve">Admin shall be able to register a new account using valid data then </w:t>
+            </w:r>
+            <w:r>
+              <w:t xml:space="preserve"> a verification code is used in authentication, if valid then </w:t>
+            </w:r>
+            <w:r>
+              <w:t xml:space="preserve">a storing request is sent to the customer data base and a confirmation response is sent back to Admin registration page then redirecting to the </w:t>
+            </w:r>
+            <w:r>
+              <w:t>Admin home</w:t>
+            </w:r>
+            <w:r>
+              <w:t xml:space="preserve"> page</w:t>
+            </w:r>
+          </w:p>
+          <w:p>
+            <w:r>
+              <w:rPr>
                 <w:noProof/>
               </w:rPr>
               <w:drawing>
-                <wp:inline distT="0" distB="0" distL="0" distR="0" wp14:anchorId="307398F1" wp14:editId="5DBF219A">
-                  <wp:extent cx="4284417" cy="2663687"/>
-                  <wp:effectExtent l="0" t="0" r="1905" b="3810"/>
-                  <wp:docPr id="5" name="Picture 5"/>
+                <wp:inline distT="0" distB="0" distL="0" distR="0" wp14:anchorId="09B919E2" wp14:editId="1D22B9B0">
+                  <wp:extent cx="4320540" cy="2781300"/>
+                  <wp:effectExtent l="0" t="0" r="3810" b="0"/>
+                  <wp:docPr id="42" name="Picture 42"/>
                   <wp:cNvGraphicFramePr>
                     <a:graphicFrameLocks xmlns:a="http://schemas.openxmlformats.org/drawingml/2006/main" noChangeAspect="1"/>
                   </wp:cNvGraphicFramePr>
@@ -4301,7 +4506,7 @@
                     <a:graphicData uri="http://schemas.openxmlformats.org/drawingml/2006/picture">
                       <pic:pic xmlns:pic="http://schemas.openxmlformats.org/drawingml/2006/picture">
                         <pic:nvPicPr>
-                          <pic:cNvPr id="5" name="Bank_Sys_DM_ADMIN_Reg.png"/>
+                          <pic:cNvPr id="4" name="Bank_Sys_DM_CST_Reg.png"/>
                           <pic:cNvPicPr/>
                         </pic:nvPicPr>
                         <pic:blipFill>
@@ -4319,7 +4524,7 @@
                         <pic:spPr>
                           <a:xfrm>
                             <a:off x="0" y="0"/>
-                            <a:ext cx="4322559" cy="2687400"/>
+                            <a:ext cx="4320540" cy="2781300"/>
                           </a:xfrm>
                           <a:prstGeom prst="rect">
                             <a:avLst/>
@@ -4368,7 +4573,7 @@
                 <w:noProof/>
               </w:rPr>
               <w:drawing>
-                <wp:inline distT="0" distB="0" distL="0" distR="0" wp14:anchorId="6C094593" wp14:editId="3ABF1216">
+                <wp:inline distT="0" distB="0" distL="0" distR="0" wp14:anchorId="583A4C75" wp14:editId="4F941532">
                   <wp:extent cx="4267200" cy="2925445"/>
                   <wp:effectExtent l="0" t="0" r="0" b="8255"/>
                   <wp:docPr id="6" name="Picture 6"/>
@@ -4435,20 +4640,46 @@
           <w:p>
             <w:r>
               <w:br/>
-              <w:t xml:space="preserve">Admin shall be able to Manipulate any account settings; updating customer name and changing password then an updating request is sent to the customer data base and a confirmation response is sent back to Admin page </w:t>
-            </w:r>
-          </w:p>
-          <w:p>
-            <w:r>
-              <w:rPr>
-                <w:rFonts w:asciiTheme="minorBidi" w:hAnsiTheme="minorBidi"/>
+              <w:t xml:space="preserve">Admin shall be redirected to </w:t>
+            </w:r>
+            <w:r>
+              <w:t>Admin</w:t>
+            </w:r>
+            <w:r>
+              <w:t xml:space="preserve"> home page after login or register successfully, then the </w:t>
+            </w:r>
+            <w:r>
+              <w:t>Admin</w:t>
+            </w:r>
+            <w:r>
+              <w:t xml:space="preserve"> home page sends </w:t>
+            </w:r>
+            <w:r>
+              <w:t>a request to the bank data base</w:t>
+            </w:r>
+            <w:r>
+              <w:t xml:space="preserve"> and a response is sent back to </w:t>
+            </w:r>
+            <w:r>
+              <w:t>Admin</w:t>
+            </w:r>
+            <w:r>
+              <w:t xml:space="preserve"> home page which contains all accounts for this customer</w:t>
+            </w:r>
+            <w:r>
+              <w:t>.</w:t>
+            </w:r>
+          </w:p>
+          <w:p>
+            <w:r>
+              <w:rPr>
                 <w:noProof/>
               </w:rPr>
               <w:drawing>
-                <wp:inline distT="0" distB="0" distL="0" distR="0" wp14:anchorId="20CBD0D9" wp14:editId="4617EA53">
-                  <wp:extent cx="4253948" cy="3154613"/>
-                  <wp:effectExtent l="0" t="0" r="0" b="8255"/>
-                  <wp:docPr id="7" name="Picture 7"/>
+                <wp:inline distT="0" distB="0" distL="0" distR="0" wp14:anchorId="7EFE0031" wp14:editId="715A609E">
+                  <wp:extent cx="4267200" cy="2950845"/>
+                  <wp:effectExtent l="0" t="0" r="0" b="1905"/>
+                  <wp:docPr id="43" name="Picture 43"/>
                   <wp:cNvGraphicFramePr>
                     <a:graphicFrameLocks xmlns:a="http://schemas.openxmlformats.org/drawingml/2006/main" noChangeAspect="1"/>
                   </wp:cNvGraphicFramePr>
@@ -4456,17 +4687,11 @@
                     <a:graphicData uri="http://schemas.openxmlformats.org/drawingml/2006/picture">
                       <pic:pic xmlns:pic="http://schemas.openxmlformats.org/drawingml/2006/picture">
                         <pic:nvPicPr>
-                          <pic:cNvPr id="7" name="Bank_Sys_DM_ADMIN_Manip.PNG"/>
+                          <pic:cNvPr id="1" name=""/>
                           <pic:cNvPicPr/>
                         </pic:nvPicPr>
                         <pic:blipFill>
-                          <a:blip r:embed="rId14">
-                            <a:extLst>
-                              <a:ext uri="{28A0092B-C50C-407E-A947-70E740481C1C}">
-                                <a14:useLocalDpi xmlns:a14="http://schemas.microsoft.com/office/drawing/2010/main" val="0"/>
-                              </a:ext>
-                            </a:extLst>
-                          </a:blip>
+                          <a:blip r:embed="rId14"/>
                           <a:stretch>
                             <a:fillRect/>
                           </a:stretch>
@@ -4474,7 +4699,7 @@
                         <pic:spPr>
                           <a:xfrm>
                             <a:off x="0" y="0"/>
-                            <a:ext cx="4307184" cy="3194091"/>
+                            <a:ext cx="4282056" cy="2961118"/>
                           </a:xfrm>
                           <a:prstGeom prst="rect">
                             <a:avLst/>
@@ -4513,29 +4738,22 @@
           <w:p>
             <w:r>
               <w:br/>
-              <w:t xml:space="preserve">Admin shall be redirected to customer home page after login or register successfully, then the customer home page sends </w:t>
-            </w:r>
-            <w:r>
-              <w:t>a request to the bank data base</w:t>
-            </w:r>
-            <w:r>
-              <w:t xml:space="preserve"> and a response is sent back to customer home page which contains all accounts for this customer</w:t>
-            </w:r>
-            <w:r>
-              <w:t>.</w:t>
-            </w:r>
-          </w:p>
-          <w:p>
-            <w:r>
-              <w:rPr>
-                <w:rFonts w:asciiTheme="minorBidi" w:hAnsiTheme="minorBidi"/>
+              <w:t xml:space="preserve">Admin shall be able select specific account type then </w:t>
+            </w:r>
+            <w:r>
+              <w:t>redirecting to the account page.</w:t>
+            </w:r>
+          </w:p>
+          <w:p>
+            <w:r>
+              <w:rPr>
                 <w:noProof/>
               </w:rPr>
               <w:drawing>
-                <wp:inline distT="0" distB="0" distL="0" distR="0" wp14:anchorId="28B17B70" wp14:editId="3BD932F5">
-                  <wp:extent cx="4322761" cy="3087757"/>
-                  <wp:effectExtent l="0" t="0" r="1905" b="0"/>
-                  <wp:docPr id="8" name="Picture 8"/>
+                <wp:inline distT="0" distB="0" distL="0" distR="0" wp14:anchorId="33398150" wp14:editId="4022B3E7">
+                  <wp:extent cx="4320540" cy="2943860"/>
+                  <wp:effectExtent l="0" t="0" r="3810" b="8890"/>
+                  <wp:docPr id="44" name="Picture 44"/>
                   <wp:cNvGraphicFramePr>
                     <a:graphicFrameLocks xmlns:a="http://schemas.openxmlformats.org/drawingml/2006/main" noChangeAspect="1"/>
                   </wp:cNvGraphicFramePr>
@@ -4543,17 +4761,11 @@
                     <a:graphicData uri="http://schemas.openxmlformats.org/drawingml/2006/picture">
                       <pic:pic xmlns:pic="http://schemas.openxmlformats.org/drawingml/2006/picture">
                         <pic:nvPicPr>
-                          <pic:cNvPr id="8" name="Bank_Sys_DM_ADMIN_accType.png"/>
+                          <pic:cNvPr id="1" name=""/>
                           <pic:cNvPicPr/>
                         </pic:nvPicPr>
                         <pic:blipFill>
-                          <a:blip r:embed="rId15" cstate="print">
-                            <a:extLst>
-                              <a:ext uri="{28A0092B-C50C-407E-A947-70E740481C1C}">
-                                <a14:useLocalDpi xmlns:a14="http://schemas.microsoft.com/office/drawing/2010/main" val="0"/>
-                              </a:ext>
-                            </a:extLst>
-                          </a:blip>
+                          <a:blip r:embed="rId15"/>
                           <a:stretch>
                             <a:fillRect/>
                           </a:stretch>
@@ -4561,7 +4773,7 @@
                         <pic:spPr>
                           <a:xfrm>
                             <a:off x="0" y="0"/>
-                            <a:ext cx="4345669" cy="3104120"/>
+                            <a:ext cx="4320540" cy="2943860"/>
                           </a:xfrm>
                           <a:prstGeom prst="rect">
                             <a:avLst/>
@@ -4573,10 +4785,8 @@
                 </wp:inline>
               </w:drawing>
             </w:r>
-            <w:r>
-              <w:br/>
-            </w:r>
-          </w:p>
+          </w:p>
+          <w:p/>
         </w:tc>
       </w:tr>
       <w:tr>
@@ -4588,85 +4798,6 @@
           <w:p>
             <w:r>
               <w:t>Bank_Sys_DM_ADMIN_006</w:t>
-            </w:r>
-          </w:p>
-        </w:tc>
-        <w:tc>
-          <w:tcPr>
-            <w:tcW w:w="7020" w:type="dxa"/>
-            <w:vAlign w:val="center"/>
-          </w:tcPr>
-          <w:p>
-            <w:r>
-              <w:br/>
-              <w:t xml:space="preserve">Admin shall be able select specific account type then </w:t>
-            </w:r>
-            <w:r>
-              <w:t>redirecting to the account page.</w:t>
-            </w:r>
-          </w:p>
-          <w:p>
-            <w:r>
-              <w:rPr>
-                <w:rFonts w:asciiTheme="minorBidi" w:hAnsiTheme="minorBidi"/>
-                <w:noProof/>
-              </w:rPr>
-              <w:drawing>
-                <wp:inline distT="0" distB="0" distL="0" distR="0" wp14:anchorId="2AF1989E" wp14:editId="1178BC18">
-                  <wp:extent cx="4293235" cy="3207026"/>
-                  <wp:effectExtent l="0" t="0" r="0" b="0"/>
-                  <wp:docPr id="10" name="Picture 10"/>
-                  <wp:cNvGraphicFramePr>
-                    <a:graphicFrameLocks xmlns:a="http://schemas.openxmlformats.org/drawingml/2006/main" noChangeAspect="1"/>
-                  </wp:cNvGraphicFramePr>
-                  <a:graphic xmlns:a="http://schemas.openxmlformats.org/drawingml/2006/main">
-                    <a:graphicData uri="http://schemas.openxmlformats.org/drawingml/2006/picture">
-                      <pic:pic xmlns:pic="http://schemas.openxmlformats.org/drawingml/2006/picture">
-                        <pic:nvPicPr>
-                          <pic:cNvPr id="10" name="Bank_Sys_DM_ADMIN_selAccount.png"/>
-                          <pic:cNvPicPr/>
-                        </pic:nvPicPr>
-                        <pic:blipFill>
-                          <a:blip r:embed="rId16" cstate="print">
-                            <a:extLst>
-                              <a:ext uri="{28A0092B-C50C-407E-A947-70E740481C1C}">
-                                <a14:useLocalDpi xmlns:a14="http://schemas.microsoft.com/office/drawing/2010/main" val="0"/>
-                              </a:ext>
-                            </a:extLst>
-                          </a:blip>
-                          <a:stretch>
-                            <a:fillRect/>
-                          </a:stretch>
-                        </pic:blipFill>
-                        <pic:spPr>
-                          <a:xfrm>
-                            <a:off x="0" y="0"/>
-                            <a:ext cx="4322321" cy="3228753"/>
-                          </a:xfrm>
-                          <a:prstGeom prst="rect">
-                            <a:avLst/>
-                          </a:prstGeom>
-                        </pic:spPr>
-                      </pic:pic>
-                    </a:graphicData>
-                  </a:graphic>
-                </wp:inline>
-              </w:drawing>
-            </w:r>
-          </w:p>
-          <w:p/>
-        </w:tc>
-      </w:tr>
-      <w:tr>
-        <w:tc>
-          <w:tcPr>
-            <w:tcW w:w="3060" w:type="dxa"/>
-            <w:vAlign w:val="center"/>
-          </w:tcPr>
-          <w:p>
-            <w:r>
-              <w:lastRenderedPageBreak/>
-              <w:t>Bank_Sys_DM_ADMIN_007</w:t>
             </w:r>
           </w:p>
         </w:tc>
@@ -4722,21 +4853,21 @@
                 <w:noProof/>
               </w:rPr>
               <w:drawing>
-                <wp:anchor distT="0" distB="0" distL="114300" distR="114300" simplePos="0" relativeHeight="251663360" behindDoc="0" locked="0" layoutInCell="1" allowOverlap="1">
+                <wp:anchor distT="0" distB="0" distL="114300" distR="114300" simplePos="0" relativeHeight="251685888" behindDoc="0" locked="0" layoutInCell="1" allowOverlap="1" wp14:anchorId="0E5C7698" wp14:editId="0C3E5840">
                   <wp:simplePos x="0" y="0"/>
                   <wp:positionH relativeFrom="column">
-                    <wp:posOffset>-147955</wp:posOffset>
+                    <wp:posOffset>-65405</wp:posOffset>
                   </wp:positionH>
                   <wp:positionV relativeFrom="paragraph">
-                    <wp:posOffset>187325</wp:posOffset>
+                    <wp:posOffset>200025</wp:posOffset>
                   </wp:positionV>
-                  <wp:extent cx="4525010" cy="2689860"/>
+                  <wp:extent cx="4525010" cy="3105150"/>
                   <wp:effectExtent l="0" t="0" r="8890" b="0"/>
                   <wp:wrapThrough wrapText="bothSides">
                     <wp:wrapPolygon edited="0">
                       <wp:start x="0" y="0"/>
-                      <wp:lineTo x="0" y="21416"/>
-                      <wp:lineTo x="21552" y="21416"/>
+                      <wp:lineTo x="0" y="21467"/>
+                      <wp:lineTo x="21552" y="21467"/>
                       <wp:lineTo x="21552" y="0"/>
                       <wp:lineTo x="0" y="0"/>
                     </wp:wrapPolygon>
@@ -4753,7 +4884,7 @@
                           <pic:cNvPicPr/>
                         </pic:nvPicPr>
                         <pic:blipFill>
-                          <a:blip r:embed="rId17">
+                          <a:blip r:embed="rId16">
                             <a:extLst>
                               <a:ext uri="{28A0092B-C50C-407E-A947-70E740481C1C}">
                                 <a14:useLocalDpi xmlns:a14="http://schemas.microsoft.com/office/drawing/2010/main" val="0"/>
@@ -4767,7 +4898,7 @@
                         <pic:spPr>
                           <a:xfrm>
                             <a:off x="0" y="0"/>
-                            <a:ext cx="4525010" cy="2689860"/>
+                            <a:ext cx="4525010" cy="3105150"/>
                           </a:xfrm>
                           <a:prstGeom prst="rect">
                             <a:avLst/>
@@ -4812,7 +4943,8 @@
           </w:tcPr>
           <w:p>
             <w:r>
-              <w:t>Bank_Sys_DM_ADMIN_008</w:t>
+              <w:lastRenderedPageBreak/>
+              <w:t>Bank_Sys_DM_ADMIN_007</w:t>
             </w:r>
           </w:p>
         </w:tc>
@@ -4823,7 +4955,6 @@
           </w:tcPr>
           <w:p>
             <w:r>
-              <w:br/>
               <w:t>The admin shall be able to select display previous transactions then a request is sent to the bank data base and a response is sent back to account page which will contain the account all previous transactions</w:t>
             </w:r>
             <w:r>
@@ -4837,7 +4968,7 @@
                 <w:noProof/>
               </w:rPr>
               <w:drawing>
-                <wp:inline distT="0" distB="0" distL="0" distR="0" wp14:anchorId="7DDEBE56" wp14:editId="6538E3F9">
+                <wp:inline distT="0" distB="0" distL="0" distR="0" wp14:anchorId="4ECC371C" wp14:editId="0B6B1F4B">
                   <wp:extent cx="4305935" cy="3189768"/>
                   <wp:effectExtent l="0" t="0" r="0" b="0"/>
                   <wp:docPr id="11" name="Picture 11"/>
@@ -4852,7 +4983,7 @@
                           <pic:cNvPicPr/>
                         </pic:nvPicPr>
                         <pic:blipFill>
-                          <a:blip r:embed="rId18">
+                          <a:blip r:embed="rId17">
                             <a:extLst>
                               <a:ext uri="{28A0092B-C50C-407E-A947-70E740481C1C}">
                                 <a14:useLocalDpi xmlns:a14="http://schemas.microsoft.com/office/drawing/2010/main" val="0"/>
@@ -4879,16 +5010,6 @@
               </w:drawing>
             </w:r>
           </w:p>
-          <w:p>
-            <w:pPr>
-              <w:pStyle w:val="ListParagraph"/>
-              <w:rPr>
-                <w:rFonts w:asciiTheme="minorHAnsi" w:eastAsiaTheme="minorHAnsi" w:hAnsiTheme="minorHAnsi" w:cstheme="minorBidi"/>
-                <w:sz w:val="22"/>
-                <w:szCs w:val="22"/>
-              </w:rPr>
-            </w:pPr>
-          </w:p>
         </w:tc>
       </w:tr>
       <w:tr>
@@ -4899,8 +5020,7 @@
           </w:tcPr>
           <w:p>
             <w:r>
-              <w:lastRenderedPageBreak/>
-              <w:t>Bank_Sys_DM_ADMIN_009</w:t>
+              <w:t>Bank_Sys_DM_ADMIN_008</w:t>
             </w:r>
           </w:p>
         </w:tc>
@@ -4911,7 +5031,13 @@
           </w:tcPr>
           <w:p>
             <w:r>
-              <w:t>The admin shall be able to select transfer money; then selecting targeted bank after that enter the amount of money to transfer and finally the transfer is done with other banks and a request is sent to our bank data base and a response is sent back to account page to confirm the update of account balance</w:t>
+              <w:t xml:space="preserve">The admin shall be able to select transfer money; then selecting targeted bank after that enter the </w:t>
+            </w:r>
+            <w:r>
+              <w:t xml:space="preserve">amount of money to transfer then a request is sent to bank data base to verify account balance and the selected options </w:t>
+            </w:r>
+            <w:r>
+              <w:t>finally the transfer is done with other banks and a request is sent to our bank data base and a response is sent back to account page to confirm the update of account balance</w:t>
             </w:r>
             <w:r>
               <w:t>.</w:t>
@@ -4920,14 +5046,29 @@
           <w:p>
             <w:r>
               <w:rPr>
-                <w:rFonts w:asciiTheme="minorBidi" w:hAnsiTheme="minorBidi"/>
                 <w:noProof/>
               </w:rPr>
               <w:drawing>
-                <wp:inline distT="0" distB="0" distL="0" distR="0" wp14:anchorId="0FDFB8BA" wp14:editId="14BE7D1B">
-                  <wp:extent cx="4147165" cy="5237716"/>
-                  <wp:effectExtent l="0" t="0" r="6350" b="1270"/>
-                  <wp:docPr id="13" name="Picture 13"/>
+                <wp:anchor distT="0" distB="0" distL="114300" distR="114300" simplePos="0" relativeHeight="251687936" behindDoc="0" locked="0" layoutInCell="1" allowOverlap="1">
+                  <wp:simplePos x="0" y="0"/>
+                  <wp:positionH relativeFrom="column">
+                    <wp:posOffset>369570</wp:posOffset>
+                  </wp:positionH>
+                  <wp:positionV relativeFrom="paragraph">
+                    <wp:posOffset>33655</wp:posOffset>
+                  </wp:positionV>
+                  <wp:extent cx="3733800" cy="2814955"/>
+                  <wp:effectExtent l="0" t="0" r="0" b="4445"/>
+                  <wp:wrapThrough wrapText="bothSides">
+                    <wp:wrapPolygon edited="0">
+                      <wp:start x="0" y="0"/>
+                      <wp:lineTo x="0" y="21488"/>
+                      <wp:lineTo x="21490" y="21488"/>
+                      <wp:lineTo x="21490" y="0"/>
+                      <wp:lineTo x="0" y="0"/>
+                    </wp:wrapPolygon>
+                  </wp:wrapThrough>
+                  <wp:docPr id="45" name="Picture 45"/>
                   <wp:cNvGraphicFramePr>
                     <a:graphicFrameLocks xmlns:a="http://schemas.openxmlformats.org/drawingml/2006/main" noChangeAspect="1"/>
                   </wp:cNvGraphicFramePr>
@@ -4935,11 +5076,11 @@
                     <a:graphicData uri="http://schemas.openxmlformats.org/drawingml/2006/picture">
                       <pic:pic xmlns:pic="http://schemas.openxmlformats.org/drawingml/2006/picture">
                         <pic:nvPicPr>
-                          <pic:cNvPr id="13" name="Bank_Sys_DM_ADMIN_TFM.png"/>
+                          <pic:cNvPr id="28" name="aaa.PNG"/>
                           <pic:cNvPicPr/>
                         </pic:nvPicPr>
                         <pic:blipFill>
-                          <a:blip r:embed="rId19" cstate="print">
+                          <a:blip r:embed="rId18">
                             <a:extLst>
                               <a:ext uri="{28A0092B-C50C-407E-A947-70E740481C1C}">
                                 <a14:useLocalDpi xmlns:a14="http://schemas.microsoft.com/office/drawing/2010/main" val="0"/>
@@ -4953,7 +5094,94 @@
                         <pic:spPr>
                           <a:xfrm>
                             <a:off x="0" y="0"/>
-                            <a:ext cx="4151122" cy="5242713"/>
+                            <a:ext cx="3733800" cy="2814955"/>
+                          </a:xfrm>
+                          <a:prstGeom prst="rect">
+                            <a:avLst/>
+                          </a:prstGeom>
+                        </pic:spPr>
+                      </pic:pic>
+                    </a:graphicData>
+                  </a:graphic>
+                  <wp14:sizeRelH relativeFrom="margin">
+                    <wp14:pctWidth>0</wp14:pctWidth>
+                  </wp14:sizeRelH>
+                  <wp14:sizeRelV relativeFrom="margin">
+                    <wp14:pctHeight>0</wp14:pctHeight>
+                  </wp14:sizeRelV>
+                </wp:anchor>
+              </w:drawing>
+            </w:r>
+          </w:p>
+        </w:tc>
+      </w:tr>
+      <w:tr>
+        <w:trPr>
+          <w:trHeight w:val="5930"/>
+        </w:trPr>
+        <w:tc>
+          <w:tcPr>
+            <w:tcW w:w="3060" w:type="dxa"/>
+            <w:vAlign w:val="center"/>
+          </w:tcPr>
+          <w:p>
+            <w:pPr>
+              <w:rPr>
+                <w:lang w:bidi="ar-EG"/>
+              </w:rPr>
+            </w:pPr>
+            <w:r>
+              <w:lastRenderedPageBreak/>
+              <w:t>Bank_Sys_DM_ADMIN_009</w:t>
+            </w:r>
+          </w:p>
+        </w:tc>
+        <w:tc>
+          <w:tcPr>
+            <w:tcW w:w="7020" w:type="dxa"/>
+            <w:vAlign w:val="center"/>
+          </w:tcPr>
+          <w:p>
+            <w:r>
+              <w:t>The admin shall be able to add new customer after login or register successfully by choosing “add new customer” from admin home page then redirecting to registration page, in this case no need to use verification code for authentication</w:t>
+            </w:r>
+          </w:p>
+          <w:p>
+            <w:r>
+              <w:rPr>
+                <w:noProof/>
+              </w:rPr>
+              <w:drawing>
+                <wp:inline distT="0" distB="0" distL="0" distR="0" wp14:anchorId="44CD385B" wp14:editId="0FF7D0B4">
+                  <wp:extent cx="4219575" cy="2839720"/>
+                  <wp:effectExtent l="0" t="0" r="9525" b="0"/>
+                  <wp:docPr id="46" name="Picture 46"/>
+                  <wp:cNvGraphicFramePr>
+                    <a:graphicFrameLocks xmlns:a="http://schemas.openxmlformats.org/drawingml/2006/main" noChangeAspect="1"/>
+                  </wp:cNvGraphicFramePr>
+                  <a:graphic xmlns:a="http://schemas.openxmlformats.org/drawingml/2006/main">
+                    <a:graphicData uri="http://schemas.openxmlformats.org/drawingml/2006/picture">
+                      <pic:pic xmlns:pic="http://schemas.openxmlformats.org/drawingml/2006/picture">
+                        <pic:nvPicPr>
+                          <pic:cNvPr id="16" name="addaccount.png"/>
+                          <pic:cNvPicPr/>
+                        </pic:nvPicPr>
+                        <pic:blipFill>
+                          <a:blip r:embed="rId19">
+                            <a:extLst>
+                              <a:ext uri="{28A0092B-C50C-407E-A947-70E740481C1C}">
+                                <a14:useLocalDpi xmlns:a14="http://schemas.microsoft.com/office/drawing/2010/main" val="0"/>
+                              </a:ext>
+                            </a:extLst>
+                          </a:blip>
+                          <a:stretch>
+                            <a:fillRect/>
+                          </a:stretch>
+                        </pic:blipFill>
+                        <pic:spPr>
+                          <a:xfrm>
+                            <a:off x="0" y="0"/>
+                            <a:ext cx="4224796" cy="2843234"/>
                           </a:xfrm>
                           <a:prstGeom prst="rect">
                             <a:avLst/>
@@ -4966,83 +5194,12 @@
               </w:drawing>
             </w:r>
           </w:p>
-          <w:p>
-            <w:pPr>
-              <w:pStyle w:val="ListParagraph"/>
-              <w:rPr>
-                <w:rFonts w:asciiTheme="minorHAnsi" w:eastAsiaTheme="minorHAnsi" w:hAnsiTheme="minorHAnsi" w:cstheme="minorBidi"/>
-                <w:sz w:val="22"/>
-                <w:szCs w:val="22"/>
-              </w:rPr>
-            </w:pPr>
-          </w:p>
         </w:tc>
       </w:tr>
     </w:tbl>
     <w:p>
       <w:pPr>
         <w:spacing w:after="0" w:line="240" w:lineRule="auto"/>
-        <w:ind w:left="720"/>
-        <w:rPr>
-          <w:sz w:val="26"/>
-          <w:szCs w:val="26"/>
-        </w:rPr>
-      </w:pPr>
-    </w:p>
-    <w:p>
-      <w:pPr>
-        <w:spacing w:after="0" w:line="240" w:lineRule="auto"/>
-        <w:ind w:left="720"/>
-        <w:rPr>
-          <w:sz w:val="26"/>
-          <w:szCs w:val="26"/>
-        </w:rPr>
-      </w:pPr>
-    </w:p>
-    <w:p>
-      <w:pPr>
-        <w:spacing w:after="0" w:line="240" w:lineRule="auto"/>
-        <w:ind w:left="720"/>
-        <w:rPr>
-          <w:sz w:val="26"/>
-          <w:szCs w:val="26"/>
-        </w:rPr>
-      </w:pPr>
-    </w:p>
-    <w:p>
-      <w:pPr>
-        <w:spacing w:after="0" w:line="240" w:lineRule="auto"/>
-        <w:ind w:left="720"/>
-        <w:rPr>
-          <w:sz w:val="26"/>
-          <w:szCs w:val="26"/>
-        </w:rPr>
-      </w:pPr>
-    </w:p>
-    <w:p>
-      <w:pPr>
-        <w:spacing w:after="0" w:line="240" w:lineRule="auto"/>
-        <w:ind w:left="720"/>
-        <w:rPr>
-          <w:sz w:val="26"/>
-          <w:szCs w:val="26"/>
-        </w:rPr>
-      </w:pPr>
-    </w:p>
-    <w:p>
-      <w:pPr>
-        <w:spacing w:after="0" w:line="240" w:lineRule="auto"/>
-        <w:ind w:left="720"/>
-        <w:rPr>
-          <w:sz w:val="26"/>
-          <w:szCs w:val="26"/>
-        </w:rPr>
-      </w:pPr>
-    </w:p>
-    <w:p>
-      <w:pPr>
-        <w:spacing w:after="0" w:line="240" w:lineRule="auto"/>
-        <w:ind w:left="720"/>
         <w:rPr>
           <w:sz w:val="26"/>
           <w:szCs w:val="26"/>
@@ -5060,7 +5217,7 @@
           <w:szCs w:val="26"/>
         </w:rPr>
       </w:pPr>
-      <w:bookmarkStart w:id="14" w:name="_Toc8374210"/>
+      <w:bookmarkStart w:id="14" w:name="_Toc8409363"/>
       <w:r>
         <w:rPr>
           <w:rFonts w:asciiTheme="minorHAnsi" w:hAnsiTheme="minorHAnsi" w:cstheme="minorHAnsi"/>
@@ -5069,7 +5226,6 @@
           <w:sz w:val="26"/>
           <w:szCs w:val="26"/>
         </w:rPr>
-        <w:lastRenderedPageBreak/>
         <w:t>4.1.2</w:t>
       </w:r>
       <w:r>
@@ -5097,17 +5253,20 @@
     <w:tbl>
       <w:tblPr>
         <w:tblStyle w:val="TableGrid"/>
-        <w:tblW w:w="10075" w:type="dxa"/>
+        <w:tblW w:w="10165" w:type="dxa"/>
         <w:tblLook w:val="04A0" w:firstRow="1" w:lastRow="0" w:firstColumn="1" w:lastColumn="0" w:noHBand="0" w:noVBand="1"/>
       </w:tblPr>
       <w:tblGrid>
-        <w:gridCol w:w="2389"/>
-        <w:gridCol w:w="7686"/>
+        <w:gridCol w:w="2366"/>
+        <w:gridCol w:w="7799"/>
       </w:tblGrid>
       <w:tr>
-        <w:tc>
-          <w:tcPr>
-            <w:tcW w:w="2389" w:type="dxa"/>
+        <w:trPr>
+          <w:trHeight w:val="267"/>
+        </w:trPr>
+        <w:tc>
+          <w:tcPr>
+            <w:tcW w:w="2366" w:type="dxa"/>
           </w:tcPr>
           <w:p>
             <w:r>
@@ -5117,7 +5276,7 @@
         </w:tc>
         <w:tc>
           <w:tcPr>
-            <w:tcW w:w="7686" w:type="dxa"/>
+            <w:tcW w:w="7799" w:type="dxa"/>
           </w:tcPr>
           <w:p>
             <w:r>
@@ -5127,9 +5286,12 @@
         </w:tc>
       </w:tr>
       <w:tr>
-        <w:tc>
-          <w:tcPr>
-            <w:tcW w:w="2389" w:type="dxa"/>
+        <w:trPr>
+          <w:trHeight w:val="5234"/>
+        </w:trPr>
+        <w:tc>
+          <w:tcPr>
+            <w:tcW w:w="2366" w:type="dxa"/>
             <w:vAlign w:val="center"/>
           </w:tcPr>
           <w:p>
@@ -5148,7 +5310,7 @@
         </w:tc>
         <w:tc>
           <w:tcPr>
-            <w:tcW w:w="7686" w:type="dxa"/>
+            <w:tcW w:w="7799" w:type="dxa"/>
             <w:vAlign w:val="center"/>
           </w:tcPr>
           <w:p>
@@ -5176,7 +5338,7 @@
                 <w:noProof/>
               </w:rPr>
               <w:drawing>
-                <wp:inline distT="0" distB="0" distL="0" distR="0" wp14:anchorId="279CF5C0" wp14:editId="4B8C9FD7">
+                <wp:inline distT="0" distB="0" distL="0" distR="0" wp14:anchorId="3CB9EC2B" wp14:editId="43A5F8B3">
                   <wp:extent cx="4264471" cy="2673981"/>
                   <wp:effectExtent l="0" t="0" r="3175" b="0"/>
                   <wp:docPr id="23" name="Picture 23"/>
@@ -5225,11 +5387,11 @@
       </w:tr>
       <w:tr>
         <w:trPr>
-          <w:trHeight w:val="5903"/>
+          <w:trHeight w:val="5852"/>
         </w:trPr>
         <w:tc>
           <w:tcPr>
-            <w:tcW w:w="2389" w:type="dxa"/>
+            <w:tcW w:w="2366" w:type="dxa"/>
             <w:vAlign w:val="center"/>
           </w:tcPr>
           <w:p>
@@ -5239,6 +5401,7 @@
               </w:tabs>
             </w:pPr>
             <w:r>
+              <w:lastRenderedPageBreak/>
               <w:t>Bank_Sys_DM_CST</w:t>
             </w:r>
             <w:r>
@@ -5248,7 +5411,7 @@
         </w:tc>
         <w:tc>
           <w:tcPr>
-            <w:tcW w:w="7686" w:type="dxa"/>
+            <w:tcW w:w="7799" w:type="dxa"/>
             <w:vAlign w:val="center"/>
           </w:tcPr>
           <w:p>
@@ -5258,7 +5421,19 @@
               </w:tabs>
             </w:pPr>
             <w:r>
-              <w:t>Customer shall be able to register a new account using valid data and entering valid verification key then a storing request is sent to the customer data base and a confirmation response is sent back to Admin registration page without any verification code then redirecting to the customer home page</w:t>
+              <w:t xml:space="preserve">Customer shall be able to register a new account using valid data and entering valid verification key then a storing request is sent to the customer data base and a confirmation response is sent back to </w:t>
+            </w:r>
+            <w:r>
+              <w:t xml:space="preserve">customer </w:t>
+            </w:r>
+            <w:r>
+              <w:t xml:space="preserve">registration page </w:t>
+            </w:r>
+            <w:r>
+              <w:t xml:space="preserve">then </w:t>
+            </w:r>
+            <w:r>
+              <w:t>redirecting to the customer home page</w:t>
             </w:r>
             <w:r>
               <w:t>.</w:t>
@@ -5272,7 +5447,7 @@
                 <w:noProof/>
               </w:rPr>
               <w:drawing>
-                <wp:inline distT="0" distB="0" distL="0" distR="0" wp14:anchorId="2448FCC7" wp14:editId="1F161D16">
+                <wp:inline distT="0" distB="0" distL="0" distR="0" wp14:anchorId="5142C504" wp14:editId="098D0A11">
                   <wp:extent cx="4572000" cy="2732618"/>
                   <wp:effectExtent l="0" t="0" r="0" b="0"/>
                   <wp:docPr id="24" name="Picture 24"/>
@@ -5318,11 +5493,11 @@
       </w:tr>
       <w:tr>
         <w:trPr>
-          <w:trHeight w:val="5903"/>
+          <w:trHeight w:val="5852"/>
         </w:trPr>
         <w:tc>
           <w:tcPr>
-            <w:tcW w:w="2389" w:type="dxa"/>
+            <w:tcW w:w="2366" w:type="dxa"/>
             <w:vAlign w:val="center"/>
           </w:tcPr>
           <w:p>
@@ -5332,17 +5507,16 @@
               </w:tabs>
             </w:pPr>
             <w:r>
-              <w:lastRenderedPageBreak/>
-              <w:t>Bank_Sys_DM_CST_</w:t>
-            </w:r>
-            <w:r>
-              <w:t>003</w:t>
-            </w:r>
-          </w:p>
-        </w:tc>
-        <w:tc>
-          <w:tcPr>
-            <w:tcW w:w="7686" w:type="dxa"/>
+              <w:t>Bank_Sys_DM_CST</w:t>
+            </w:r>
+            <w:r>
+              <w:t>_003</w:t>
+            </w:r>
+          </w:p>
+        </w:tc>
+        <w:tc>
+          <w:tcPr>
+            <w:tcW w:w="7799" w:type="dxa"/>
             <w:vAlign w:val="center"/>
           </w:tcPr>
           <w:p>
@@ -5352,7 +5526,7 @@
               </w:tabs>
             </w:pPr>
             <w:r>
-              <w:t xml:space="preserve">Customer shall be able to Manipulate his/her accounts settings; updating customer name and changing password then an updating request is sent to the customer data base and a confirmation response is sent back to customer home page </w:t>
+              <w:t>Customer shall be redirected to customer home page after login or register successfully, then the customer home page sends a request to the bank data base  and a response is sent back to customer home page which contains all accounts for this customer</w:t>
             </w:r>
             <w:r>
               <w:br/>
@@ -5363,97 +5537,7 @@
                 <w:noProof/>
               </w:rPr>
               <w:drawing>
-                <wp:inline distT="0" distB="0" distL="0" distR="0" wp14:anchorId="6D31B092" wp14:editId="264FCEEC">
-                  <wp:extent cx="4517409" cy="2902585"/>
-                  <wp:effectExtent l="0" t="0" r="0" b="0"/>
-                  <wp:docPr id="25" name="Picture 25"/>
-                  <wp:cNvGraphicFramePr>
-                    <a:graphicFrameLocks xmlns:a="http://schemas.openxmlformats.org/drawingml/2006/main" noChangeAspect="1"/>
-                  </wp:cNvGraphicFramePr>
-                  <a:graphic xmlns:a="http://schemas.openxmlformats.org/drawingml/2006/main">
-                    <a:graphicData uri="http://schemas.openxmlformats.org/drawingml/2006/picture">
-                      <pic:pic xmlns:pic="http://schemas.openxmlformats.org/drawingml/2006/picture">
-                        <pic:nvPicPr>
-                          <pic:cNvPr id="25" name="Bank_Sys_DM_CST_Manip.PNG"/>
-                          <pic:cNvPicPr/>
-                        </pic:nvPicPr>
-                        <pic:blipFill>
-                          <a:blip r:embed="rId14">
-                            <a:extLst>
-                              <a:ext uri="{28A0092B-C50C-407E-A947-70E740481C1C}">
-                                <a14:useLocalDpi xmlns:a14="http://schemas.microsoft.com/office/drawing/2010/main" val="0"/>
-                              </a:ext>
-                            </a:extLst>
-                          </a:blip>
-                          <a:stretch>
-                            <a:fillRect/>
-                          </a:stretch>
-                        </pic:blipFill>
-                        <pic:spPr>
-                          <a:xfrm>
-                            <a:off x="0" y="0"/>
-                            <a:ext cx="4527873" cy="2909308"/>
-                          </a:xfrm>
-                          <a:prstGeom prst="rect">
-                            <a:avLst/>
-                          </a:prstGeom>
-                        </pic:spPr>
-                      </pic:pic>
-                    </a:graphicData>
-                  </a:graphic>
-                </wp:inline>
-              </w:drawing>
-            </w:r>
-          </w:p>
-        </w:tc>
-      </w:tr>
-      <w:tr>
-        <w:trPr>
-          <w:trHeight w:val="5903"/>
-        </w:trPr>
-        <w:tc>
-          <w:tcPr>
-            <w:tcW w:w="2389" w:type="dxa"/>
-            <w:vAlign w:val="center"/>
-          </w:tcPr>
-          <w:p>
-            <w:pPr>
-              <w:tabs>
-                <w:tab w:val="left" w:pos="2910"/>
-              </w:tabs>
-            </w:pPr>
-            <w:r>
-              <w:t>Bank_Sys_DM_CST</w:t>
-            </w:r>
-            <w:r>
-              <w:t>_004</w:t>
-            </w:r>
-          </w:p>
-        </w:tc>
-        <w:tc>
-          <w:tcPr>
-            <w:tcW w:w="7686" w:type="dxa"/>
-            <w:vAlign w:val="center"/>
-          </w:tcPr>
-          <w:p>
-            <w:pPr>
-              <w:tabs>
-                <w:tab w:val="left" w:pos="2910"/>
-              </w:tabs>
-            </w:pPr>
-            <w:r>
-              <w:t>Customer shall be redirected to customer home page after login or register successfully, then the customer home page sends a request to the bank data base  and a response is sent back to customer home page which contains all accounts for this customer</w:t>
-            </w:r>
-            <w:r>
-              <w:br/>
-            </w:r>
-            <w:r>
-              <w:rPr>
-                <w:rFonts w:asciiTheme="minorBidi" w:hAnsiTheme="minorBidi"/>
-                <w:noProof/>
-              </w:rPr>
-              <w:drawing>
-                <wp:inline distT="0" distB="0" distL="0" distR="0" wp14:anchorId="61E9DCA0" wp14:editId="63C1C8A7">
+                <wp:inline distT="0" distB="0" distL="0" distR="0" wp14:anchorId="02C7D8F7" wp14:editId="47DB2457">
                   <wp:extent cx="4421875" cy="2974878"/>
                   <wp:effectExtent l="0" t="0" r="0" b="0"/>
                   <wp:docPr id="18" name="Picture 18"/>
@@ -5468,7 +5552,7 @@
                           <pic:cNvPicPr/>
                         </pic:nvPicPr>
                         <pic:blipFill>
-                          <a:blip r:embed="rId15">
+                          <a:blip r:embed="rId22">
                             <a:extLst>
                               <a:ext uri="{28A0092B-C50C-407E-A947-70E740481C1C}">
                                 <a14:useLocalDpi xmlns:a14="http://schemas.microsoft.com/office/drawing/2010/main" val="0"/>
@@ -5499,11 +5583,11 @@
       </w:tr>
       <w:tr>
         <w:trPr>
-          <w:trHeight w:val="5903"/>
+          <w:trHeight w:val="5852"/>
         </w:trPr>
         <w:tc>
           <w:tcPr>
-            <w:tcW w:w="2389" w:type="dxa"/>
+            <w:tcW w:w="2366" w:type="dxa"/>
             <w:vAlign w:val="center"/>
           </w:tcPr>
           <w:p>
@@ -5517,13 +5601,13 @@
               <w:t>Bank_Sys_DM_CST_</w:t>
             </w:r>
             <w:r>
-              <w:t>005</w:t>
-            </w:r>
-          </w:p>
-        </w:tc>
-        <w:tc>
-          <w:tcPr>
-            <w:tcW w:w="7686" w:type="dxa"/>
+              <w:t>004</w:t>
+            </w:r>
+          </w:p>
+        </w:tc>
+        <w:tc>
+          <w:tcPr>
+            <w:tcW w:w="7799" w:type="dxa"/>
             <w:vAlign w:val="center"/>
           </w:tcPr>
           <w:p>
@@ -5548,7 +5632,7 @@
                 <w:noProof/>
               </w:rPr>
               <w:drawing>
-                <wp:inline distT="0" distB="0" distL="0" distR="0" wp14:anchorId="13ABDEED" wp14:editId="4393F89F">
+                <wp:inline distT="0" distB="0" distL="0" distR="0" wp14:anchorId="3D0E08AE" wp14:editId="5E6FDB58">
                   <wp:extent cx="4681182" cy="3314700"/>
                   <wp:effectExtent l="0" t="0" r="5715" b="0"/>
                   <wp:docPr id="19" name="Picture 19"/>
@@ -5563,7 +5647,7 @@
                           <pic:cNvPicPr/>
                         </pic:nvPicPr>
                         <pic:blipFill>
-                          <a:blip r:embed="rId16" cstate="print">
+                          <a:blip r:embed="rId23" cstate="print">
                             <a:extLst>
                               <a:ext uri="{28A0092B-C50C-407E-A947-70E740481C1C}">
                                 <a14:useLocalDpi xmlns:a14="http://schemas.microsoft.com/office/drawing/2010/main" val="0"/>
@@ -5594,11 +5678,11 @@
       </w:tr>
       <w:tr>
         <w:trPr>
-          <w:trHeight w:val="5903"/>
+          <w:trHeight w:val="5852"/>
         </w:trPr>
         <w:tc>
           <w:tcPr>
-            <w:tcW w:w="2389" w:type="dxa"/>
+            <w:tcW w:w="2366" w:type="dxa"/>
             <w:vAlign w:val="center"/>
           </w:tcPr>
           <w:p>
@@ -5611,13 +5695,13 @@
               <w:t>Bank_Sys_DM_CST</w:t>
             </w:r>
             <w:r>
-              <w:t>_006</w:t>
-            </w:r>
-          </w:p>
-        </w:tc>
-        <w:tc>
-          <w:tcPr>
-            <w:tcW w:w="7686" w:type="dxa"/>
+              <w:t>_005</w:t>
+            </w:r>
+          </w:p>
+        </w:tc>
+        <w:tc>
+          <w:tcPr>
+            <w:tcW w:w="7799" w:type="dxa"/>
             <w:vAlign w:val="center"/>
           </w:tcPr>
           <w:p>
@@ -5677,7 +5761,7 @@
                 <w:noProof/>
               </w:rPr>
               <w:drawing>
-                <wp:anchor distT="0" distB="0" distL="114300" distR="114300" simplePos="0" relativeHeight="251664384" behindDoc="0" locked="0" layoutInCell="1" allowOverlap="1">
+                <wp:anchor distT="0" distB="0" distL="114300" distR="114300" simplePos="0" relativeHeight="251689984" behindDoc="0" locked="0" layoutInCell="1" allowOverlap="1" wp14:anchorId="043E9A89" wp14:editId="70BB2BE5">
                   <wp:simplePos x="0" y="0"/>
                   <wp:positionH relativeFrom="column">
                     <wp:posOffset>125095</wp:posOffset>
@@ -5708,7 +5792,7 @@
                           <pic:cNvPicPr/>
                         </pic:nvPicPr>
                         <pic:blipFill>
-                          <a:blip r:embed="rId17">
+                          <a:blip r:embed="rId16">
                             <a:extLst>
                               <a:ext uri="{28A0092B-C50C-407E-A947-70E740481C1C}">
                                 <a14:useLocalDpi xmlns:a14="http://schemas.microsoft.com/office/drawing/2010/main" val="0"/>
@@ -5774,11 +5858,11 @@
       </w:tr>
       <w:tr>
         <w:trPr>
-          <w:trHeight w:val="5903"/>
+          <w:trHeight w:val="5852"/>
         </w:trPr>
         <w:tc>
           <w:tcPr>
-            <w:tcW w:w="2389" w:type="dxa"/>
+            <w:tcW w:w="2366" w:type="dxa"/>
             <w:vAlign w:val="center"/>
           </w:tcPr>
           <w:p>
@@ -5792,13 +5876,13 @@
               <w:t>Bank_Sys_DM_CST</w:t>
             </w:r>
             <w:r>
-              <w:t>_007</w:t>
-            </w:r>
-          </w:p>
-        </w:tc>
-        <w:tc>
-          <w:tcPr>
-            <w:tcW w:w="7686" w:type="dxa"/>
+              <w:t>_006</w:t>
+            </w:r>
+          </w:p>
+        </w:tc>
+        <w:tc>
+          <w:tcPr>
+            <w:tcW w:w="7799" w:type="dxa"/>
             <w:vAlign w:val="center"/>
           </w:tcPr>
           <w:p>
@@ -5826,7 +5910,7 @@
                 <w:noProof/>
               </w:rPr>
               <w:drawing>
-                <wp:inline distT="0" distB="0" distL="0" distR="0" wp14:anchorId="431F15CD" wp14:editId="1A9432F1">
+                <wp:inline distT="0" distB="0" distL="0" distR="0" wp14:anchorId="578FDDE3" wp14:editId="4540244F">
                   <wp:extent cx="4667535" cy="2792542"/>
                   <wp:effectExtent l="0" t="0" r="0" b="8255"/>
                   <wp:docPr id="21" name="Picture 21"/>
@@ -5841,7 +5925,7 @@
                           <pic:cNvPicPr/>
                         </pic:nvPicPr>
                         <pic:blipFill>
-                          <a:blip r:embed="rId18">
+                          <a:blip r:embed="rId17">
                             <a:extLst>
                               <a:ext uri="{28A0092B-C50C-407E-A947-70E740481C1C}">
                                 <a14:useLocalDpi xmlns:a14="http://schemas.microsoft.com/office/drawing/2010/main" val="0"/>
@@ -5872,11 +5956,11 @@
       </w:tr>
       <w:tr>
         <w:trPr>
-          <w:trHeight w:val="5903"/>
+          <w:trHeight w:val="5852"/>
         </w:trPr>
         <w:tc>
           <w:tcPr>
-            <w:tcW w:w="2389" w:type="dxa"/>
+            <w:tcW w:w="2366" w:type="dxa"/>
             <w:vAlign w:val="center"/>
           </w:tcPr>
           <w:p>
@@ -5889,13 +5973,13 @@
               <w:t>Bank_Sys_DM_CST</w:t>
             </w:r>
             <w:r>
-              <w:t>_008</w:t>
-            </w:r>
-          </w:p>
-        </w:tc>
-        <w:tc>
-          <w:tcPr>
-            <w:tcW w:w="7686" w:type="dxa"/>
+              <w:t>_007</w:t>
+            </w:r>
+          </w:p>
+        </w:tc>
+        <w:tc>
+          <w:tcPr>
+            <w:tcW w:w="7799" w:type="dxa"/>
             <w:vAlign w:val="center"/>
           </w:tcPr>
           <w:p>
@@ -5905,31 +5989,30 @@
               </w:tabs>
             </w:pPr>
             <w:r>
-              <w:rPr>
-                <w:rFonts w:asciiTheme="minorBidi" w:hAnsiTheme="minorBidi"/>
+              <w:t>The customer shall be able to select transfer money; then selecting targeted bank after that enter the amount of money to transfer and finally the transfer is done with other banks and a request is sent to our bank data base and a response is sent back to account page to confirm the update of account balance</w:t>
+            </w:r>
+          </w:p>
+          <w:p>
+            <w:pPr>
+              <w:tabs>
+                <w:tab w:val="left" w:pos="2910"/>
+              </w:tabs>
+            </w:pPr>
+            <w:r>
+              <w:rPr>
+                <w:noProof/>
+              </w:rPr>
+              <w:t xml:space="preserve">   </w:t>
+            </w:r>
+            <w:r>
+              <w:rPr>
                 <w:noProof/>
               </w:rPr>
               <w:drawing>
-                <wp:anchor distT="0" distB="0" distL="114300" distR="114300" simplePos="0" relativeHeight="251665408" behindDoc="0" locked="0" layoutInCell="1" allowOverlap="1">
-                  <wp:simplePos x="0" y="0"/>
-                  <wp:positionH relativeFrom="column">
-                    <wp:posOffset>70485</wp:posOffset>
-                  </wp:positionH>
-                  <wp:positionV relativeFrom="paragraph">
-                    <wp:posOffset>688975</wp:posOffset>
-                  </wp:positionV>
-                  <wp:extent cx="4572000" cy="3411855"/>
-                  <wp:effectExtent l="0" t="0" r="0" b="0"/>
-                  <wp:wrapThrough wrapText="bothSides">
-                    <wp:wrapPolygon edited="0">
-                      <wp:start x="0" y="0"/>
-                      <wp:lineTo x="0" y="21467"/>
-                      <wp:lineTo x="21510" y="21467"/>
-                      <wp:lineTo x="21510" y="0"/>
-                      <wp:lineTo x="0" y="0"/>
-                    </wp:wrapPolygon>
-                  </wp:wrapThrough>
-                  <wp:docPr id="22" name="Picture 22"/>
+                <wp:inline distT="0" distB="0" distL="0" distR="0" wp14:anchorId="48BDB22E" wp14:editId="3069737E">
+                  <wp:extent cx="4219575" cy="2668270"/>
+                  <wp:effectExtent l="0" t="0" r="9525" b="0"/>
+                  <wp:docPr id="47" name="Picture 47"/>
                   <wp:cNvGraphicFramePr>
                     <a:graphicFrameLocks xmlns:a="http://schemas.openxmlformats.org/drawingml/2006/main" noChangeAspect="1"/>
                   </wp:cNvGraphicFramePr>
@@ -5937,11 +6020,11 @@
                     <a:graphicData uri="http://schemas.openxmlformats.org/drawingml/2006/picture">
                       <pic:pic xmlns:pic="http://schemas.openxmlformats.org/drawingml/2006/picture">
                         <pic:nvPicPr>
-                          <pic:cNvPr id="13" name="Bank_Sys_DM_ADMIN_TFM.png"/>
+                          <pic:cNvPr id="29" name="aaa.PNG"/>
                           <pic:cNvPicPr/>
                         </pic:nvPicPr>
                         <pic:blipFill>
-                          <a:blip r:embed="rId22" cstate="print">
+                          <a:blip r:embed="rId18">
                             <a:extLst>
                               <a:ext uri="{28A0092B-C50C-407E-A947-70E740481C1C}">
                                 <a14:useLocalDpi xmlns:a14="http://schemas.microsoft.com/office/drawing/2010/main" val="0"/>
@@ -5955,7 +6038,7 @@
                         <pic:spPr>
                           <a:xfrm>
                             <a:off x="0" y="0"/>
-                            <a:ext cx="4572000" cy="3411855"/>
+                            <a:ext cx="4219575" cy="2668270"/>
                           </a:xfrm>
                           <a:prstGeom prst="rect">
                             <a:avLst/>
@@ -5964,35 +6047,20 @@
                       </pic:pic>
                     </a:graphicData>
                   </a:graphic>
-                  <wp14:sizeRelH relativeFrom="page">
-                    <wp14:pctWidth>0</wp14:pctWidth>
-                  </wp14:sizeRelH>
-                  <wp14:sizeRelV relativeFrom="page">
-                    <wp14:pctHeight>0</wp14:pctHeight>
-                  </wp14:sizeRelV>
-                </wp:anchor>
+                </wp:inline>
               </w:drawing>
             </w:r>
             <w:r>
-              <w:t>The customer shall be able to select transfer money; then selecting targeted bank after that enter the amount of money to transfer and finally the transfer is done with other banks and a request is sent to our bank data base and a response is sent back to account page to confirm the update of account balance</w:t>
-            </w:r>
-          </w:p>
-          <w:p>
-            <w:pPr>
-              <w:pStyle w:val="ListParagraph"/>
-              <w:tabs>
-                <w:tab w:val="left" w:pos="2910"/>
-              </w:tabs>
-              <w:rPr>
-                <w:rFonts w:asciiTheme="minorHAnsi" w:eastAsiaTheme="minorHAnsi" w:hAnsiTheme="minorHAnsi" w:cstheme="minorBidi"/>
-                <w:sz w:val="22"/>
-                <w:szCs w:val="22"/>
-              </w:rPr>
-            </w:pPr>
+              <w:rPr>
+                <w:noProof/>
+              </w:rPr>
+              <w:t xml:space="preserve"> </w:t>
+            </w:r>
           </w:p>
         </w:tc>
       </w:tr>
     </w:tbl>
+    <w:p/>
     <w:p/>
     <w:p>
       <w:pPr>
@@ -6004,7 +6072,7 @@
           <w:iCs/>
         </w:rPr>
       </w:pPr>
-      <w:bookmarkStart w:id="15" w:name="_Toc8374211"/>
+      <w:bookmarkStart w:id="15" w:name="_Toc8409364"/>
       <w:r>
         <w:rPr>
           <w:rFonts w:ascii="Calibri" w:hAnsi="Calibri" w:cs="Calibri"/>
@@ -6024,7 +6092,6 @@
       </w:r>
       <w:bookmarkEnd w:id="15"/>
     </w:p>
-    <w:p/>
     <w:p>
       <w:pPr>
         <w:ind w:left="792"/>
@@ -6041,10 +6108,10 @@
               <wp:posOffset>-457200</wp:posOffset>
             </wp:positionH>
             <wp:positionV relativeFrom="paragraph">
-              <wp:posOffset>928370</wp:posOffset>
+              <wp:posOffset>918845</wp:posOffset>
             </wp:positionV>
-            <wp:extent cx="6734175" cy="3903345"/>
-            <wp:effectExtent l="0" t="0" r="9525" b="1905"/>
+            <wp:extent cx="6734175" cy="6057900"/>
+            <wp:effectExtent l="0" t="0" r="9525" b="0"/>
             <wp:wrapSquare wrapText="bothSides"/>
             <wp:docPr id="4" name="Picture 4"/>
             <wp:cNvGraphicFramePr>
@@ -6058,7 +6125,7 @@
                     <pic:cNvPicPr/>
                   </pic:nvPicPr>
                   <pic:blipFill>
-                    <a:blip r:embed="rId23">
+                    <a:blip r:embed="rId24">
                       <a:extLst>
                         <a:ext uri="{28A0092B-C50C-407E-A947-70E740481C1C}">
                           <a14:useLocalDpi xmlns:a14="http://schemas.microsoft.com/office/drawing/2010/main" val="0"/>
@@ -6072,7 +6139,7 @@
                   <pic:spPr>
                     <a:xfrm>
                       <a:off x="0" y="0"/>
-                      <a:ext cx="6734175" cy="3903345"/>
+                      <a:ext cx="6734175" cy="6057900"/>
                     </a:xfrm>
                     <a:prstGeom prst="rect">
                       <a:avLst/>
@@ -6111,151 +6178,14 @@
         </w:rPr>
       </w:pPr>
     </w:p>
+    <w:p/>
+    <w:p/>
     <w:p>
       <w:pPr>
         <w:pStyle w:val="Heading1"/>
         <w:spacing w:before="0" w:line="240" w:lineRule="auto"/>
-        <w:rPr>
-          <w:rFonts w:asciiTheme="minorHAnsi" w:hAnsiTheme="minorHAnsi" w:cstheme="minorHAnsi"/>
-          <w:b/>
-          <w:bCs/>
-          <w:color w:val="000000" w:themeColor="text1"/>
-          <w:sz w:val="28"/>
-          <w:u w:val="single"/>
-        </w:rPr>
-      </w:pPr>
-    </w:p>
-    <w:p>
-      <w:pPr>
-        <w:pStyle w:val="Heading1"/>
-        <w:spacing w:before="0" w:line="240" w:lineRule="auto"/>
-        <w:rPr>
-          <w:rFonts w:asciiTheme="minorHAnsi" w:hAnsiTheme="minorHAnsi" w:cstheme="minorHAnsi"/>
-          <w:b/>
-          <w:bCs/>
-          <w:color w:val="000000" w:themeColor="text1"/>
-          <w:sz w:val="28"/>
-          <w:u w:val="single"/>
-        </w:rPr>
-      </w:pPr>
-    </w:p>
-    <w:p>
-      <w:pPr>
-        <w:pStyle w:val="Heading1"/>
-        <w:spacing w:before="0" w:line="240" w:lineRule="auto"/>
-        <w:rPr>
-          <w:rFonts w:asciiTheme="minorHAnsi" w:hAnsiTheme="minorHAnsi" w:cstheme="minorHAnsi"/>
-          <w:b/>
-          <w:bCs/>
-          <w:color w:val="000000" w:themeColor="text1"/>
-          <w:sz w:val="28"/>
-          <w:u w:val="single"/>
-        </w:rPr>
-      </w:pPr>
-    </w:p>
-    <w:p>
-      <w:pPr>
-        <w:pStyle w:val="Heading1"/>
-        <w:spacing w:before="0" w:line="240" w:lineRule="auto"/>
-        <w:rPr>
-          <w:rFonts w:asciiTheme="minorHAnsi" w:hAnsiTheme="minorHAnsi" w:cstheme="minorHAnsi"/>
-          <w:b/>
-          <w:bCs/>
-          <w:color w:val="000000" w:themeColor="text1"/>
-          <w:sz w:val="28"/>
-          <w:u w:val="single"/>
-        </w:rPr>
-      </w:pPr>
-    </w:p>
-    <w:p>
-      <w:pPr>
-        <w:pStyle w:val="Heading1"/>
-        <w:spacing w:before="0" w:line="240" w:lineRule="auto"/>
-        <w:rPr>
-          <w:rFonts w:asciiTheme="minorHAnsi" w:hAnsiTheme="minorHAnsi" w:cstheme="minorHAnsi"/>
-          <w:b/>
-          <w:bCs/>
-          <w:color w:val="000000" w:themeColor="text1"/>
-          <w:sz w:val="28"/>
-          <w:u w:val="single"/>
-        </w:rPr>
-      </w:pPr>
-    </w:p>
-    <w:p>
-      <w:pPr>
-        <w:pStyle w:val="Heading1"/>
-        <w:spacing w:before="0" w:line="240" w:lineRule="auto"/>
-        <w:rPr>
-          <w:rFonts w:asciiTheme="minorHAnsi" w:hAnsiTheme="minorHAnsi" w:cstheme="minorHAnsi"/>
-          <w:b/>
-          <w:bCs/>
-          <w:color w:val="000000" w:themeColor="text1"/>
-          <w:sz w:val="28"/>
-          <w:u w:val="single"/>
-        </w:rPr>
-      </w:pPr>
-    </w:p>
-    <w:p>
-      <w:pPr>
-        <w:pStyle w:val="Heading1"/>
-        <w:spacing w:before="0" w:line="240" w:lineRule="auto"/>
-        <w:rPr>
-          <w:rFonts w:asciiTheme="minorHAnsi" w:hAnsiTheme="minorHAnsi" w:cstheme="minorHAnsi"/>
-          <w:b/>
-          <w:bCs/>
-          <w:color w:val="000000" w:themeColor="text1"/>
-          <w:sz w:val="28"/>
-          <w:u w:val="single"/>
-        </w:rPr>
-      </w:pPr>
-    </w:p>
-    <w:p>
-      <w:pPr>
-        <w:pStyle w:val="Heading1"/>
-        <w:spacing w:before="0" w:line="240" w:lineRule="auto"/>
-        <w:rPr>
-          <w:rFonts w:asciiTheme="minorHAnsi" w:hAnsiTheme="minorHAnsi" w:cstheme="minorHAnsi"/>
-          <w:b/>
-          <w:bCs/>
-          <w:color w:val="000000" w:themeColor="text1"/>
-          <w:sz w:val="28"/>
-          <w:u w:val="single"/>
-        </w:rPr>
-      </w:pPr>
-    </w:p>
-    <w:p>
-      <w:pPr>
-        <w:pStyle w:val="Heading1"/>
-        <w:spacing w:before="0" w:line="240" w:lineRule="auto"/>
-        <w:rPr>
-          <w:rFonts w:asciiTheme="minorHAnsi" w:hAnsiTheme="minorHAnsi" w:cstheme="minorHAnsi"/>
-          <w:b/>
-          <w:bCs/>
-          <w:color w:val="000000" w:themeColor="text1"/>
-          <w:sz w:val="28"/>
-          <w:u w:val="single"/>
-        </w:rPr>
-      </w:pPr>
-    </w:p>
-    <w:p>
-      <w:pPr>
-        <w:pStyle w:val="Heading1"/>
-        <w:spacing w:before="0" w:line="240" w:lineRule="auto"/>
-        <w:rPr>
-          <w:rFonts w:asciiTheme="minorHAnsi" w:eastAsiaTheme="minorHAnsi" w:hAnsiTheme="minorHAnsi" w:cstheme="minorBidi"/>
-          <w:color w:val="auto"/>
-          <w:sz w:val="22"/>
-          <w:szCs w:val="22"/>
-        </w:rPr>
-      </w:pPr>
-    </w:p>
-    <w:p/>
-    <w:p>
-      <w:pPr>
-        <w:pStyle w:val="Heading1"/>
-        <w:spacing w:before="0" w:line="240" w:lineRule="auto"/>
-      </w:pPr>
-      <w:bookmarkStart w:id="16" w:name="_Toc8374212"/>
+      </w:pPr>
+      <w:bookmarkStart w:id="16" w:name="_Toc8409365"/>
       <w:r>
         <w:rPr>
           <w:rFonts w:asciiTheme="minorHAnsi" w:hAnsiTheme="minorHAnsi" w:cstheme="minorHAnsi"/>
@@ -6311,26 +6241,26 @@
           <w:noProof/>
         </w:rPr>
         <w:drawing>
-          <wp:anchor distT="0" distB="0" distL="114300" distR="114300" simplePos="0" relativeHeight="251668480" behindDoc="0" locked="0" layoutInCell="1" allowOverlap="1">
+          <wp:anchor distT="0" distB="0" distL="114300" distR="114300" simplePos="0" relativeHeight="251681792" behindDoc="0" locked="0" layoutInCell="1" allowOverlap="1">
             <wp:simplePos x="0" y="0"/>
-            <wp:positionH relativeFrom="page">
-              <wp:posOffset>419100</wp:posOffset>
+            <wp:positionH relativeFrom="margin">
+              <wp:align>center</wp:align>
             </wp:positionH>
             <wp:positionV relativeFrom="paragraph">
-              <wp:posOffset>421640</wp:posOffset>
+              <wp:posOffset>402590</wp:posOffset>
             </wp:positionV>
-            <wp:extent cx="7056755" cy="4029075"/>
-            <wp:effectExtent l="0" t="0" r="0" b="9525"/>
+            <wp:extent cx="7053580" cy="3566795"/>
+            <wp:effectExtent l="0" t="0" r="0" b="0"/>
             <wp:wrapThrough wrapText="bothSides">
               <wp:wrapPolygon edited="0">
                 <wp:start x="0" y="0"/>
-                <wp:lineTo x="0" y="21549"/>
-                <wp:lineTo x="21516" y="21549"/>
-                <wp:lineTo x="21516" y="0"/>
+                <wp:lineTo x="0" y="21458"/>
+                <wp:lineTo x="21526" y="21458"/>
+                <wp:lineTo x="21526" y="0"/>
                 <wp:lineTo x="0" y="0"/>
               </wp:wrapPolygon>
             </wp:wrapThrough>
-            <wp:docPr id="14" name="Picture 14" descr="C:\Users\Alaa Gamal\Desktop\DetaildDesign_ClassDiagram.JPG"/>
+            <wp:docPr id="29" name="Picture 29"/>
             <wp:cNvGraphicFramePr>
               <a:graphicFrameLocks xmlns:a="http://schemas.openxmlformats.org/drawingml/2006/main" noChangeAspect="1"/>
             </wp:cNvGraphicFramePr>
@@ -6338,44 +6268,37 @@
               <a:graphicData uri="http://schemas.openxmlformats.org/drawingml/2006/picture">
                 <pic:pic xmlns:pic="http://schemas.openxmlformats.org/drawingml/2006/picture">
                   <pic:nvPicPr>
-                    <pic:cNvPr id="0" name="Picture 2" descr="C:\Users\Alaa Gamal\Desktop\DetaildDesign_ClassDiagram.JPG"/>
-                    <pic:cNvPicPr>
-                      <a:picLocks noChangeAspect="1" noChangeArrowheads="1"/>
-                    </pic:cNvPicPr>
+                    <pic:cNvPr id="1" name=""/>
+                    <pic:cNvPicPr/>
                   </pic:nvPicPr>
                   <pic:blipFill>
-                    <a:blip r:embed="rId24">
+                    <a:blip r:embed="rId25">
                       <a:extLst>
                         <a:ext uri="{28A0092B-C50C-407E-A947-70E740481C1C}">
                           <a14:useLocalDpi xmlns:a14="http://schemas.microsoft.com/office/drawing/2010/main" val="0"/>
                         </a:ext>
                       </a:extLst>
                     </a:blip>
-                    <a:srcRect/>
                     <a:stretch>
                       <a:fillRect/>
                     </a:stretch>
                   </pic:blipFill>
-                  <pic:spPr bwMode="auto">
+                  <pic:spPr>
                     <a:xfrm>
                       <a:off x="0" y="0"/>
-                      <a:ext cx="7056755" cy="4029075"/>
+                      <a:ext cx="7053580" cy="3566795"/>
                     </a:xfrm>
                     <a:prstGeom prst="rect">
                       <a:avLst/>
                     </a:prstGeom>
-                    <a:noFill/>
-                    <a:ln>
-                      <a:noFill/>
-                    </a:ln>
                   </pic:spPr>
                 </pic:pic>
               </a:graphicData>
             </a:graphic>
-            <wp14:sizeRelH relativeFrom="page">
+            <wp14:sizeRelH relativeFrom="margin">
               <wp14:pctWidth>0</wp14:pctWidth>
             </wp14:sizeRelH>
-            <wp14:sizeRelV relativeFrom="page">
+            <wp14:sizeRelV relativeFrom="margin">
               <wp14:pctHeight>0</wp14:pctHeight>
             </wp14:sizeRelV>
           </wp:anchor>
@@ -6420,15 +6343,22 @@
         <w:t xml:space="preserve"> O</w:t>
       </w:r>
       <w:r>
-        <w:t xml:space="preserve">ur client must have a username, password, national </w:t>
+        <w:t>ur client must have a u</w:t>
       </w:r>
-      <w:proofErr w:type="gramStart"/>
       <w:r>
-        <w:t>id ,</w:t>
+        <w:t>sername, password, national id</w:t>
       </w:r>
-      <w:proofErr w:type="gramEnd"/>
       <w:r>
-        <w:t xml:space="preserve"> mobile phone , email .</w:t>
+        <w:t xml:space="preserve"> mobile </w:t>
+      </w:r>
+      <w:r>
+        <w:t>phone,</w:t>
+      </w:r>
+      <w:r>
+        <w:t xml:space="preserve"> </w:t>
+      </w:r>
+      <w:r>
+        <w:t>email.</w:t>
       </w:r>
     </w:p>
     <w:p>
@@ -6837,7 +6767,7 @@
       </w:tr>
       <w:tr>
         <w:trPr>
-          <w:trHeight w:val="332"/>
+          <w:trHeight w:val="233"/>
         </w:trPr>
         <w:tc>
           <w:tcPr>
@@ -6892,7 +6822,7 @@
       </w:tr>
       <w:tr>
         <w:trPr>
-          <w:trHeight w:val="368"/>
+          <w:trHeight w:val="305"/>
         </w:trPr>
         <w:tc>
           <w:tcPr>
@@ -6949,6 +6879,170 @@
             </w:r>
             <w:r>
               <w:t>have password Attribute</w:t>
+            </w:r>
+          </w:p>
+        </w:tc>
+      </w:tr>
+      <w:tr>
+        <w:trPr>
+          <w:trHeight w:val="170"/>
+        </w:trPr>
+        <w:tc>
+          <w:tcPr>
+            <w:tcW w:w="2790" w:type="dxa"/>
+            <w:vAlign w:val="center"/>
+          </w:tcPr>
+          <w:p>
+            <w:pPr>
+              <w:rPr>
+                <w:rFonts w:ascii="Calibri" w:eastAsia="Times New Roman" w:hAnsi="Calibri" w:cs="Calibri"/>
+                <w:color w:val="000000"/>
+              </w:rPr>
+            </w:pPr>
+            <w:r>
+              <w:rPr>
+                <w:rFonts w:ascii="Calibri" w:eastAsia="Times New Roman" w:hAnsi="Calibri" w:cs="Calibri"/>
+              </w:rPr>
+              <w:t>BANK_SYS_</w:t>
+            </w:r>
+            <w:r>
+              <w:rPr>
+                <w:rFonts w:ascii="Calibri" w:eastAsia="Times New Roman" w:hAnsi="Calibri" w:cs="Calibri"/>
+              </w:rPr>
+              <w:t>DD_ Admin</w:t>
+            </w:r>
+            <w:r>
+              <w:rPr>
+                <w:rFonts w:ascii="Calibri" w:eastAsia="Times New Roman" w:hAnsi="Calibri" w:cs="Calibri"/>
+              </w:rPr>
+              <w:t xml:space="preserve"> _</w:t>
+            </w:r>
+            <w:r>
+              <w:rPr>
+                <w:rFonts w:ascii="Calibri" w:eastAsia="Times New Roman" w:hAnsi="Calibri" w:cs="Calibri"/>
+              </w:rPr>
+              <w:t>003</w:t>
+            </w:r>
+          </w:p>
+        </w:tc>
+        <w:tc>
+          <w:tcPr>
+            <w:tcW w:w="7380" w:type="dxa"/>
+            <w:vAlign w:val="center"/>
+          </w:tcPr>
+          <w:p>
+            <w:pPr>
+              <w:rPr>
+                <w:rFonts w:ascii="Calibri" w:eastAsia="Times New Roman" w:hAnsi="Calibri" w:cs="Calibri"/>
+                <w:color w:val="000000"/>
+              </w:rPr>
+            </w:pPr>
+            <w:r>
+              <w:t xml:space="preserve">Admin class </w:t>
+            </w:r>
+            <w:r>
+              <w:t xml:space="preserve">have </w:t>
+            </w:r>
+            <w:r>
+              <w:rPr>
+                <w:rFonts w:ascii="Calibri" w:eastAsia="Times New Roman" w:hAnsi="Calibri" w:cs="Calibri"/>
+                <w:color w:val="000000"/>
+              </w:rPr>
+              <w:t xml:space="preserve">staff id </w:t>
+            </w:r>
+            <w:r>
+              <w:t>Attribute</w:t>
+            </w:r>
+            <w:r>
+              <w:rPr>
+                <w:rFonts w:ascii="Calibri" w:eastAsia="Times New Roman" w:hAnsi="Calibri" w:cs="Calibri"/>
+                <w:color w:val="000000"/>
+              </w:rPr>
+              <w:t>.</w:t>
+            </w:r>
+          </w:p>
+        </w:tc>
+      </w:tr>
+      <w:tr>
+        <w:trPr>
+          <w:trHeight w:val="251"/>
+        </w:trPr>
+        <w:tc>
+          <w:tcPr>
+            <w:tcW w:w="2790" w:type="dxa"/>
+            <w:vAlign w:val="center"/>
+          </w:tcPr>
+          <w:p>
+            <w:pPr>
+              <w:rPr>
+                <w:rFonts w:ascii="Calibri" w:eastAsia="Times New Roman" w:hAnsi="Calibri" w:cs="Calibri"/>
+                <w:color w:val="000000"/>
+              </w:rPr>
+            </w:pPr>
+            <w:r>
+              <w:rPr>
+                <w:rFonts w:ascii="Calibri" w:eastAsia="Times New Roman" w:hAnsi="Calibri" w:cs="Calibri"/>
+              </w:rPr>
+              <w:t>BANK_SYS_</w:t>
+            </w:r>
+            <w:r>
+              <w:rPr>
+                <w:rFonts w:ascii="Calibri" w:eastAsia="Times New Roman" w:hAnsi="Calibri" w:cs="Calibri"/>
+              </w:rPr>
+              <w:t>DD_ Admin</w:t>
+            </w:r>
+            <w:r>
+              <w:rPr>
+                <w:rFonts w:ascii="Calibri" w:eastAsia="Times New Roman" w:hAnsi="Calibri" w:cs="Calibri"/>
+              </w:rPr>
+              <w:t xml:space="preserve"> _</w:t>
+            </w:r>
+            <w:r>
+              <w:rPr>
+                <w:rFonts w:ascii="Calibri" w:eastAsia="Times New Roman" w:hAnsi="Calibri" w:cs="Calibri"/>
+              </w:rPr>
+              <w:t>004</w:t>
+            </w:r>
+          </w:p>
+        </w:tc>
+        <w:tc>
+          <w:tcPr>
+            <w:tcW w:w="7380" w:type="dxa"/>
+            <w:vAlign w:val="center"/>
+          </w:tcPr>
+          <w:p>
+            <w:pPr>
+              <w:rPr>
+                <w:rFonts w:ascii="Calibri" w:eastAsia="Times New Roman" w:hAnsi="Calibri" w:cs="Calibri"/>
+                <w:color w:val="000000"/>
+              </w:rPr>
+            </w:pPr>
+            <w:r>
+              <w:t xml:space="preserve">Admin class </w:t>
+            </w:r>
+            <w:r>
+              <w:t xml:space="preserve">have </w:t>
+            </w:r>
+            <w:r>
+              <w:rPr>
+                <w:rFonts w:ascii="Calibri" w:eastAsia="Times New Roman" w:hAnsi="Calibri" w:cs="Calibri"/>
+                <w:color w:val="000000"/>
+              </w:rPr>
+              <w:t xml:space="preserve">Email </w:t>
+            </w:r>
+            <w:r>
+              <w:rPr>
+                <w:rFonts w:ascii="Calibri" w:eastAsia="Times New Roman" w:hAnsi="Calibri" w:cs="Calibri"/>
+                <w:color w:val="000000"/>
+              </w:rPr>
+              <w:t>Attribute</w:t>
+            </w:r>
+            <w:r>
+              <w:rPr>
+                <w:rFonts w:ascii="Calibri" w:eastAsia="Times New Roman" w:hAnsi="Calibri" w:cs="Calibri"/>
+                <w:color w:val="000000"/>
+              </w:rPr>
+              <w:t>.</w:t>
             </w:r>
           </w:p>
         </w:tc>
@@ -6991,7 +7085,7 @@
               <w:rPr>
                 <w:rFonts w:ascii="Calibri" w:eastAsia="Times New Roman" w:hAnsi="Calibri" w:cs="Calibri"/>
               </w:rPr>
-              <w:t>003</w:t>
+              <w:t>005</w:t>
             </w:r>
           </w:p>
         </w:tc>
@@ -7018,9 +7112,20 @@
                 <w:rFonts w:ascii="Calibri" w:eastAsia="Times New Roman" w:hAnsi="Calibri" w:cs="Calibri"/>
                 <w:color w:val="000000"/>
               </w:rPr>
-              <w:t xml:space="preserve">staff id </w:t>
-            </w:r>
-            <w:r>
+              <w:t>mobile phone</w:t>
+            </w:r>
+            <w:r>
+              <w:rPr>
+                <w:rFonts w:ascii="Calibri" w:eastAsia="Times New Roman" w:hAnsi="Calibri" w:cs="Calibri"/>
+                <w:color w:val="000000"/>
+              </w:rPr>
+              <w:t xml:space="preserve"> </w:t>
+            </w:r>
+            <w:r>
+              <w:rPr>
+                <w:rFonts w:ascii="Calibri" w:eastAsia="Times New Roman" w:hAnsi="Calibri" w:cs="Calibri"/>
+                <w:color w:val="000000"/>
+              </w:rPr>
               <w:t>Attribute</w:t>
             </w:r>
             <w:r>
@@ -7035,7 +7140,7 @@
       </w:tr>
       <w:tr>
         <w:trPr>
-          <w:trHeight w:val="458"/>
+          <w:trHeight w:val="341"/>
         </w:trPr>
         <w:tc>
           <w:tcPr>
@@ -7071,7 +7176,7 @@
               <w:rPr>
                 <w:rFonts w:ascii="Calibri" w:eastAsia="Times New Roman" w:hAnsi="Calibri" w:cs="Calibri"/>
               </w:rPr>
-              <w:t>004</w:t>
+              <w:t>006</w:t>
             </w:r>
           </w:p>
         </w:tc>
@@ -7088,31 +7193,11 @@
               </w:rPr>
             </w:pPr>
             <w:r>
-              <w:t xml:space="preserve">Admin class </w:t>
-            </w:r>
-            <w:r>
-              <w:t xml:space="preserve">have </w:t>
-            </w:r>
-            <w:r>
-              <w:rPr>
-                <w:rFonts w:ascii="Calibri" w:eastAsia="Times New Roman" w:hAnsi="Calibri" w:cs="Calibri"/>
-                <w:color w:val="000000"/>
-              </w:rPr>
-              <w:t xml:space="preserve">Email </w:t>
-            </w:r>
-            <w:r>
-              <w:rPr>
-                <w:rFonts w:ascii="Calibri" w:eastAsia="Times New Roman" w:hAnsi="Calibri" w:cs="Calibri"/>
-                <w:color w:val="000000"/>
-              </w:rPr>
-              <w:t>Attribute</w:t>
-            </w:r>
-            <w:r>
-              <w:rPr>
-                <w:rFonts w:ascii="Calibri" w:eastAsia="Times New Roman" w:hAnsi="Calibri" w:cs="Calibri"/>
-                <w:color w:val="000000"/>
-              </w:rPr>
-              <w:t>.</w:t>
+              <w:rPr>
+                <w:rFonts w:ascii="Calibri" w:eastAsia="Times New Roman" w:hAnsi="Calibri" w:cs="Calibri"/>
+                <w:color w:val="000000"/>
+              </w:rPr>
+              <w:t>Admin can add user</w:t>
             </w:r>
           </w:p>
         </w:tc>
@@ -7130,14 +7215,12 @@
             <w:pPr>
               <w:rPr>
                 <w:rFonts w:ascii="Calibri" w:eastAsia="Times New Roman" w:hAnsi="Calibri" w:cs="Calibri"/>
-                <w:color w:val="000000"/>
-              </w:rPr>
-            </w:pPr>
-            <w:r>
-              <w:rPr>
-                <w:rFonts w:ascii="Calibri" w:eastAsia="Times New Roman" w:hAnsi="Calibri" w:cs="Calibri"/>
-              </w:rPr>
-              <w:lastRenderedPageBreak/>
+              </w:rPr>
+            </w:pPr>
+            <w:r>
+              <w:rPr>
+                <w:rFonts w:ascii="Calibri" w:eastAsia="Times New Roman" w:hAnsi="Calibri" w:cs="Calibri"/>
+              </w:rPr>
               <w:t>BANK_SYS_</w:t>
             </w:r>
             <w:r>
@@ -7156,7 +7239,7 @@
               <w:rPr>
                 <w:rFonts w:ascii="Calibri" w:eastAsia="Times New Roman" w:hAnsi="Calibri" w:cs="Calibri"/>
               </w:rPr>
-              <w:t>005</w:t>
+              <w:t>007</w:t>
             </w:r>
           </w:p>
         </w:tc>
@@ -7173,172 +7256,18 @@
               </w:rPr>
             </w:pPr>
             <w:r>
-              <w:t xml:space="preserve">Admin class </w:t>
-            </w:r>
-            <w:r>
-              <w:t xml:space="preserve">have </w:t>
-            </w:r>
-            <w:r>
-              <w:rPr>
-                <w:rFonts w:ascii="Calibri" w:eastAsia="Times New Roman" w:hAnsi="Calibri" w:cs="Calibri"/>
-                <w:color w:val="000000"/>
-              </w:rPr>
-              <w:t>mobile phone</w:t>
-            </w:r>
-            <w:r>
-              <w:rPr>
-                <w:rFonts w:ascii="Calibri" w:eastAsia="Times New Roman" w:hAnsi="Calibri" w:cs="Calibri"/>
-                <w:color w:val="000000"/>
-              </w:rPr>
-              <w:t xml:space="preserve"> </w:t>
-            </w:r>
-            <w:r>
-              <w:rPr>
-                <w:rFonts w:ascii="Calibri" w:eastAsia="Times New Roman" w:hAnsi="Calibri" w:cs="Calibri"/>
-                <w:color w:val="000000"/>
-              </w:rPr>
-              <w:t>Attribute</w:t>
-            </w:r>
-            <w:r>
-              <w:rPr>
-                <w:rFonts w:ascii="Calibri" w:eastAsia="Times New Roman" w:hAnsi="Calibri" w:cs="Calibri"/>
-                <w:color w:val="000000"/>
-              </w:rPr>
-              <w:t>.</w:t>
+              <w:rPr>
+                <w:rFonts w:ascii="Calibri" w:eastAsia="Times New Roman" w:hAnsi="Calibri" w:cs="Calibri"/>
+                <w:color w:val="000000"/>
+              </w:rPr>
+              <w:t>Admin can remove user</w:t>
             </w:r>
           </w:p>
         </w:tc>
       </w:tr>
       <w:tr>
         <w:trPr>
-          <w:trHeight w:val="458"/>
-        </w:trPr>
-        <w:tc>
-          <w:tcPr>
-            <w:tcW w:w="2790" w:type="dxa"/>
-            <w:vAlign w:val="center"/>
-          </w:tcPr>
-          <w:p>
-            <w:pPr>
-              <w:rPr>
-                <w:rFonts w:ascii="Calibri" w:eastAsia="Times New Roman" w:hAnsi="Calibri" w:cs="Calibri"/>
-                <w:color w:val="000000"/>
-              </w:rPr>
-            </w:pPr>
-            <w:r>
-              <w:rPr>
-                <w:rFonts w:ascii="Calibri" w:eastAsia="Times New Roman" w:hAnsi="Calibri" w:cs="Calibri"/>
-              </w:rPr>
-              <w:t>BANK_SYS_</w:t>
-            </w:r>
-            <w:r>
-              <w:rPr>
-                <w:rFonts w:ascii="Calibri" w:eastAsia="Times New Roman" w:hAnsi="Calibri" w:cs="Calibri"/>
-              </w:rPr>
-              <w:t>DD_ Admin</w:t>
-            </w:r>
-            <w:r>
-              <w:rPr>
-                <w:rFonts w:ascii="Calibri" w:eastAsia="Times New Roman" w:hAnsi="Calibri" w:cs="Calibri"/>
-              </w:rPr>
-              <w:t xml:space="preserve"> _</w:t>
-            </w:r>
-            <w:r>
-              <w:rPr>
-                <w:rFonts w:ascii="Calibri" w:eastAsia="Times New Roman" w:hAnsi="Calibri" w:cs="Calibri"/>
-              </w:rPr>
-              <w:t>006</w:t>
-            </w:r>
-          </w:p>
-        </w:tc>
-        <w:tc>
-          <w:tcPr>
-            <w:tcW w:w="7380" w:type="dxa"/>
-            <w:vAlign w:val="center"/>
-          </w:tcPr>
-          <w:p>
-            <w:pPr>
-              <w:rPr>
-                <w:rFonts w:ascii="Calibri" w:eastAsia="Times New Roman" w:hAnsi="Calibri" w:cs="Calibri"/>
-                <w:color w:val="000000"/>
-              </w:rPr>
-            </w:pPr>
-            <w:r>
-              <w:rPr>
-                <w:rFonts w:ascii="Calibri" w:eastAsia="Times New Roman" w:hAnsi="Calibri" w:cs="Calibri"/>
-                <w:color w:val="000000"/>
-              </w:rPr>
-              <w:t>Admin can add user</w:t>
-            </w:r>
-          </w:p>
-        </w:tc>
-      </w:tr>
-      <w:tr>
-        <w:trPr>
-          <w:trHeight w:val="332"/>
-        </w:trPr>
-        <w:tc>
-          <w:tcPr>
-            <w:tcW w:w="2790" w:type="dxa"/>
-            <w:vAlign w:val="center"/>
-          </w:tcPr>
-          <w:p>
-            <w:pPr>
-              <w:rPr>
-                <w:rFonts w:ascii="Calibri" w:eastAsia="Times New Roman" w:hAnsi="Calibri" w:cs="Calibri"/>
-              </w:rPr>
-            </w:pPr>
-            <w:r>
-              <w:rPr>
-                <w:rFonts w:ascii="Calibri" w:eastAsia="Times New Roman" w:hAnsi="Calibri" w:cs="Calibri"/>
-              </w:rPr>
-              <w:t>BANK_SYS_</w:t>
-            </w:r>
-            <w:r>
-              <w:rPr>
-                <w:rFonts w:ascii="Calibri" w:eastAsia="Times New Roman" w:hAnsi="Calibri" w:cs="Calibri"/>
-              </w:rPr>
-              <w:t>DD_ Admin</w:t>
-            </w:r>
-            <w:r>
-              <w:rPr>
-                <w:rFonts w:ascii="Calibri" w:eastAsia="Times New Roman" w:hAnsi="Calibri" w:cs="Calibri"/>
-              </w:rPr>
-              <w:t xml:space="preserve"> _</w:t>
-            </w:r>
-            <w:r>
-              <w:rPr>
-                <w:rFonts w:ascii="Calibri" w:eastAsia="Times New Roman" w:hAnsi="Calibri" w:cs="Calibri"/>
-              </w:rPr>
-              <w:t>007</w:t>
-            </w:r>
-          </w:p>
-        </w:tc>
-        <w:tc>
-          <w:tcPr>
-            <w:tcW w:w="7380" w:type="dxa"/>
-            <w:vAlign w:val="center"/>
-          </w:tcPr>
-          <w:p>
-            <w:pPr>
-              <w:rPr>
-                <w:rFonts w:ascii="Calibri" w:eastAsia="Times New Roman" w:hAnsi="Calibri" w:cs="Calibri"/>
-                <w:color w:val="000000"/>
-              </w:rPr>
-            </w:pPr>
-            <w:r>
-              <w:rPr>
-                <w:rFonts w:ascii="Calibri" w:eastAsia="Times New Roman" w:hAnsi="Calibri" w:cs="Calibri"/>
-                <w:color w:val="000000"/>
-              </w:rPr>
-              <w:t>Admin can remove user</w:t>
-            </w:r>
-          </w:p>
-        </w:tc>
-      </w:tr>
-      <w:tr>
-        <w:trPr>
-          <w:trHeight w:val="368"/>
+          <w:trHeight w:val="62"/>
         </w:trPr>
         <w:tc>
           <w:tcPr>
@@ -7424,6 +7353,7 @@
           <w:bCs/>
           <w:u w:val="single"/>
         </w:rPr>
+        <w:lastRenderedPageBreak/>
         <w:t xml:space="preserve">Account </w:t>
       </w:r>
       <w:r>
@@ -8270,7 +8200,27 @@
           <w:szCs w:val="24"/>
           <w:u w:val="single"/>
         </w:rPr>
-        <w:t>Previous transaction</w:t>
+        <w:t>T</w:t>
+      </w:r>
+      <w:r>
+        <w:rPr>
+          <w:b/>
+          <w:bCs/>
+          <w:sz w:val="24"/>
+          <w:szCs w:val="24"/>
+          <w:u w:val="single"/>
+        </w:rPr>
+        <w:t>ransaction</w:t>
+      </w:r>
+      <w:r>
+        <w:rPr>
+          <w:b/>
+          <w:bCs/>
+          <w:sz w:val="24"/>
+          <w:szCs w:val="24"/>
+          <w:u w:val="single"/>
+        </w:rPr>
+        <w:t xml:space="preserve">Viewer </w:t>
       </w:r>
       <w:r>
         <w:rPr>
@@ -8514,6 +8464,35 @@
     <w:p>
       <w:pPr>
         <w:spacing w:after="0" w:line="240" w:lineRule="auto"/>
+      </w:pPr>
+    </w:p>
+    <w:p>
+      <w:pPr>
+        <w:spacing w:after="0" w:line="240" w:lineRule="auto"/>
+        <w:ind w:left="720"/>
+      </w:pPr>
+    </w:p>
+    <w:p>
+      <w:pPr>
+        <w:spacing w:after="0" w:line="240" w:lineRule="auto"/>
+        <w:ind w:left="720"/>
+      </w:pPr>
+    </w:p>
+    <w:p>
+      <w:pPr>
+        <w:spacing w:after="0" w:line="240" w:lineRule="auto"/>
+        <w:ind w:left="720"/>
+      </w:pPr>
+    </w:p>
+    <w:p>
+      <w:pPr>
+        <w:spacing w:after="0" w:line="240" w:lineRule="auto"/>
+        <w:ind w:left="720"/>
+      </w:pPr>
+    </w:p>
+    <w:p>
+      <w:pPr>
+        <w:spacing w:after="0" w:line="240" w:lineRule="auto"/>
         <w:ind w:left="720"/>
       </w:pPr>
     </w:p>
@@ -8615,7 +8594,7 @@
           <w:u w:val="single"/>
         </w:rPr>
       </w:pPr>
-      <w:bookmarkStart w:id="17" w:name="_Toc8374213"/>
+      <w:bookmarkStart w:id="17" w:name="_Toc8409366"/>
       <w:r>
         <w:rPr>
           <w:rFonts w:asciiTheme="minorHAnsi" w:hAnsiTheme="minorHAnsi" w:cstheme="minorHAnsi"/>
@@ -8736,7 +8715,7 @@
                           <pic:cNvPicPr/>
                         </pic:nvPicPr>
                         <pic:blipFill>
-                          <a:blip r:embed="rId25"/>
+                          <a:blip r:embed="rId26"/>
                           <a:stretch>
                             <a:fillRect/>
                           </a:stretch>
@@ -8814,7 +8793,7 @@
                           <pic:cNvPicPr/>
                         </pic:nvPicPr>
                         <pic:blipFill>
-                          <a:blip r:embed="rId26"/>
+                          <a:blip r:embed="rId27"/>
                           <a:stretch>
                             <a:fillRect/>
                           </a:stretch>
@@ -8897,7 +8876,7 @@
                           <pic:cNvPicPr/>
                         </pic:nvPicPr>
                         <pic:blipFill>
-                          <a:blip r:embed="rId27">
+                          <a:blip r:embed="rId28">
                             <a:extLst>
                               <a:ext uri="{28A0092B-C50C-407E-A947-70E740481C1C}">
                                 <a14:useLocalDpi xmlns:a14="http://schemas.microsoft.com/office/drawing/2010/main" val="0"/>
@@ -9017,7 +8996,7 @@
                           <pic:cNvPicPr/>
                         </pic:nvPicPr>
                         <pic:blipFill>
-                          <a:blip r:embed="rId28">
+                          <a:blip r:embed="rId29">
                             <a:extLst>
                               <a:ext uri="{28A0092B-C50C-407E-A947-70E740481C1C}">
                                 <a14:useLocalDpi xmlns:a14="http://schemas.microsoft.com/office/drawing/2010/main" val="0"/>
@@ -9114,7 +9093,7 @@
                           <pic:cNvPicPr/>
                         </pic:nvPicPr>
                         <pic:blipFill>
-                          <a:blip r:embed="rId29">
+                          <a:blip r:embed="rId30">
                             <a:extLst>
                               <a:ext uri="{28A0092B-C50C-407E-A947-70E740481C1C}">
                                 <a14:useLocalDpi xmlns:a14="http://schemas.microsoft.com/office/drawing/2010/main" val="0"/>
@@ -9214,7 +9193,7 @@
                           <pic:cNvPicPr/>
                         </pic:nvPicPr>
                         <pic:blipFill>
-                          <a:blip r:embed="rId30"/>
+                          <a:blip r:embed="rId31"/>
                           <a:stretch>
                             <a:fillRect/>
                           </a:stretch>
@@ -9307,7 +9286,7 @@
                           <pic:cNvPicPr/>
                         </pic:nvPicPr>
                         <pic:blipFill>
-                          <a:blip r:embed="rId31">
+                          <a:blip r:embed="rId32">
                             <a:extLst>
                               <a:ext uri="{28A0092B-C50C-407E-A947-70E740481C1C}">
                                 <a14:useLocalDpi xmlns:a14="http://schemas.microsoft.com/office/drawing/2010/main" val="0"/>
@@ -9340,19 +9319,7 @@
               </w:drawing>
             </w:r>
             <w:r>
-              <w:t>Previous transaction page view 1: Previous transaction page view 1 displays if customer chose month from the first drop</w:t>
-            </w:r>
-            <w:r>
-              <w:t xml:space="preserve"> </w:t>
-            </w:r>
-            <w:r>
-              <w:t>box so the cascaded drop</w:t>
-            </w:r>
-            <w:r>
-              <w:t xml:space="preserve"> </w:t>
-            </w:r>
-            <w:r>
-              <w:t>box will have options from 1:12.</w:t>
+              <w:t>Previous transaction page view 1: Previous transaction page view 1 displays if customer chose month from the first drop box so the cascaded drop box will have options from 1:12.</w:t>
             </w:r>
           </w:p>
           <w:p>
@@ -9389,10 +9356,7 @@
             </w:pPr>
             <w:r>
               <w:lastRenderedPageBreak/>
-              <w:t>Bank_SYS_DSN_00</w:t>
-            </w:r>
-            <w:r>
-              <w:t>8</w:t>
+              <w:t>Bank_SYS_DSN_008</w:t>
             </w:r>
           </w:p>
         </w:tc>
@@ -9447,7 +9411,7 @@
                           <pic:cNvPicPr/>
                         </pic:nvPicPr>
                         <pic:blipFill>
-                          <a:blip r:embed="rId32" cstate="print">
+                          <a:blip r:embed="rId33" cstate="print">
                             <a:extLst>
                               <a:ext uri="{28A0092B-C50C-407E-A947-70E740481C1C}">
                                 <a14:useLocalDpi xmlns:a14="http://schemas.microsoft.com/office/drawing/2010/main" val="0"/>
@@ -9480,19 +9444,7 @@
               </w:drawing>
             </w:r>
             <w:r>
-              <w:t>Previous transaction page view 2: Previous transaction page view 2 displays if customer chose week from the first drop</w:t>
-            </w:r>
-            <w:r>
-              <w:t xml:space="preserve"> </w:t>
-            </w:r>
-            <w:r>
-              <w:t>box so the cascaded drop</w:t>
-            </w:r>
-            <w:r>
-              <w:t xml:space="preserve"> </w:t>
-            </w:r>
-            <w:r>
-              <w:t>box will have options from 1:4.</w:t>
+              <w:t>Previous transaction page view 2: Previous transaction page view 2 displays if customer chose week from the first drop box so the cascaded drop box will have options from 1:4.</w:t>
             </w:r>
           </w:p>
           <w:p>
@@ -9513,10 +9465,7 @@
               <w:ind w:left="360"/>
             </w:pPr>
             <w:r>
-              <w:t>Bank_SYS_DSN_00</w:t>
-            </w:r>
-            <w:r>
-              <w:t>9</w:t>
+              <w:t>Bank_SYS_DSN_009</w:t>
             </w:r>
           </w:p>
         </w:tc>
@@ -9575,7 +9524,7 @@
                           <pic:cNvPicPr/>
                         </pic:nvPicPr>
                         <pic:blipFill>
-                          <a:blip r:embed="rId33">
+                          <a:blip r:embed="rId34">
                             <a:extLst>
                               <a:ext uri="{28A0092B-C50C-407E-A947-70E740481C1C}">
                                 <a14:useLocalDpi xmlns:a14="http://schemas.microsoft.com/office/drawing/2010/main" val="0"/>
@@ -9608,19 +9557,7 @@
               </w:drawing>
             </w:r>
             <w:r>
-              <w:t>Previous transaction page view 3: Previous transaction page view 1 displays if customer chose year from the first drop</w:t>
-            </w:r>
-            <w:r>
-              <w:t xml:space="preserve"> </w:t>
-            </w:r>
-            <w:r>
-              <w:t>box so the cascaded drop</w:t>
-            </w:r>
-            <w:r>
-              <w:t xml:space="preserve"> </w:t>
-            </w:r>
-            <w:r>
-              <w:t>box will have options from 1:5.</w:t>
+              <w:t>Previous transaction page view 3: Previous transaction page view 1 displays if customer chose year from the first drop box so the cascaded drop box will have options from 1:5.</w:t>
             </w:r>
           </w:p>
           <w:p/>
@@ -9688,7 +9625,7 @@
                           <pic:cNvPicPr/>
                         </pic:nvPicPr>
                         <pic:blipFill>
-                          <a:blip r:embed="rId34">
+                          <a:blip r:embed="rId35">
                             <a:extLst>
                               <a:ext uri="{28A0092B-C50C-407E-A947-70E740481C1C}">
                                 <a14:useLocalDpi xmlns:a14="http://schemas.microsoft.com/office/drawing/2010/main" val="0"/>
@@ -9748,10 +9685,7 @@
               <w:ind w:left="360"/>
             </w:pPr>
             <w:r>
-              <w:t>Bank_SYS_DSN_0</w:t>
-            </w:r>
-            <w:r>
-              <w:t>11</w:t>
+              <w:t>Bank_SYS_DSN_011</w:t>
             </w:r>
           </w:p>
         </w:tc>
@@ -9798,7 +9732,7 @@
                           <pic:cNvPicPr/>
                         </pic:nvPicPr>
                         <pic:blipFill>
-                          <a:blip r:embed="rId35">
+                          <a:blip r:embed="rId36">
                             <a:extLst>
                               <a:ext uri="{28A0092B-C50C-407E-A947-70E740481C1C}">
                                 <a14:useLocalDpi xmlns:a14="http://schemas.microsoft.com/office/drawing/2010/main" val="0"/>
@@ -9849,10 +9783,7 @@
             </w:pPr>
             <w:r>
               <w:lastRenderedPageBreak/>
-              <w:t>Bank_SYS_DSN_01</w:t>
-            </w:r>
-            <w:r>
-              <w:t>2</w:t>
+              <w:t>Bank_SYS_DSN_012</w:t>
             </w:r>
           </w:p>
         </w:tc>
@@ -9901,7 +9832,7 @@
                           <pic:cNvPicPr/>
                         </pic:nvPicPr>
                         <pic:blipFill>
-                          <a:blip r:embed="rId36">
+                          <a:blip r:embed="rId37">
                             <a:extLst>
                               <a:ext uri="{28A0092B-C50C-407E-A947-70E740481C1C}">
                                 <a14:useLocalDpi xmlns:a14="http://schemas.microsoft.com/office/drawing/2010/main" val="0"/>
@@ -9955,10 +9886,7 @@
               <w:ind w:left="360"/>
             </w:pPr>
             <w:r>
-              <w:t>Bank_SYS_DSN_01</w:t>
-            </w:r>
-            <w:r>
-              <w:t>3</w:t>
+              <w:t>Bank_SYS_DSN_013</w:t>
             </w:r>
           </w:p>
         </w:tc>
@@ -10012,7 +9940,7 @@
                           <pic:cNvPicPr/>
                         </pic:nvPicPr>
                         <pic:blipFill>
-                          <a:blip r:embed="rId37">
+                          <a:blip r:embed="rId38">
                             <a:extLst>
                               <a:ext uri="{28A0092B-C50C-407E-A947-70E740481C1C}">
                                 <a14:useLocalDpi xmlns:a14="http://schemas.microsoft.com/office/drawing/2010/main" val="0"/>
@@ -10081,10 +10009,7 @@
             </w:pPr>
             <w:r>
               <w:lastRenderedPageBreak/>
-              <w:t>Bank_SYS_DSN_01</w:t>
-            </w:r>
-            <w:r>
-              <w:t>4</w:t>
+              <w:t>Bank_SYS_DSN_014</w:t>
             </w:r>
           </w:p>
         </w:tc>
@@ -10125,6 +10050,7 @@
             <w:r>
               <w:rPr>
                 <w:rFonts w:asciiTheme="minorHAnsi" w:eastAsiaTheme="minorHAnsi" w:hAnsiTheme="minorHAnsi" w:cstheme="minorBidi"/>
+                <w:noProof/>
                 <w:sz w:val="22"/>
                 <w:szCs w:val="22"/>
               </w:rPr>
@@ -10160,7 +10086,7 @@
                           <pic:cNvPicPr/>
                         </pic:nvPicPr>
                         <pic:blipFill>
-                          <a:blip r:embed="rId38">
+                          <a:blip r:embed="rId39">
                             <a:extLst>
                               <a:ext uri="{28A0092B-C50C-407E-A947-70E740481C1C}">
                                 <a14:useLocalDpi xmlns:a14="http://schemas.microsoft.com/office/drawing/2010/main" val="0"/>
@@ -10198,23 +10124,7 @@
                 <w:sz w:val="22"/>
                 <w:szCs w:val="22"/>
               </w:rPr>
-              <w:t xml:space="preserve">Listing page: Listing page displays all previous transactions in the period which customer chose from the </w:t>
-            </w:r>
-            <w:r>
-              <w:rPr>
-                <w:rFonts w:asciiTheme="minorHAnsi" w:eastAsiaTheme="minorHAnsi" w:hAnsiTheme="minorHAnsi" w:cstheme="minorBidi"/>
-                <w:sz w:val="22"/>
-                <w:szCs w:val="22"/>
-              </w:rPr>
-              <w:t>droboxes</w:t>
-            </w:r>
-            <w:r>
-              <w:rPr>
-                <w:rFonts w:asciiTheme="minorHAnsi" w:eastAsiaTheme="minorHAnsi" w:hAnsiTheme="minorHAnsi" w:cstheme="minorBidi"/>
-                <w:sz w:val="22"/>
-                <w:szCs w:val="22"/>
-              </w:rPr>
-              <w:t>.</w:t>
+              <w:t>Listing page: Listing page displays all previous transactions in the period which customer chose from the droboxes.</w:t>
             </w:r>
           </w:p>
           <w:p/>
@@ -10231,10 +10141,7 @@
               <w:ind w:left="360"/>
             </w:pPr>
             <w:r>
-              <w:t>Bank_SYS_DSN_01</w:t>
-            </w:r>
-            <w:r>
-              <w:t>5</w:t>
+              <w:t>Bank_SYS_DSN_015</w:t>
             </w:r>
           </w:p>
         </w:tc>
@@ -10293,7 +10200,7 @@
                           <pic:cNvPicPr/>
                         </pic:nvPicPr>
                         <pic:blipFill>
-                          <a:blip r:embed="rId39">
+                          <a:blip r:embed="rId40">
                             <a:extLst>
                               <a:ext uri="{28A0092B-C50C-407E-A947-70E740481C1C}">
                                 <a14:useLocalDpi xmlns:a14="http://schemas.microsoft.com/office/drawing/2010/main" val="0"/>
@@ -10355,7 +10262,7 @@
       </w:pPr>
     </w:p>
     <w:sectPr>
-      <w:footerReference w:type="default" r:id="rId40"/>
+      <w:footerReference w:type="default" r:id="rId41"/>
       <w:pgSz w:w="12240" w:h="15840"/>
       <w:pgMar w:top="1440" w:right="1440" w:bottom="1440" w:left="1440" w:header="720" w:footer="720" w:gutter="0"/>
       <w:pgBorders w:offsetFrom="page">
@@ -10430,7 +10337,7 @@
           <w:rPr>
             <w:noProof/>
           </w:rPr>
-          <w:t>3</w:t>
+          <w:t>23</w:t>
         </w:r>
         <w:r>
           <w:rPr>
@@ -10477,6 +10384,119 @@
 <file path=word/numbering.xml><?xml version="1.0" encoding="utf-8"?>
 <w:numbering xmlns:wpc="http://schemas.microsoft.com/office/word/2010/wordprocessingCanvas" xmlns:mc="http://schemas.openxmlformats.org/markup-compatibility/2006" xmlns:o="urn:schemas-microsoft-com:office:office" xmlns:r="http://schemas.openxmlformats.org/officeDocument/2006/relationships" xmlns:m="http://schemas.openxmlformats.org/officeDocument/2006/math" xmlns:v="urn:schemas-microsoft-com:vml" xmlns:wp14="http://schemas.microsoft.com/office/word/2010/wordprocessingDrawing" xmlns:wp="http://schemas.openxmlformats.org/drawingml/2006/wordprocessingDrawing" xmlns:w10="urn:schemas-microsoft-com:office:word" xmlns:w="http://schemas.openxmlformats.org/wordprocessingml/2006/main" xmlns:w14="http://schemas.microsoft.com/office/word/2010/wordml" xmlns:w15="http://schemas.microsoft.com/office/word/2012/wordml" xmlns:wpg="http://schemas.microsoft.com/office/word/2010/wordprocessingGroup" xmlns:wpi="http://schemas.microsoft.com/office/word/2010/wordprocessingInk" xmlns:wne="http://schemas.microsoft.com/office/word/2006/wordml" xmlns:wps="http://schemas.microsoft.com/office/word/2010/wordprocessingShape" mc:Ignorable="w14 w15 wp14">
   <w:abstractNum w:abstractNumId="0" w15:restartNumberingAfterBreak="0">
+    <w:nsid w:val="24410AC3"/>
+    <w:multiLevelType w:val="hybridMultilevel"/>
+    <w:tmpl w:val="1B247DA0"/>
+    <w:lvl w:ilvl="0" w:tplc="04090001">
+      <w:start w:val="1"/>
+      <w:numFmt w:val="bullet"/>
+      <w:lvlText w:val=""/>
+      <w:lvlJc w:val="left"/>
+      <w:pPr>
+        <w:ind w:left="720" w:hanging="360"/>
+      </w:pPr>
+      <w:rPr>
+        <w:rFonts w:ascii="Symbol" w:hAnsi="Symbol" w:hint="default"/>
+      </w:rPr>
+    </w:lvl>
+    <w:lvl w:ilvl="1" w:tplc="04090003" w:tentative="1">
+      <w:start w:val="1"/>
+      <w:numFmt w:val="bullet"/>
+      <w:lvlText w:val="o"/>
+      <w:lvlJc w:val="left"/>
+      <w:pPr>
+        <w:ind w:left="1440" w:hanging="360"/>
+      </w:pPr>
+      <w:rPr>
+        <w:rFonts w:ascii="Courier New" w:hAnsi="Courier New" w:cs="Courier New" w:hint="default"/>
+      </w:rPr>
+    </w:lvl>
+    <w:lvl w:ilvl="2" w:tplc="04090005" w:tentative="1">
+      <w:start w:val="1"/>
+      <w:numFmt w:val="bullet"/>
+      <w:lvlText w:val=""/>
+      <w:lvlJc w:val="left"/>
+      <w:pPr>
+        <w:ind w:left="2160" w:hanging="360"/>
+      </w:pPr>
+      <w:rPr>
+        <w:rFonts w:ascii="Wingdings" w:hAnsi="Wingdings" w:hint="default"/>
+      </w:rPr>
+    </w:lvl>
+    <w:lvl w:ilvl="3" w:tplc="04090001" w:tentative="1">
+      <w:start w:val="1"/>
+      <w:numFmt w:val="bullet"/>
+      <w:lvlText w:val=""/>
+      <w:lvlJc w:val="left"/>
+      <w:pPr>
+        <w:ind w:left="2880" w:hanging="360"/>
+      </w:pPr>
+      <w:rPr>
+        <w:rFonts w:ascii="Symbol" w:hAnsi="Symbol" w:hint="default"/>
+      </w:rPr>
+    </w:lvl>
+    <w:lvl w:ilvl="4" w:tplc="04090003" w:tentative="1">
+      <w:start w:val="1"/>
+      <w:numFmt w:val="bullet"/>
+      <w:lvlText w:val="o"/>
+      <w:lvlJc w:val="left"/>
+      <w:pPr>
+        <w:ind w:left="3600" w:hanging="360"/>
+      </w:pPr>
+      <w:rPr>
+        <w:rFonts w:ascii="Courier New" w:hAnsi="Courier New" w:cs="Courier New" w:hint="default"/>
+      </w:rPr>
+    </w:lvl>
+    <w:lvl w:ilvl="5" w:tplc="04090005" w:tentative="1">
+      <w:start w:val="1"/>
+      <w:numFmt w:val="bullet"/>
+      <w:lvlText w:val=""/>
+      <w:lvlJc w:val="left"/>
+      <w:pPr>
+        <w:ind w:left="4320" w:hanging="360"/>
+      </w:pPr>
+      <w:rPr>
+        <w:rFonts w:ascii="Wingdings" w:hAnsi="Wingdings" w:hint="default"/>
+      </w:rPr>
+    </w:lvl>
+    <w:lvl w:ilvl="6" w:tplc="04090001" w:tentative="1">
+      <w:start w:val="1"/>
+      <w:numFmt w:val="bullet"/>
+      <w:lvlText w:val=""/>
+      <w:lvlJc w:val="left"/>
+      <w:pPr>
+        <w:ind w:left="5040" w:hanging="360"/>
+      </w:pPr>
+      <w:rPr>
+        <w:rFonts w:ascii="Symbol" w:hAnsi="Symbol" w:hint="default"/>
+      </w:rPr>
+    </w:lvl>
+    <w:lvl w:ilvl="7" w:tplc="04090003" w:tentative="1">
+      <w:start w:val="1"/>
+      <w:numFmt w:val="bullet"/>
+      <w:lvlText w:val="o"/>
+      <w:lvlJc w:val="left"/>
+      <w:pPr>
+        <w:ind w:left="5760" w:hanging="360"/>
+      </w:pPr>
+      <w:rPr>
+        <w:rFonts w:ascii="Courier New" w:hAnsi="Courier New" w:cs="Courier New" w:hint="default"/>
+      </w:rPr>
+    </w:lvl>
+    <w:lvl w:ilvl="8" w:tplc="04090005" w:tentative="1">
+      <w:start w:val="1"/>
+      <w:numFmt w:val="bullet"/>
+      <w:lvlText w:val=""/>
+      <w:lvlJc w:val="left"/>
+      <w:pPr>
+        <w:ind w:left="6480" w:hanging="360"/>
+      </w:pPr>
+      <w:rPr>
+        <w:rFonts w:ascii="Wingdings" w:hAnsi="Wingdings" w:hint="default"/>
+      </w:rPr>
+    </w:lvl>
+  </w:abstractNum>
+  <w:abstractNum w:abstractNumId="1" w15:restartNumberingAfterBreak="0">
     <w:nsid w:val="2C2E0BA6"/>
     <w:multiLevelType w:val="hybridMultilevel"/>
     <w:tmpl w:val="A2ECD430"/>
@@ -10565,7 +10585,7 @@
       </w:pPr>
     </w:lvl>
   </w:abstractNum>
-  <w:abstractNum w:abstractNumId="1" w15:restartNumberingAfterBreak="0">
+  <w:abstractNum w:abstractNumId="2" w15:restartNumberingAfterBreak="0">
     <w:nsid w:val="78E116E5"/>
     <w:multiLevelType w:val="hybridMultilevel"/>
     <w:tmpl w:val="A2ECD430"/>
@@ -10655,9 +10675,12 @@
     </w:lvl>
   </w:abstractNum>
   <w:num w:numId="1">
+    <w:abstractNumId w:val="2"/>
+  </w:num>
+  <w:num w:numId="2">
     <w:abstractNumId w:val="1"/>
   </w:num>
-  <w:num w:numId="2">
+  <w:num w:numId="3">
     <w:abstractNumId w:val="0"/>
   </w:num>
 </w:numbering>
@@ -11600,7 +11623,7 @@
 </file>
 
 <file path=customXml/itemProps1.xml><?xml version="1.0" encoding="utf-8"?>
-<ds:datastoreItem xmlns:ds="http://schemas.openxmlformats.org/officeDocument/2006/customXml" ds:itemID="{3BC114DD-84DB-4389-832C-3BD7C88DEC42}">
+<ds:datastoreItem xmlns:ds="http://schemas.openxmlformats.org/officeDocument/2006/customXml" ds:itemID="{3E633FAE-D728-4696-8978-239F2BFC2C5C}">
   <ds:schemaRefs>
     <ds:schemaRef ds:uri="http://schemas.openxmlformats.org/officeDocument/2006/bibliography"/>
   </ds:schemaRefs>

</xml_diff>

<commit_message>
Software Design Document version 1.4
Edit Data Model section ERD according to peer review
</commit_message>
<xml_diff>
--- a/Design/Software Design Document.docx
+++ b/Design/Software Design Document.docx
@@ -1037,6 +1037,269 @@
             <w:tcW w:w="2690" w:type="dxa"/>
             <w:tcBorders>
               <w:top w:val="nil"/>
+              <w:bottom w:val="nil"/>
+              <w:right w:val="nil"/>
+            </w:tcBorders>
+            <w:shd w:val="clear" w:color="auto" w:fill="auto"/>
+            <w:vAlign w:val="center"/>
+          </w:tcPr>
+          <w:p>
+            <w:pPr>
+              <w:spacing w:after="0" w:line="240" w:lineRule="auto"/>
+              <w:rPr>
+                <w:rFonts w:ascii="Calibri" w:eastAsia="Times New Roman" w:hAnsi="Calibri" w:cs="Calibri"/>
+                <w:b/>
+                <w:bCs/>
+                <w:color w:val="000000"/>
+                <w:sz w:val="24"/>
+                <w:szCs w:val="24"/>
+              </w:rPr>
+            </w:pPr>
+            <w:r>
+              <w:rPr>
+                <w:rFonts w:ascii="Calibri" w:eastAsia="Times New Roman" w:hAnsi="Calibri" w:cs="Calibri"/>
+                <w:b/>
+                <w:bCs/>
+                <w:color w:val="000000"/>
+                <w:sz w:val="24"/>
+                <w:szCs w:val="24"/>
+              </w:rPr>
+              <w:t>Internet Banking System</w:t>
+            </w:r>
+          </w:p>
+        </w:tc>
+        <w:tc>
+          <w:tcPr>
+            <w:tcW w:w="990" w:type="dxa"/>
+            <w:tcBorders>
+              <w:top w:val="nil"/>
+              <w:left w:val="nil"/>
+              <w:bottom w:val="nil"/>
+              <w:right w:val="nil"/>
+            </w:tcBorders>
+            <w:shd w:val="clear" w:color="auto" w:fill="auto"/>
+            <w:vAlign w:val="center"/>
+          </w:tcPr>
+          <w:p>
+            <w:pPr>
+              <w:spacing w:after="0" w:line="240" w:lineRule="auto"/>
+              <w:jc w:val="center"/>
+              <w:rPr>
+                <w:rFonts w:ascii="Calibri" w:eastAsia="Times New Roman" w:hAnsi="Calibri" w:cs="Calibri"/>
+                <w:b/>
+                <w:bCs/>
+                <w:color w:val="000000"/>
+                <w:sz w:val="24"/>
+                <w:szCs w:val="24"/>
+              </w:rPr>
+            </w:pPr>
+            <w:r>
+              <w:rPr>
+                <w:rFonts w:ascii="Calibri" w:eastAsia="Times New Roman" w:hAnsi="Calibri" w:cs="Calibri"/>
+                <w:b/>
+                <w:bCs/>
+                <w:color w:val="000000"/>
+                <w:sz w:val="24"/>
+                <w:szCs w:val="24"/>
+              </w:rPr>
+              <w:t>1.3</w:t>
+            </w:r>
+          </w:p>
+        </w:tc>
+        <w:tc>
+          <w:tcPr>
+            <w:tcW w:w="1440" w:type="dxa"/>
+            <w:tcBorders>
+              <w:top w:val="nil"/>
+              <w:left w:val="nil"/>
+              <w:bottom w:val="nil"/>
+              <w:right w:val="nil"/>
+            </w:tcBorders>
+            <w:shd w:val="clear" w:color="auto" w:fill="auto"/>
+            <w:vAlign w:val="center"/>
+          </w:tcPr>
+          <w:p>
+            <w:pPr>
+              <w:spacing w:after="0" w:line="240" w:lineRule="auto"/>
+              <w:jc w:val="center"/>
+              <w:rPr>
+                <w:rFonts w:ascii="Calibri" w:eastAsia="Times New Roman" w:hAnsi="Calibri" w:cs="Calibri"/>
+                <w:b/>
+                <w:bCs/>
+                <w:color w:val="000000"/>
+                <w:sz w:val="24"/>
+                <w:szCs w:val="24"/>
+              </w:rPr>
+            </w:pPr>
+            <w:r>
+              <w:rPr>
+                <w:rFonts w:ascii="Calibri" w:eastAsia="Times New Roman" w:hAnsi="Calibri" w:cs="Calibri"/>
+                <w:b/>
+                <w:bCs/>
+                <w:color w:val="000000"/>
+                <w:sz w:val="24"/>
+                <w:szCs w:val="24"/>
+              </w:rPr>
+              <w:t>Alaa Gamal</w:t>
+            </w:r>
+          </w:p>
+        </w:tc>
+        <w:tc>
+          <w:tcPr>
+            <w:tcW w:w="1080" w:type="dxa"/>
+            <w:tcBorders>
+              <w:top w:val="nil"/>
+              <w:left w:val="nil"/>
+              <w:bottom w:val="nil"/>
+              <w:right w:val="nil"/>
+            </w:tcBorders>
+            <w:shd w:val="clear" w:color="auto" w:fill="auto"/>
+            <w:vAlign w:val="center"/>
+          </w:tcPr>
+          <w:p>
+            <w:pPr>
+              <w:spacing w:after="0" w:line="240" w:lineRule="auto"/>
+              <w:jc w:val="center"/>
+              <w:rPr>
+                <w:rFonts w:ascii="Calibri" w:eastAsia="Times New Roman" w:hAnsi="Calibri" w:cs="Calibri"/>
+                <w:b/>
+                <w:bCs/>
+                <w:color w:val="000000"/>
+                <w:sz w:val="24"/>
+                <w:szCs w:val="24"/>
+              </w:rPr>
+            </w:pPr>
+            <w:r>
+              <w:rPr>
+                <w:rFonts w:ascii="Calibri" w:eastAsia="Times New Roman" w:hAnsi="Calibri" w:cs="Calibri"/>
+                <w:b/>
+                <w:bCs/>
+                <w:color w:val="000000"/>
+                <w:sz w:val="24"/>
+                <w:szCs w:val="24"/>
+              </w:rPr>
+              <w:t>10-May</w:t>
+            </w:r>
+            <w:r>
+              <w:rPr>
+                <w:rFonts w:ascii="Calibri" w:eastAsia="Times New Roman" w:hAnsi="Calibri" w:cs="Calibri"/>
+                <w:b/>
+                <w:bCs/>
+                <w:color w:val="000000"/>
+                <w:sz w:val="24"/>
+                <w:szCs w:val="24"/>
+              </w:rPr>
+              <w:t>-19</w:t>
+            </w:r>
+          </w:p>
+        </w:tc>
+        <w:tc>
+          <w:tcPr>
+            <w:tcW w:w="3510" w:type="dxa"/>
+            <w:tcBorders>
+              <w:top w:val="nil"/>
+              <w:left w:val="nil"/>
+              <w:bottom w:val="nil"/>
+            </w:tcBorders>
+            <w:shd w:val="clear" w:color="auto" w:fill="auto"/>
+          </w:tcPr>
+          <w:p>
+            <w:pPr>
+              <w:rPr>
+                <w:rFonts w:ascii="Calibri" w:hAnsi="Calibri" w:cs="Calibri"/>
+                <w:b/>
+                <w:bCs/>
+                <w:color w:val="000000"/>
+                <w:sz w:val="24"/>
+                <w:szCs w:val="24"/>
+              </w:rPr>
+            </w:pPr>
+          </w:p>
+          <w:p>
+            <w:pPr>
+              <w:spacing w:before="240"/>
+              <w:rPr>
+                <w:rFonts w:ascii="Calibri" w:hAnsi="Calibri" w:cs="Calibri"/>
+                <w:b/>
+                <w:bCs/>
+                <w:color w:val="000000"/>
+                <w:sz w:val="24"/>
+                <w:szCs w:val="24"/>
+              </w:rPr>
+            </w:pPr>
+            <w:r>
+              <w:rPr>
+                <w:rFonts w:ascii="Calibri" w:hAnsi="Calibri" w:cs="Calibri"/>
+                <w:b/>
+                <w:bCs/>
+                <w:color w:val="000000"/>
+                <w:sz w:val="24"/>
+                <w:szCs w:val="24"/>
+              </w:rPr>
+              <w:t>Edit Detailed Design according to customer's review</w:t>
+            </w:r>
+          </w:p>
+          <w:p>
+            <w:pPr>
+              <w:spacing w:before="240"/>
+              <w:rPr>
+                <w:rFonts w:ascii="Calibri" w:hAnsi="Calibri" w:cs="Calibri"/>
+                <w:b/>
+                <w:bCs/>
+                <w:color w:val="000000"/>
+                <w:sz w:val="24"/>
+                <w:szCs w:val="24"/>
+              </w:rPr>
+            </w:pPr>
+            <w:r>
+              <w:rPr>
+                <w:rFonts w:ascii="Calibri" w:hAnsi="Calibri" w:cs="Calibri"/>
+                <w:b/>
+                <w:bCs/>
+                <w:color w:val="000000"/>
+                <w:sz w:val="24"/>
+                <w:szCs w:val="24"/>
+              </w:rPr>
+              <w:t xml:space="preserve">Edit Data Model according to peer </w:t>
+            </w:r>
+            <w:r>
+              <w:rPr>
+                <w:rFonts w:ascii="Calibri" w:hAnsi="Calibri" w:cs="Calibri"/>
+                <w:b/>
+                <w:bCs/>
+                <w:color w:val="000000"/>
+                <w:sz w:val="24"/>
+                <w:szCs w:val="24"/>
+              </w:rPr>
+              <w:t>review.</w:t>
+            </w:r>
+          </w:p>
+          <w:p>
+            <w:pPr>
+              <w:spacing w:after="0" w:line="240" w:lineRule="auto"/>
+              <w:ind w:left="257" w:hanging="180"/>
+              <w:jc w:val="center"/>
+              <w:rPr>
+                <w:rFonts w:ascii="Calibri" w:eastAsia="Times New Roman" w:hAnsi="Calibri" w:cs="Calibri"/>
+                <w:b/>
+                <w:bCs/>
+                <w:color w:val="000000"/>
+                <w:sz w:val="24"/>
+                <w:szCs w:val="24"/>
+              </w:rPr>
+            </w:pPr>
+          </w:p>
+        </w:tc>
+      </w:tr>
+      <w:tr>
+        <w:trPr>
+          <w:trHeight w:val="2442"/>
+        </w:trPr>
+        <w:tc>
+          <w:tcPr>
+            <w:tcW w:w="2690" w:type="dxa"/>
+            <w:tcBorders>
+              <w:top w:val="nil"/>
               <w:right w:val="nil"/>
             </w:tcBorders>
             <w:shd w:val="clear" w:color="auto" w:fill="auto"/>
@@ -1100,7 +1363,7 @@
                 <w:sz w:val="24"/>
                 <w:szCs w:val="24"/>
               </w:rPr>
-              <w:t>1.3</w:t>
+              <w:t>1.4</w:t>
             </w:r>
           </w:p>
         </w:tc>
@@ -1200,6 +1463,7 @@
           </w:tcPr>
           <w:p>
             <w:pPr>
+              <w:jc w:val="center"/>
               <w:rPr>
                 <w:rFonts w:ascii="Calibri" w:hAnsi="Calibri" w:cs="Calibri"/>
                 <w:b/>
@@ -1212,7 +1476,7 @@
           </w:p>
           <w:p>
             <w:pPr>
-              <w:spacing w:before="240"/>
+              <w:jc w:val="center"/>
               <w:rPr>
                 <w:rFonts w:ascii="Calibri" w:hAnsi="Calibri" w:cs="Calibri"/>
                 <w:b/>
@@ -1222,7 +1486,10 @@
                 <w:szCs w:val="24"/>
               </w:rPr>
             </w:pPr>
-            <w:r>
+          </w:p>
+          <w:p>
+            <w:pPr>
+              <w:jc w:val="center"/>
               <w:rPr>
                 <w:rFonts w:ascii="Calibri" w:hAnsi="Calibri" w:cs="Calibri"/>
                 <w:b/>
@@ -1231,8 +1498,7 @@
                 <w:sz w:val="24"/>
                 <w:szCs w:val="24"/>
               </w:rPr>
-              <w:t>Edit Detailed Design</w:t>
-            </w:r>
+            </w:pPr>
             <w:r>
               <w:rPr>
                 <w:rFonts w:ascii="Calibri" w:hAnsi="Calibri" w:cs="Calibri"/>
@@ -1242,58 +1508,8 @@
                 <w:sz w:val="24"/>
                 <w:szCs w:val="24"/>
               </w:rPr>
-              <w:t xml:space="preserve"> according to customer's review</w:t>
-            </w:r>
-          </w:p>
-          <w:p>
-            <w:pPr>
-              <w:spacing w:before="240"/>
-              <w:rPr>
-                <w:rFonts w:ascii="Calibri" w:hAnsi="Calibri" w:cs="Calibri"/>
-                <w:b/>
-                <w:bCs/>
-                <w:color w:val="000000"/>
-                <w:sz w:val="24"/>
-                <w:szCs w:val="24"/>
-              </w:rPr>
-            </w:pPr>
-            <w:r>
-              <w:rPr>
-                <w:rFonts w:ascii="Calibri" w:hAnsi="Calibri" w:cs="Calibri"/>
-                <w:b/>
-                <w:bCs/>
-                <w:color w:val="000000"/>
-                <w:sz w:val="24"/>
-                <w:szCs w:val="24"/>
-              </w:rPr>
-              <w:t xml:space="preserve">Edit Data Model according to peer </w:t>
-            </w:r>
-            <w:r>
-              <w:rPr>
-                <w:rFonts w:ascii="Calibri" w:hAnsi="Calibri" w:cs="Calibri"/>
-                <w:b/>
-                <w:bCs/>
-                <w:color w:val="000000"/>
-                <w:sz w:val="24"/>
-                <w:szCs w:val="24"/>
-              </w:rPr>
-              <w:t>review.</w:t>
-            </w:r>
-          </w:p>
-          <w:p>
-            <w:pPr>
-              <w:spacing w:after="0" w:line="240" w:lineRule="auto"/>
-              <w:ind w:left="257" w:hanging="180"/>
-              <w:jc w:val="center"/>
-              <w:rPr>
-                <w:rFonts w:ascii="Calibri" w:eastAsia="Times New Roman" w:hAnsi="Calibri" w:cs="Calibri"/>
-                <w:b/>
-                <w:bCs/>
-                <w:color w:val="000000"/>
-                <w:sz w:val="24"/>
-                <w:szCs w:val="24"/>
-              </w:rPr>
-            </w:pPr>
+              <w:t>Edit ERD according to peer review</w:t>
+            </w:r>
           </w:p>
         </w:tc>
       </w:tr>
@@ -1307,46 +1523,8 @@
           <w:szCs w:val="36"/>
         </w:rPr>
       </w:pPr>
-    </w:p>
-    <w:p>
-      <w:pPr>
-        <w:rPr>
-          <w:b/>
-          <w:bCs/>
-          <w:sz w:val="36"/>
-          <w:szCs w:val="36"/>
-        </w:rPr>
-      </w:pPr>
-    </w:p>
-    <w:p>
-      <w:pPr>
-        <w:rPr>
-          <w:b/>
-          <w:bCs/>
-          <w:sz w:val="36"/>
-          <w:szCs w:val="36"/>
-        </w:rPr>
-      </w:pPr>
-    </w:p>
-    <w:p>
-      <w:pPr>
-        <w:rPr>
-          <w:b/>
-          <w:bCs/>
-          <w:sz w:val="36"/>
-          <w:szCs w:val="36"/>
-        </w:rPr>
-      </w:pPr>
-    </w:p>
-    <w:p>
-      <w:pPr>
-        <w:rPr>
-          <w:b/>
-          <w:bCs/>
-          <w:sz w:val="36"/>
-          <w:szCs w:val="36"/>
-        </w:rPr>
-      </w:pPr>
+      <w:bookmarkStart w:id="0" w:name="_GoBack"/>
+      <w:bookmarkEnd w:id="0"/>
     </w:p>
     <w:sdt>
       <w:sdtPr>
@@ -2722,7 +2900,7 @@
           <w:u w:val="single"/>
         </w:rPr>
       </w:pPr>
-      <w:bookmarkStart w:id="0" w:name="_Toc8409350"/>
+      <w:bookmarkStart w:id="1" w:name="_Toc8409350"/>
       <w:r>
         <w:rPr>
           <w:rFonts w:asciiTheme="minorHAnsi" w:hAnsiTheme="minorHAnsi" w:cstheme="minorHAnsi"/>
@@ -2746,7 +2924,7 @@
         </w:rPr>
         <w:t>ntroduction</w:t>
       </w:r>
-      <w:bookmarkEnd w:id="0"/>
+      <w:bookmarkEnd w:id="1"/>
     </w:p>
     <w:p>
       <w:pPr>
@@ -2759,7 +2937,7 @@
           <w:iCs/>
         </w:rPr>
       </w:pPr>
-      <w:bookmarkStart w:id="1" w:name="_Toc8409351"/>
+      <w:bookmarkStart w:id="2" w:name="_Toc8409351"/>
       <w:r>
         <w:rPr>
           <w:rFonts w:ascii="Calibri" w:hAnsi="Calibri" w:cs="Calibri"/>
@@ -2784,7 +2962,7 @@
         </w:rPr>
         <w:t xml:space="preserve"> Purpose</w:t>
       </w:r>
-      <w:bookmarkEnd w:id="1"/>
+      <w:bookmarkEnd w:id="2"/>
       <w:r>
         <w:rPr>
           <w:rFonts w:ascii="Calibri" w:hAnsi="Calibri" w:cs="Calibri"/>
@@ -2820,7 +2998,7 @@
           <w:iCs/>
         </w:rPr>
       </w:pPr>
-      <w:bookmarkStart w:id="2" w:name="_Toc8409352"/>
+      <w:bookmarkStart w:id="3" w:name="_Toc8409352"/>
       <w:r>
         <w:rPr>
           <w:rFonts w:ascii="Calibri" w:hAnsi="Calibri" w:cs="Calibri"/>
@@ -2829,7 +3007,7 @@
         </w:rPr>
         <w:t>1.2 Scope</w:t>
       </w:r>
-      <w:bookmarkEnd w:id="2"/>
+      <w:bookmarkEnd w:id="3"/>
     </w:p>
     <w:p>
       <w:pPr>
@@ -2854,7 +3032,7 @@
           <w:iCs/>
         </w:rPr>
       </w:pPr>
-      <w:bookmarkStart w:id="3" w:name="_Toc8409353"/>
+      <w:bookmarkStart w:id="4" w:name="_Toc8409353"/>
       <w:r>
         <w:rPr>
           <w:rFonts w:ascii="Calibri" w:hAnsi="Calibri" w:cs="Calibri"/>
@@ -2863,7 +3041,7 @@
         </w:rPr>
         <w:t>1.3 Overview</w:t>
       </w:r>
-      <w:bookmarkEnd w:id="3"/>
+      <w:bookmarkEnd w:id="4"/>
       <w:r>
         <w:rPr>
           <w:rFonts w:ascii="Calibri" w:hAnsi="Calibri" w:cs="Calibri"/>
@@ -3067,7 +3245,7 @@
           <w:u w:val="single"/>
         </w:rPr>
       </w:pPr>
-      <w:bookmarkStart w:id="4" w:name="_Toc8409354"/>
+      <w:bookmarkStart w:id="5" w:name="_Toc8409354"/>
       <w:r>
         <w:rPr>
           <w:rFonts w:asciiTheme="minorHAnsi" w:hAnsiTheme="minorHAnsi" w:cstheme="minorHAnsi"/>
@@ -3091,7 +3269,7 @@
         </w:rPr>
         <w:t>System Overview</w:t>
       </w:r>
-      <w:bookmarkEnd w:id="4"/>
+      <w:bookmarkEnd w:id="5"/>
       <w:r>
         <w:rPr>
           <w:rFonts w:asciiTheme="minorHAnsi" w:hAnsiTheme="minorHAnsi" w:cstheme="minorHAnsi"/>
@@ -3154,7 +3332,7 @@
           <w:u w:val="single"/>
         </w:rPr>
       </w:pPr>
-      <w:bookmarkStart w:id="5" w:name="_Toc8409355"/>
+      <w:bookmarkStart w:id="6" w:name="_Toc8409355"/>
       <w:r>
         <w:rPr>
           <w:rFonts w:asciiTheme="minorHAnsi" w:hAnsiTheme="minorHAnsi" w:cstheme="minorHAnsi"/>
@@ -3177,7 +3355,7 @@
         </w:rPr>
         <w:t>System Architecture Design</w:t>
       </w:r>
-      <w:bookmarkEnd w:id="5"/>
+      <w:bookmarkEnd w:id="6"/>
       <w:r>
         <w:rPr>
           <w:rFonts w:asciiTheme="minorHAnsi" w:hAnsiTheme="minorHAnsi" w:cstheme="minorHAnsi"/>
@@ -3359,7 +3537,7 @@
           <w:iCs/>
         </w:rPr>
       </w:pPr>
-      <w:bookmarkStart w:id="6" w:name="_Toc8409356"/>
+      <w:bookmarkStart w:id="7" w:name="_Toc8409356"/>
       <w:r>
         <w:rPr>
           <w:rFonts w:ascii="Calibri" w:hAnsi="Calibri" w:cs="Calibri"/>
@@ -3377,7 +3555,7 @@
         </w:rPr>
         <w:t>Components:</w:t>
       </w:r>
-      <w:bookmarkEnd w:id="6"/>
+      <w:bookmarkEnd w:id="7"/>
       <w:r>
         <w:rPr>
           <w:rFonts w:ascii="Calibri" w:hAnsi="Calibri" w:cs="Calibri"/>
@@ -3568,7 +3746,7 @@
           <w:iCs/>
         </w:rPr>
       </w:pPr>
-      <w:bookmarkStart w:id="7" w:name="_Toc8409357"/>
+      <w:bookmarkStart w:id="8" w:name="_Toc8409357"/>
       <w:r>
         <w:rPr>
           <w:rFonts w:ascii="Calibri" w:hAnsi="Calibri" w:cs="Calibri"/>
@@ -3585,7 +3763,7 @@
         </w:rPr>
         <w:t>Allowed Processes:</w:t>
       </w:r>
-      <w:bookmarkEnd w:id="7"/>
+      <w:bookmarkEnd w:id="8"/>
     </w:p>
     <w:p>
       <w:pPr>
@@ -3596,7 +3774,7 @@
           <w:color w:val="000000" w:themeColor="text1"/>
         </w:rPr>
       </w:pPr>
-      <w:bookmarkStart w:id="8" w:name="_Toc8409358"/>
+      <w:bookmarkStart w:id="9" w:name="_Toc8409358"/>
       <w:r>
         <w:rPr>
           <w:b/>
@@ -3605,7 +3783,7 @@
         </w:rPr>
         <w:t>3.2.1. Client processes:</w:t>
       </w:r>
-      <w:bookmarkEnd w:id="8"/>
+      <w:bookmarkEnd w:id="9"/>
     </w:p>
     <w:p>
       <w:pPr>
@@ -3857,7 +4035,7 @@
           <w:color w:val="000000" w:themeColor="text1"/>
         </w:rPr>
       </w:pPr>
-      <w:bookmarkStart w:id="9" w:name="_Toc8409359"/>
+      <w:bookmarkStart w:id="10" w:name="_Toc8409359"/>
       <w:r>
         <w:rPr>
           <w:b/>
@@ -3874,7 +4052,7 @@
         </w:rPr>
         <w:t>Admin processes:</w:t>
       </w:r>
-      <w:bookmarkEnd w:id="9"/>
+      <w:bookmarkEnd w:id="10"/>
     </w:p>
     <w:p>
       <w:pPr>
@@ -4128,7 +4306,7 @@
           <w:u w:val="single"/>
         </w:rPr>
       </w:pPr>
-      <w:bookmarkStart w:id="10" w:name="_Toc8409360"/>
+      <w:bookmarkStart w:id="11" w:name="_Toc8409360"/>
       <w:r>
         <w:rPr>
           <w:rFonts w:asciiTheme="minorHAnsi" w:hAnsiTheme="minorHAnsi" w:cstheme="minorHAnsi"/>
@@ -4152,7 +4330,7 @@
         </w:rPr>
         <w:t>Data Design</w:t>
       </w:r>
-      <w:bookmarkEnd w:id="10"/>
+      <w:bookmarkEnd w:id="11"/>
       <w:r>
         <w:rPr>
           <w:rFonts w:asciiTheme="minorHAnsi" w:hAnsiTheme="minorHAnsi" w:cstheme="minorHAnsi"/>
@@ -4202,7 +4380,7 @@
           <w:iCs/>
         </w:rPr>
       </w:pPr>
-      <w:bookmarkStart w:id="11" w:name="_Toc8409361"/>
+      <w:bookmarkStart w:id="12" w:name="_Toc8409361"/>
       <w:r>
         <w:rPr>
           <w:rFonts w:ascii="Calibri" w:hAnsi="Calibri" w:cs="Calibri"/>
@@ -4282,7 +4460,7 @@
         </w:rPr>
         <w:t>Flow diagram of actors and their responsibilities</w:t>
       </w:r>
-      <w:bookmarkEnd w:id="11"/>
+      <w:bookmarkEnd w:id="12"/>
     </w:p>
     <w:p/>
     <w:p/>
@@ -4297,9 +4475,7 @@
           <w:szCs w:val="26"/>
         </w:rPr>
       </w:pPr>
-      <w:bookmarkStart w:id="12" w:name="_Toc8409362"/>
-      <w:bookmarkStart w:id="13" w:name="_GoBack"/>
-      <w:bookmarkEnd w:id="13"/>
+      <w:bookmarkStart w:id="13" w:name="_Toc8409362"/>
       <w:r>
         <w:rPr>
           <w:rFonts w:asciiTheme="minorHAnsi" w:hAnsiTheme="minorHAnsi" w:cstheme="minorHAnsi"/>
@@ -4311,7 +4487,7 @@
         <w:lastRenderedPageBreak/>
         <w:t>4.1.1. Admin</w:t>
       </w:r>
-      <w:bookmarkEnd w:id="12"/>
+      <w:bookmarkEnd w:id="13"/>
     </w:p>
     <w:tbl>
       <w:tblPr>
@@ -5254,11 +5430,12 @@
       <w:tblPr>
         <w:tblStyle w:val="TableGrid"/>
         <w:tblW w:w="10165" w:type="dxa"/>
+        <w:tblLayout w:type="fixed"/>
         <w:tblLook w:val="04A0" w:firstRow="1" w:lastRow="0" w:firstColumn="1" w:lastColumn="0" w:noHBand="0" w:noVBand="1"/>
       </w:tblPr>
       <w:tblGrid>
-        <w:gridCol w:w="2366"/>
-        <w:gridCol w:w="7799"/>
+        <w:gridCol w:w="3055"/>
+        <w:gridCol w:w="7110"/>
       </w:tblGrid>
       <w:tr>
         <w:trPr>
@@ -5266,7 +5443,7 @@
         </w:trPr>
         <w:tc>
           <w:tcPr>
-            <w:tcW w:w="2366" w:type="dxa"/>
+            <w:tcW w:w="3055" w:type="dxa"/>
           </w:tcPr>
           <w:p>
             <w:r>
@@ -5276,7 +5453,7 @@
         </w:tc>
         <w:tc>
           <w:tcPr>
-            <w:tcW w:w="7799" w:type="dxa"/>
+            <w:tcW w:w="7110" w:type="dxa"/>
           </w:tcPr>
           <w:p>
             <w:r>
@@ -5291,7 +5468,7 @@
         </w:trPr>
         <w:tc>
           <w:tcPr>
-            <w:tcW w:w="2366" w:type="dxa"/>
+            <w:tcW w:w="3055" w:type="dxa"/>
             <w:vAlign w:val="center"/>
           </w:tcPr>
           <w:p>
@@ -5310,7 +5487,7 @@
         </w:tc>
         <w:tc>
           <w:tcPr>
-            <w:tcW w:w="7799" w:type="dxa"/>
+            <w:tcW w:w="7110" w:type="dxa"/>
             <w:vAlign w:val="center"/>
           </w:tcPr>
           <w:p>
@@ -5391,7 +5568,7 @@
         </w:trPr>
         <w:tc>
           <w:tcPr>
-            <w:tcW w:w="2366" w:type="dxa"/>
+            <w:tcW w:w="3055" w:type="dxa"/>
             <w:vAlign w:val="center"/>
           </w:tcPr>
           <w:p>
@@ -5411,7 +5588,7 @@
         </w:tc>
         <w:tc>
           <w:tcPr>
-            <w:tcW w:w="7799" w:type="dxa"/>
+            <w:tcW w:w="7110" w:type="dxa"/>
             <w:vAlign w:val="center"/>
           </w:tcPr>
           <w:p>
@@ -5497,7 +5674,7 @@
         </w:trPr>
         <w:tc>
           <w:tcPr>
-            <w:tcW w:w="2366" w:type="dxa"/>
+            <w:tcW w:w="3055" w:type="dxa"/>
             <w:vAlign w:val="center"/>
           </w:tcPr>
           <w:p>
@@ -5516,7 +5693,7 @@
         </w:tc>
         <w:tc>
           <w:tcPr>
-            <w:tcW w:w="7799" w:type="dxa"/>
+            <w:tcW w:w="7110" w:type="dxa"/>
             <w:vAlign w:val="center"/>
           </w:tcPr>
           <w:p>
@@ -5587,7 +5764,7 @@
         </w:trPr>
         <w:tc>
           <w:tcPr>
-            <w:tcW w:w="2366" w:type="dxa"/>
+            <w:tcW w:w="3055" w:type="dxa"/>
             <w:vAlign w:val="center"/>
           </w:tcPr>
           <w:p>
@@ -5607,7 +5784,7 @@
         </w:tc>
         <w:tc>
           <w:tcPr>
-            <w:tcW w:w="7799" w:type="dxa"/>
+            <w:tcW w:w="7110" w:type="dxa"/>
             <w:vAlign w:val="center"/>
           </w:tcPr>
           <w:p>
@@ -5682,7 +5859,7 @@
         </w:trPr>
         <w:tc>
           <w:tcPr>
-            <w:tcW w:w="2366" w:type="dxa"/>
+            <w:tcW w:w="3055" w:type="dxa"/>
             <w:vAlign w:val="center"/>
           </w:tcPr>
           <w:p>
@@ -5701,7 +5878,7 @@
         </w:tc>
         <w:tc>
           <w:tcPr>
-            <w:tcW w:w="7799" w:type="dxa"/>
+            <w:tcW w:w="7110" w:type="dxa"/>
             <w:vAlign w:val="center"/>
           </w:tcPr>
           <w:p>
@@ -5862,7 +6039,7 @@
         </w:trPr>
         <w:tc>
           <w:tcPr>
-            <w:tcW w:w="2366" w:type="dxa"/>
+            <w:tcW w:w="3055" w:type="dxa"/>
             <w:vAlign w:val="center"/>
           </w:tcPr>
           <w:p>
@@ -5882,7 +6059,7 @@
         </w:tc>
         <w:tc>
           <w:tcPr>
-            <w:tcW w:w="7799" w:type="dxa"/>
+            <w:tcW w:w="7110" w:type="dxa"/>
             <w:vAlign w:val="center"/>
           </w:tcPr>
           <w:p>
@@ -5960,7 +6137,7 @@
         </w:trPr>
         <w:tc>
           <w:tcPr>
-            <w:tcW w:w="2366" w:type="dxa"/>
+            <w:tcW w:w="3055" w:type="dxa"/>
             <w:vAlign w:val="center"/>
           </w:tcPr>
           <w:p>
@@ -5979,7 +6156,7 @@
         </w:tc>
         <w:tc>
           <w:tcPr>
-            <w:tcW w:w="7799" w:type="dxa"/>
+            <w:tcW w:w="7110" w:type="dxa"/>
             <w:vAlign w:val="center"/>
           </w:tcPr>
           <w:p>
@@ -6065,7 +6242,6 @@
     <w:p>
       <w:pPr>
         <w:pStyle w:val="Heading2"/>
-        <w:ind w:left="360"/>
         <w:rPr>
           <w:rFonts w:ascii="Calibri" w:hAnsi="Calibri" w:cs="Calibri"/>
           <w:i w:val="0"/>
@@ -6095,25 +6271,36 @@
     <w:p>
       <w:pPr>
         <w:ind w:left="792"/>
-      </w:pPr>
+        <w:rPr>
+          <w:rFonts w:ascii="Simplified Arabic" w:hAnsi="Simplified Arabic" w:cs="Simplified Arabic"/>
+        </w:rPr>
+      </w:pPr>
+      <w:bookmarkStart w:id="16" w:name="_Toc8409365"/>
       <w:r>
         <w:rPr>
-          <w:rFonts w:ascii="Simplified Arabic" w:hAnsi="Simplified Arabic" w:cs="Simplified Arabic"/>
           <w:noProof/>
         </w:rPr>
         <w:drawing>
-          <wp:anchor distT="0" distB="0" distL="114300" distR="114300" simplePos="0" relativeHeight="251667456" behindDoc="0" locked="0" layoutInCell="1" allowOverlap="1" wp14:anchorId="46133BFC" wp14:editId="6AF0FDEC">
+          <wp:anchor distT="0" distB="0" distL="114300" distR="114300" simplePos="0" relativeHeight="251691008" behindDoc="0" locked="0" layoutInCell="1" allowOverlap="1">
             <wp:simplePos x="0" y="0"/>
             <wp:positionH relativeFrom="margin">
-              <wp:posOffset>-457200</wp:posOffset>
+              <wp:posOffset>-400050</wp:posOffset>
             </wp:positionH>
             <wp:positionV relativeFrom="paragraph">
-              <wp:posOffset>918845</wp:posOffset>
+              <wp:posOffset>956945</wp:posOffset>
             </wp:positionV>
-            <wp:extent cx="6734175" cy="6057900"/>
-            <wp:effectExtent l="0" t="0" r="9525" b="0"/>
-            <wp:wrapSquare wrapText="bothSides"/>
-            <wp:docPr id="4" name="Picture 4"/>
+            <wp:extent cx="6858000" cy="4114800"/>
+            <wp:effectExtent l="0" t="0" r="0" b="0"/>
+            <wp:wrapThrough wrapText="bothSides">
+              <wp:wrapPolygon edited="0">
+                <wp:start x="0" y="0"/>
+                <wp:lineTo x="0" y="21500"/>
+                <wp:lineTo x="21540" y="21500"/>
+                <wp:lineTo x="21540" y="0"/>
+                <wp:lineTo x="0" y="0"/>
+              </wp:wrapPolygon>
+            </wp:wrapThrough>
+            <wp:docPr id="3" name="Picture 3"/>
             <wp:cNvGraphicFramePr>
               <a:graphicFrameLocks xmlns:a="http://schemas.openxmlformats.org/drawingml/2006/main" noChangeAspect="1"/>
             </wp:cNvGraphicFramePr>
@@ -6121,7 +6308,7 @@
               <a:graphicData uri="http://schemas.openxmlformats.org/drawingml/2006/picture">
                 <pic:pic xmlns:pic="http://schemas.openxmlformats.org/drawingml/2006/picture">
                   <pic:nvPicPr>
-                    <pic:cNvPr id="1" name="New Online banking System (2).jpg"/>
+                    <pic:cNvPr id="2" name="New Online banking System (4).jpg"/>
                     <pic:cNvPicPr/>
                   </pic:nvPicPr>
                   <pic:blipFill>
@@ -6139,7 +6326,7 @@
                   <pic:spPr>
                     <a:xfrm>
                       <a:off x="0" y="0"/>
-                      <a:ext cx="6734175" cy="6057900"/>
+                      <a:ext cx="6858000" cy="4114800"/>
                     </a:xfrm>
                     <a:prstGeom prst="rect">
                       <a:avLst/>
@@ -6148,9 +6335,6 @@
                 </pic:pic>
               </a:graphicData>
             </a:graphic>
-            <wp14:sizeRelH relativeFrom="margin">
-              <wp14:pctWidth>0</wp14:pctWidth>
-            </wp14:sizeRelH>
             <wp14:sizeRelV relativeFrom="margin">
               <wp14:pctHeight>0</wp14:pctHeight>
             </wp14:sizeRelV>
@@ -6158,11 +6342,2785 @@
         </w:drawing>
       </w:r>
       <w:r>
-        <w:t>Internet Banking System is designed to allow our clients to manage and use his/her account/s and an admin to Manage and control all bank accounts, as shown the following ERD identify the system entities and their attributes, the actions which can be executed by those entities and the relationship between them including the degree and car</w:t>
+        <w:rPr>
+          <w:rFonts w:ascii="Simplified Arabic" w:hAnsi="Simplified Arabic" w:cs="Simplified Arabic"/>
+        </w:rPr>
+        <w:t>Internet Banking S</w:t>
       </w:r>
       <w:r>
-        <w:t>dinality of those relationships</w:t>
+        <w:rPr>
+          <w:rFonts w:ascii="Simplified Arabic" w:hAnsi="Simplified Arabic" w:cs="Simplified Arabic"/>
+        </w:rPr>
+        <w:t xml:space="preserve">ystem is </w:t>
       </w:r>
+      <w:r>
+        <w:rPr>
+          <w:rFonts w:ascii="Simplified Arabic" w:hAnsi="Simplified Arabic" w:cs="Simplified Arabic"/>
+        </w:rPr>
+        <w:t>designed to allow our</w:t>
+      </w:r>
+      <w:r>
+        <w:rPr>
+          <w:rFonts w:ascii="Simplified Arabic" w:hAnsi="Simplified Arabic" w:cs="Simplified Arabic"/>
+        </w:rPr>
+        <w:t xml:space="preserve"> client</w:t>
+      </w:r>
+      <w:r>
+        <w:rPr>
+          <w:rFonts w:ascii="Simplified Arabic" w:hAnsi="Simplified Arabic" w:cs="Simplified Arabic"/>
+        </w:rPr>
+        <w:t>s</w:t>
+      </w:r>
+      <w:r>
+        <w:rPr>
+          <w:rFonts w:ascii="Simplified Arabic" w:hAnsi="Simplified Arabic" w:cs="Simplified Arabic"/>
+        </w:rPr>
+        <w:t xml:space="preserve"> to manage and use his/her account/s</w:t>
+      </w:r>
+      <w:r>
+        <w:rPr>
+          <w:rFonts w:ascii="Simplified Arabic" w:hAnsi="Simplified Arabic" w:cs="Simplified Arabic"/>
+        </w:rPr>
+        <w:t xml:space="preserve"> and an admin to manage and control all bank accounts, as shown the following ERD identify the system </w:t>
+      </w:r>
+      <w:r>
+        <w:rPr>
+          <w:rFonts w:cstheme="minorHAnsi"/>
+        </w:rPr>
+        <w:t>entities and their attributes, the actions which can be executed by those entities and the relationship between them including the degree and cardinality of those relationships.</w:t>
+      </w:r>
+    </w:p>
+    <w:p>
+      <w:pPr>
+        <w:pStyle w:val="Heading3"/>
+        <w:rPr>
+          <w:b/>
+          <w:bCs/>
+          <w:color w:val="auto"/>
+        </w:rPr>
+      </w:pPr>
+      <w:r>
+        <w:rPr>
+          <w:b/>
+          <w:bCs/>
+          <w:color w:val="auto"/>
+        </w:rPr>
+        <w:t xml:space="preserve">4.2.1. </w:t>
+      </w:r>
+      <w:r>
+        <w:rPr>
+          <w:b/>
+          <w:bCs/>
+          <w:color w:val="auto"/>
+        </w:rPr>
+        <w:t>Client entity:</w:t>
+      </w:r>
+    </w:p>
+    <w:tbl>
+      <w:tblPr>
+        <w:tblStyle w:val="TableGrid1"/>
+        <w:tblW w:w="10260" w:type="dxa"/>
+        <w:tblInd w:w="-95" w:type="dxa"/>
+        <w:tblLayout w:type="fixed"/>
+        <w:tblLook w:val="04A0" w:firstRow="1" w:lastRow="0" w:firstColumn="1" w:lastColumn="0" w:noHBand="0" w:noVBand="1"/>
+      </w:tblPr>
+      <w:tblGrid>
+        <w:gridCol w:w="3150"/>
+        <w:gridCol w:w="7110"/>
+      </w:tblGrid>
+      <w:tr>
+        <w:trPr>
+          <w:trHeight w:val="266"/>
+        </w:trPr>
+        <w:tc>
+          <w:tcPr>
+            <w:tcW w:w="3150" w:type="dxa"/>
+          </w:tcPr>
+          <w:p>
+            <w:pPr>
+              <w:spacing w:after="160" w:line="259" w:lineRule="auto"/>
+            </w:pPr>
+            <w:r>
+              <w:t>Design ID</w:t>
+            </w:r>
+          </w:p>
+        </w:tc>
+        <w:tc>
+          <w:tcPr>
+            <w:tcW w:w="7110" w:type="dxa"/>
+          </w:tcPr>
+          <w:p>
+            <w:pPr>
+              <w:spacing w:after="160" w:line="259" w:lineRule="auto"/>
+            </w:pPr>
+            <w:r>
+              <w:t>Description</w:t>
+            </w:r>
+          </w:p>
+        </w:tc>
+      </w:tr>
+      <w:tr>
+        <w:trPr>
+          <w:trHeight w:val="278"/>
+        </w:trPr>
+        <w:tc>
+          <w:tcPr>
+            <w:tcW w:w="3150" w:type="dxa"/>
+          </w:tcPr>
+          <w:p>
+            <w:pPr>
+              <w:spacing w:after="160" w:line="259" w:lineRule="auto"/>
+            </w:pPr>
+            <w:r>
+              <w:rPr>
+                <w:rFonts w:ascii="Calibri" w:hAnsi="Calibri" w:cs="Calibri"/>
+              </w:rPr>
+              <w:t>BANK_SYS_</w:t>
+            </w:r>
+            <w:r>
+              <w:rPr>
+                <w:rFonts w:ascii="Calibri" w:hAnsi="Calibri" w:cs="Calibri"/>
+              </w:rPr>
+              <w:t>ERD</w:t>
+            </w:r>
+            <w:r>
+              <w:rPr>
+                <w:rFonts w:ascii="Calibri" w:hAnsi="Calibri" w:cs="Calibri"/>
+              </w:rPr>
+              <w:t>_CST_001</w:t>
+            </w:r>
+          </w:p>
+        </w:tc>
+        <w:tc>
+          <w:tcPr>
+            <w:tcW w:w="7110" w:type="dxa"/>
+          </w:tcPr>
+          <w:p>
+            <w:pPr>
+              <w:spacing w:after="160" w:line="259" w:lineRule="auto"/>
+            </w:pPr>
+            <w:r>
+              <w:t>Client</w:t>
+            </w:r>
+            <w:r>
+              <w:t xml:space="preserve"> have username Attribute</w:t>
+            </w:r>
+            <w:r>
+              <w:t>.</w:t>
+            </w:r>
+          </w:p>
+        </w:tc>
+      </w:tr>
+      <w:tr>
+        <w:trPr>
+          <w:trHeight w:val="188"/>
+        </w:trPr>
+        <w:tc>
+          <w:tcPr>
+            <w:tcW w:w="3150" w:type="dxa"/>
+            <w:vAlign w:val="center"/>
+          </w:tcPr>
+          <w:p>
+            <w:pPr>
+              <w:spacing w:after="160" w:line="259" w:lineRule="auto"/>
+              <w:rPr>
+                <w:rFonts w:ascii="Calibri" w:hAnsi="Calibri" w:cs="Calibri"/>
+                <w:color w:val="000000"/>
+              </w:rPr>
+            </w:pPr>
+            <w:r>
+              <w:rPr>
+                <w:rFonts w:ascii="Calibri" w:hAnsi="Calibri" w:cs="Calibri"/>
+              </w:rPr>
+              <w:t>BANK_SYS_</w:t>
+            </w:r>
+            <w:r>
+              <w:rPr>
+                <w:rFonts w:ascii="Calibri" w:hAnsi="Calibri" w:cs="Calibri"/>
+              </w:rPr>
+              <w:t xml:space="preserve"> ERD</w:t>
+            </w:r>
+            <w:r>
+              <w:rPr>
+                <w:rFonts w:ascii="Calibri" w:hAnsi="Calibri" w:cs="Calibri"/>
+              </w:rPr>
+              <w:t xml:space="preserve"> _ CST _002</w:t>
+            </w:r>
+          </w:p>
+        </w:tc>
+        <w:tc>
+          <w:tcPr>
+            <w:tcW w:w="7110" w:type="dxa"/>
+            <w:vAlign w:val="center"/>
+          </w:tcPr>
+          <w:p>
+            <w:pPr>
+              <w:spacing w:after="160" w:line="259" w:lineRule="auto"/>
+              <w:rPr>
+                <w:rFonts w:ascii="Calibri" w:hAnsi="Calibri" w:cs="Calibri"/>
+                <w:color w:val="000000"/>
+              </w:rPr>
+            </w:pPr>
+            <w:r>
+              <w:t>Client</w:t>
+            </w:r>
+            <w:r>
+              <w:t xml:space="preserve"> have password Attribute</w:t>
+            </w:r>
+          </w:p>
+        </w:tc>
+      </w:tr>
+      <w:tr>
+        <w:trPr>
+          <w:trHeight w:val="197"/>
+        </w:trPr>
+        <w:tc>
+          <w:tcPr>
+            <w:tcW w:w="3150" w:type="dxa"/>
+            <w:vAlign w:val="center"/>
+          </w:tcPr>
+          <w:p>
+            <w:pPr>
+              <w:spacing w:after="160" w:line="259" w:lineRule="auto"/>
+              <w:rPr>
+                <w:rFonts w:ascii="Calibri" w:hAnsi="Calibri" w:cs="Calibri"/>
+                <w:color w:val="000000"/>
+              </w:rPr>
+            </w:pPr>
+            <w:r>
+              <w:rPr>
+                <w:rFonts w:ascii="Calibri" w:hAnsi="Calibri" w:cs="Calibri"/>
+              </w:rPr>
+              <w:t>BANK_SYS_</w:t>
+            </w:r>
+            <w:r>
+              <w:rPr>
+                <w:rFonts w:ascii="Calibri" w:hAnsi="Calibri" w:cs="Calibri"/>
+              </w:rPr>
+              <w:t xml:space="preserve"> ERD</w:t>
+            </w:r>
+            <w:r>
+              <w:rPr>
+                <w:rFonts w:ascii="Calibri" w:hAnsi="Calibri" w:cs="Calibri"/>
+              </w:rPr>
+              <w:t xml:space="preserve"> _ CST _003</w:t>
+            </w:r>
+          </w:p>
+        </w:tc>
+        <w:tc>
+          <w:tcPr>
+            <w:tcW w:w="7110" w:type="dxa"/>
+            <w:vAlign w:val="center"/>
+          </w:tcPr>
+          <w:p>
+            <w:pPr>
+              <w:spacing w:after="160" w:line="259" w:lineRule="auto"/>
+              <w:rPr>
+                <w:rFonts w:ascii="Calibri" w:hAnsi="Calibri" w:cs="Calibri"/>
+                <w:color w:val="000000"/>
+              </w:rPr>
+            </w:pPr>
+            <w:r>
+              <w:t xml:space="preserve">Client </w:t>
+            </w:r>
+            <w:r>
+              <w:t xml:space="preserve">have </w:t>
+            </w:r>
+            <w:r>
+              <w:rPr>
+                <w:rFonts w:ascii="Calibri" w:hAnsi="Calibri" w:cs="Calibri"/>
+                <w:color w:val="000000"/>
+              </w:rPr>
+              <w:t xml:space="preserve">mobile phone   </w:t>
+            </w:r>
+            <w:r>
+              <w:t>Attribute</w:t>
+            </w:r>
+            <w:r>
+              <w:rPr>
+                <w:rFonts w:ascii="Calibri" w:hAnsi="Calibri" w:cs="Calibri"/>
+                <w:color w:val="000000"/>
+              </w:rPr>
+              <w:t>.</w:t>
+            </w:r>
+          </w:p>
+        </w:tc>
+      </w:tr>
+      <w:tr>
+        <w:trPr>
+          <w:trHeight w:val="533"/>
+        </w:trPr>
+        <w:tc>
+          <w:tcPr>
+            <w:tcW w:w="3150" w:type="dxa"/>
+            <w:vAlign w:val="center"/>
+          </w:tcPr>
+          <w:p>
+            <w:pPr>
+              <w:spacing w:after="160" w:line="259" w:lineRule="auto"/>
+              <w:rPr>
+                <w:rFonts w:ascii="Calibri" w:hAnsi="Calibri" w:cs="Calibri"/>
+                <w:color w:val="000000"/>
+              </w:rPr>
+            </w:pPr>
+            <w:r>
+              <w:rPr>
+                <w:rFonts w:ascii="Calibri" w:hAnsi="Calibri" w:cs="Calibri"/>
+              </w:rPr>
+              <w:t>BANK_SYS_</w:t>
+            </w:r>
+            <w:r>
+              <w:rPr>
+                <w:rFonts w:ascii="Calibri" w:hAnsi="Calibri" w:cs="Calibri"/>
+              </w:rPr>
+              <w:t xml:space="preserve"> ERD</w:t>
+            </w:r>
+            <w:r>
+              <w:rPr>
+                <w:rFonts w:ascii="Calibri" w:hAnsi="Calibri" w:cs="Calibri"/>
+              </w:rPr>
+              <w:t xml:space="preserve"> _ CST _004</w:t>
+            </w:r>
+          </w:p>
+        </w:tc>
+        <w:tc>
+          <w:tcPr>
+            <w:tcW w:w="7110" w:type="dxa"/>
+            <w:vAlign w:val="center"/>
+          </w:tcPr>
+          <w:p>
+            <w:pPr>
+              <w:spacing w:after="160" w:line="259" w:lineRule="auto"/>
+              <w:rPr>
+                <w:rFonts w:ascii="Calibri" w:hAnsi="Calibri" w:cs="Calibri"/>
+                <w:color w:val="000000"/>
+              </w:rPr>
+            </w:pPr>
+            <w:r>
+              <w:t>Client</w:t>
+            </w:r>
+            <w:r>
+              <w:t xml:space="preserve"> have </w:t>
+            </w:r>
+            <w:r>
+              <w:rPr>
+                <w:rFonts w:ascii="Calibri" w:hAnsi="Calibri" w:cs="Calibri"/>
+                <w:color w:val="000000"/>
+              </w:rPr>
+              <w:t>Email Attribute.</w:t>
+            </w:r>
+          </w:p>
+        </w:tc>
+      </w:tr>
+      <w:tr>
+        <w:trPr>
+          <w:trHeight w:val="533"/>
+        </w:trPr>
+        <w:tc>
+          <w:tcPr>
+            <w:tcW w:w="3150" w:type="dxa"/>
+            <w:vAlign w:val="center"/>
+          </w:tcPr>
+          <w:p>
+            <w:pPr>
+              <w:spacing w:after="160" w:line="259" w:lineRule="auto"/>
+              <w:rPr>
+                <w:rFonts w:ascii="Calibri" w:hAnsi="Calibri" w:cs="Calibri"/>
+                <w:color w:val="000000"/>
+              </w:rPr>
+            </w:pPr>
+            <w:r>
+              <w:rPr>
+                <w:rFonts w:ascii="Calibri" w:hAnsi="Calibri" w:cs="Calibri"/>
+              </w:rPr>
+              <w:t>BANK_SYS_</w:t>
+            </w:r>
+            <w:r>
+              <w:rPr>
+                <w:rFonts w:ascii="Calibri" w:hAnsi="Calibri" w:cs="Calibri"/>
+              </w:rPr>
+              <w:t xml:space="preserve"> ERD _ CST _005</w:t>
+            </w:r>
+          </w:p>
+        </w:tc>
+        <w:tc>
+          <w:tcPr>
+            <w:tcW w:w="7110" w:type="dxa"/>
+            <w:vAlign w:val="center"/>
+          </w:tcPr>
+          <w:p>
+            <w:pPr>
+              <w:spacing w:after="160" w:line="259" w:lineRule="auto"/>
+              <w:rPr>
+                <w:rFonts w:ascii="Calibri" w:hAnsi="Calibri" w:cs="Calibri"/>
+                <w:color w:val="000000"/>
+              </w:rPr>
+            </w:pPr>
+            <w:r>
+              <w:t xml:space="preserve">Client </w:t>
+            </w:r>
+            <w:r>
+              <w:t xml:space="preserve">have </w:t>
+            </w:r>
+            <w:r>
+              <w:rPr>
+                <w:rFonts w:ascii="Calibri" w:hAnsi="Calibri" w:cs="Calibri"/>
+                <w:color w:val="000000"/>
+              </w:rPr>
+              <w:t>national ID</w:t>
+            </w:r>
+            <w:r>
+              <w:rPr>
+                <w:rFonts w:ascii="Calibri" w:hAnsi="Calibri" w:cs="Calibri"/>
+                <w:color w:val="000000"/>
+              </w:rPr>
+              <w:t xml:space="preserve"> Attribute.</w:t>
+            </w:r>
+          </w:p>
+        </w:tc>
+      </w:tr>
+      <w:tr>
+        <w:trPr>
+          <w:trHeight w:val="533"/>
+        </w:trPr>
+        <w:tc>
+          <w:tcPr>
+            <w:tcW w:w="3150" w:type="dxa"/>
+            <w:vAlign w:val="center"/>
+          </w:tcPr>
+          <w:p>
+            <w:pPr>
+              <w:spacing w:after="160" w:line="259" w:lineRule="auto"/>
+              <w:rPr>
+                <w:rFonts w:ascii="Calibri" w:hAnsi="Calibri" w:cs="Calibri"/>
+                <w:color w:val="000000"/>
+              </w:rPr>
+            </w:pPr>
+            <w:r>
+              <w:rPr>
+                <w:rFonts w:ascii="Calibri" w:hAnsi="Calibri" w:cs="Calibri"/>
+              </w:rPr>
+              <w:t>BANK_SYS_</w:t>
+            </w:r>
+            <w:r>
+              <w:rPr>
+                <w:rFonts w:ascii="Calibri" w:hAnsi="Calibri" w:cs="Calibri"/>
+              </w:rPr>
+              <w:t xml:space="preserve"> ERD _ CST _006</w:t>
+            </w:r>
+          </w:p>
+        </w:tc>
+        <w:tc>
+          <w:tcPr>
+            <w:tcW w:w="7110" w:type="dxa"/>
+            <w:vAlign w:val="center"/>
+          </w:tcPr>
+          <w:p>
+            <w:pPr>
+              <w:spacing w:after="160" w:line="259" w:lineRule="auto"/>
+              <w:rPr>
+                <w:rFonts w:ascii="Calibri" w:hAnsi="Calibri" w:cs="Calibri"/>
+                <w:color w:val="000000"/>
+              </w:rPr>
+            </w:pPr>
+            <w:r>
+              <w:t xml:space="preserve">Client </w:t>
+            </w:r>
+            <w:r>
+              <w:t xml:space="preserve"> </w:t>
+            </w:r>
+            <w:r>
+              <w:t>shall be able to register one account</w:t>
+            </w:r>
+          </w:p>
+        </w:tc>
+      </w:tr>
+      <w:tr>
+        <w:trPr>
+          <w:trHeight w:val="260"/>
+        </w:trPr>
+        <w:tc>
+          <w:tcPr>
+            <w:tcW w:w="3150" w:type="dxa"/>
+            <w:vAlign w:val="center"/>
+          </w:tcPr>
+          <w:p>
+            <w:pPr>
+              <w:spacing w:after="160" w:line="259" w:lineRule="auto"/>
+              <w:rPr>
+                <w:rFonts w:ascii="Calibri" w:hAnsi="Calibri" w:cs="Calibri"/>
+                <w:color w:val="000000"/>
+              </w:rPr>
+            </w:pPr>
+            <w:r>
+              <w:rPr>
+                <w:rFonts w:ascii="Calibri" w:hAnsi="Calibri" w:cs="Calibri"/>
+              </w:rPr>
+              <w:t>BANK_SYS_</w:t>
+            </w:r>
+            <w:r>
+              <w:rPr>
+                <w:rFonts w:ascii="Calibri" w:hAnsi="Calibri" w:cs="Calibri"/>
+              </w:rPr>
+              <w:t xml:space="preserve"> ERD _ CST _007</w:t>
+            </w:r>
+          </w:p>
+        </w:tc>
+        <w:tc>
+          <w:tcPr>
+            <w:tcW w:w="7110" w:type="dxa"/>
+            <w:vAlign w:val="center"/>
+          </w:tcPr>
+          <w:p>
+            <w:pPr>
+              <w:spacing w:after="160" w:line="259" w:lineRule="auto"/>
+              <w:rPr>
+                <w:rFonts w:ascii="Calibri" w:hAnsi="Calibri" w:cs="Calibri"/>
+                <w:color w:val="000000"/>
+              </w:rPr>
+            </w:pPr>
+            <w:r>
+              <w:t xml:space="preserve">Client </w:t>
+            </w:r>
+            <w:r>
+              <w:t xml:space="preserve"> </w:t>
+            </w:r>
+            <w:r>
+              <w:t>shall be able to login to his/her account</w:t>
+            </w:r>
+          </w:p>
+        </w:tc>
+      </w:tr>
+    </w:tbl>
+    <w:p>
+      <w:pPr>
+        <w:rPr>
+          <w:b/>
+          <w:bCs/>
+          <w:u w:val="single"/>
+        </w:rPr>
+      </w:pPr>
+    </w:p>
+    <w:p>
+      <w:pPr>
+        <w:pStyle w:val="Heading3"/>
+        <w:rPr>
+          <w:b/>
+          <w:bCs/>
+          <w:color w:val="auto"/>
+        </w:rPr>
+      </w:pPr>
+      <w:r>
+        <w:rPr>
+          <w:b/>
+          <w:bCs/>
+          <w:color w:val="auto"/>
+        </w:rPr>
+        <w:lastRenderedPageBreak/>
+        <w:t xml:space="preserve">4.2.2. </w:t>
+      </w:r>
+      <w:r>
+        <w:rPr>
+          <w:b/>
+          <w:bCs/>
+          <w:color w:val="auto"/>
+        </w:rPr>
+        <w:t>Admin entity:</w:t>
+      </w:r>
+    </w:p>
+    <w:tbl>
+      <w:tblPr>
+        <w:tblStyle w:val="TableGrid1"/>
+        <w:tblW w:w="10170" w:type="dxa"/>
+        <w:tblInd w:w="-95" w:type="dxa"/>
+        <w:tblLayout w:type="fixed"/>
+        <w:tblLook w:val="04A0" w:firstRow="1" w:lastRow="0" w:firstColumn="1" w:lastColumn="0" w:noHBand="0" w:noVBand="1"/>
+      </w:tblPr>
+      <w:tblGrid>
+        <w:gridCol w:w="2970"/>
+        <w:gridCol w:w="7200"/>
+      </w:tblGrid>
+      <w:tr>
+        <w:trPr>
+          <w:trHeight w:val="266"/>
+        </w:trPr>
+        <w:tc>
+          <w:tcPr>
+            <w:tcW w:w="2970" w:type="dxa"/>
+          </w:tcPr>
+          <w:p>
+            <w:pPr>
+              <w:spacing w:after="160" w:line="259" w:lineRule="auto"/>
+            </w:pPr>
+            <w:r>
+              <w:t>Design ID</w:t>
+            </w:r>
+          </w:p>
+        </w:tc>
+        <w:tc>
+          <w:tcPr>
+            <w:tcW w:w="7200" w:type="dxa"/>
+          </w:tcPr>
+          <w:p>
+            <w:pPr>
+              <w:spacing w:after="160" w:line="259" w:lineRule="auto"/>
+            </w:pPr>
+            <w:r>
+              <w:t>Description</w:t>
+            </w:r>
+          </w:p>
+        </w:tc>
+      </w:tr>
+      <w:tr>
+        <w:trPr>
+          <w:trHeight w:val="332"/>
+        </w:trPr>
+        <w:tc>
+          <w:tcPr>
+            <w:tcW w:w="2970" w:type="dxa"/>
+          </w:tcPr>
+          <w:p>
+            <w:pPr>
+              <w:spacing w:after="160" w:line="259" w:lineRule="auto"/>
+            </w:pPr>
+            <w:r>
+              <w:rPr>
+                <w:rFonts w:ascii="Calibri" w:hAnsi="Calibri" w:cs="Calibri"/>
+              </w:rPr>
+              <w:t>BANK_SYS_</w:t>
+            </w:r>
+            <w:r>
+              <w:rPr>
+                <w:rFonts w:ascii="Calibri" w:hAnsi="Calibri" w:cs="Calibri"/>
+              </w:rPr>
+              <w:t xml:space="preserve"> ERD</w:t>
+            </w:r>
+            <w:r>
+              <w:rPr>
+                <w:rFonts w:ascii="Calibri" w:hAnsi="Calibri" w:cs="Calibri"/>
+              </w:rPr>
+              <w:t xml:space="preserve"> _Admin_001</w:t>
+            </w:r>
+          </w:p>
+        </w:tc>
+        <w:tc>
+          <w:tcPr>
+            <w:tcW w:w="7200" w:type="dxa"/>
+          </w:tcPr>
+          <w:p>
+            <w:pPr>
+              <w:spacing w:after="160" w:line="259" w:lineRule="auto"/>
+            </w:pPr>
+            <w:r>
+              <w:t>Admin class have admin name Attribute</w:t>
+            </w:r>
+          </w:p>
+        </w:tc>
+      </w:tr>
+      <w:tr>
+        <w:trPr>
+          <w:trHeight w:val="368"/>
+        </w:trPr>
+        <w:tc>
+          <w:tcPr>
+            <w:tcW w:w="2970" w:type="dxa"/>
+            <w:vAlign w:val="center"/>
+          </w:tcPr>
+          <w:p>
+            <w:pPr>
+              <w:spacing w:after="160" w:line="259" w:lineRule="auto"/>
+              <w:rPr>
+                <w:rFonts w:ascii="Calibri" w:hAnsi="Calibri" w:cs="Calibri"/>
+                <w:color w:val="000000"/>
+              </w:rPr>
+            </w:pPr>
+            <w:r>
+              <w:rPr>
+                <w:rFonts w:ascii="Calibri" w:hAnsi="Calibri" w:cs="Calibri"/>
+              </w:rPr>
+              <w:t>BANK_SYS_</w:t>
+            </w:r>
+            <w:r>
+              <w:rPr>
+                <w:rFonts w:ascii="Calibri" w:hAnsi="Calibri" w:cs="Calibri"/>
+              </w:rPr>
+              <w:t xml:space="preserve"> ERD _Admin</w:t>
+            </w:r>
+            <w:r>
+              <w:rPr>
+                <w:rFonts w:ascii="Calibri" w:hAnsi="Calibri" w:cs="Calibri"/>
+              </w:rPr>
+              <w:t>_002</w:t>
+            </w:r>
+          </w:p>
+        </w:tc>
+        <w:tc>
+          <w:tcPr>
+            <w:tcW w:w="7200" w:type="dxa"/>
+            <w:vAlign w:val="center"/>
+          </w:tcPr>
+          <w:p>
+            <w:pPr>
+              <w:spacing w:after="160" w:line="259" w:lineRule="auto"/>
+              <w:rPr>
+                <w:rFonts w:ascii="Calibri" w:hAnsi="Calibri" w:cs="Calibri"/>
+                <w:color w:val="000000"/>
+              </w:rPr>
+            </w:pPr>
+            <w:r>
+              <w:t>Admin class have password Attribute</w:t>
+            </w:r>
+          </w:p>
+        </w:tc>
+      </w:tr>
+      <w:tr>
+        <w:trPr>
+          <w:trHeight w:val="332"/>
+        </w:trPr>
+        <w:tc>
+          <w:tcPr>
+            <w:tcW w:w="2970" w:type="dxa"/>
+            <w:vAlign w:val="center"/>
+          </w:tcPr>
+          <w:p>
+            <w:pPr>
+              <w:spacing w:after="160" w:line="259" w:lineRule="auto"/>
+              <w:rPr>
+                <w:rFonts w:ascii="Calibri" w:hAnsi="Calibri" w:cs="Calibri"/>
+                <w:color w:val="000000"/>
+              </w:rPr>
+            </w:pPr>
+            <w:r>
+              <w:rPr>
+                <w:rFonts w:ascii="Calibri" w:hAnsi="Calibri" w:cs="Calibri"/>
+              </w:rPr>
+              <w:t>BANK_SYS_</w:t>
+            </w:r>
+            <w:r>
+              <w:rPr>
+                <w:rFonts w:ascii="Calibri" w:hAnsi="Calibri" w:cs="Calibri"/>
+              </w:rPr>
+              <w:t xml:space="preserve"> ERD</w:t>
+            </w:r>
+            <w:r>
+              <w:rPr>
+                <w:rFonts w:ascii="Calibri" w:hAnsi="Calibri" w:cs="Calibri"/>
+              </w:rPr>
+              <w:t xml:space="preserve"> _ Admin _003</w:t>
+            </w:r>
+          </w:p>
+        </w:tc>
+        <w:tc>
+          <w:tcPr>
+            <w:tcW w:w="7200" w:type="dxa"/>
+            <w:vAlign w:val="center"/>
+          </w:tcPr>
+          <w:p>
+            <w:pPr>
+              <w:spacing w:after="160" w:line="259" w:lineRule="auto"/>
+              <w:rPr>
+                <w:rFonts w:ascii="Calibri" w:hAnsi="Calibri" w:cs="Calibri"/>
+                <w:color w:val="000000"/>
+              </w:rPr>
+            </w:pPr>
+            <w:r>
+              <w:t xml:space="preserve">Admin class have </w:t>
+            </w:r>
+            <w:r>
+              <w:rPr>
+                <w:rFonts w:ascii="Calibri" w:hAnsi="Calibri" w:cs="Calibri"/>
+                <w:color w:val="000000"/>
+              </w:rPr>
+              <w:t xml:space="preserve">staff id </w:t>
+            </w:r>
+            <w:r>
+              <w:t>Attribute</w:t>
+            </w:r>
+            <w:r>
+              <w:rPr>
+                <w:rFonts w:ascii="Calibri" w:hAnsi="Calibri" w:cs="Calibri"/>
+                <w:color w:val="000000"/>
+              </w:rPr>
+              <w:t>.</w:t>
+            </w:r>
+          </w:p>
+        </w:tc>
+      </w:tr>
+      <w:tr>
+        <w:trPr>
+          <w:trHeight w:val="458"/>
+        </w:trPr>
+        <w:tc>
+          <w:tcPr>
+            <w:tcW w:w="2970" w:type="dxa"/>
+            <w:vAlign w:val="center"/>
+          </w:tcPr>
+          <w:p>
+            <w:pPr>
+              <w:spacing w:after="160" w:line="259" w:lineRule="auto"/>
+              <w:rPr>
+                <w:rFonts w:ascii="Calibri" w:hAnsi="Calibri" w:cs="Calibri"/>
+                <w:color w:val="000000"/>
+              </w:rPr>
+            </w:pPr>
+            <w:r>
+              <w:rPr>
+                <w:rFonts w:ascii="Calibri" w:hAnsi="Calibri" w:cs="Calibri"/>
+              </w:rPr>
+              <w:t>BANK_SYS_</w:t>
+            </w:r>
+            <w:r>
+              <w:rPr>
+                <w:rFonts w:ascii="Calibri" w:hAnsi="Calibri" w:cs="Calibri"/>
+              </w:rPr>
+              <w:t xml:space="preserve"> ERD</w:t>
+            </w:r>
+            <w:r>
+              <w:rPr>
+                <w:rFonts w:ascii="Calibri" w:hAnsi="Calibri" w:cs="Calibri"/>
+              </w:rPr>
+              <w:t xml:space="preserve"> _ Admin _004</w:t>
+            </w:r>
+          </w:p>
+        </w:tc>
+        <w:tc>
+          <w:tcPr>
+            <w:tcW w:w="7200" w:type="dxa"/>
+            <w:vAlign w:val="center"/>
+          </w:tcPr>
+          <w:p>
+            <w:pPr>
+              <w:spacing w:after="160" w:line="259" w:lineRule="auto"/>
+              <w:rPr>
+                <w:rFonts w:ascii="Calibri" w:hAnsi="Calibri" w:cs="Calibri"/>
+                <w:color w:val="000000"/>
+              </w:rPr>
+            </w:pPr>
+            <w:r>
+              <w:t xml:space="preserve">Admin class have </w:t>
+            </w:r>
+            <w:r>
+              <w:rPr>
+                <w:rFonts w:ascii="Calibri" w:hAnsi="Calibri" w:cs="Calibri"/>
+                <w:color w:val="000000"/>
+              </w:rPr>
+              <w:t>Email Attribute.</w:t>
+            </w:r>
+          </w:p>
+        </w:tc>
+      </w:tr>
+      <w:tr>
+        <w:trPr>
+          <w:trHeight w:val="332"/>
+        </w:trPr>
+        <w:tc>
+          <w:tcPr>
+            <w:tcW w:w="2970" w:type="dxa"/>
+            <w:vAlign w:val="center"/>
+          </w:tcPr>
+          <w:p>
+            <w:pPr>
+              <w:spacing w:after="160" w:line="259" w:lineRule="auto"/>
+              <w:rPr>
+                <w:rFonts w:ascii="Calibri" w:hAnsi="Calibri" w:cs="Calibri"/>
+                <w:color w:val="000000"/>
+              </w:rPr>
+            </w:pPr>
+            <w:r>
+              <w:rPr>
+                <w:rFonts w:ascii="Calibri" w:hAnsi="Calibri" w:cs="Calibri"/>
+              </w:rPr>
+              <w:t>BANK_SYS_</w:t>
+            </w:r>
+            <w:r>
+              <w:rPr>
+                <w:rFonts w:ascii="Calibri" w:hAnsi="Calibri" w:cs="Calibri"/>
+              </w:rPr>
+              <w:t xml:space="preserve"> ERD</w:t>
+            </w:r>
+            <w:r>
+              <w:rPr>
+                <w:rFonts w:ascii="Calibri" w:hAnsi="Calibri" w:cs="Calibri"/>
+              </w:rPr>
+              <w:t xml:space="preserve"> _ Admin _005</w:t>
+            </w:r>
+          </w:p>
+        </w:tc>
+        <w:tc>
+          <w:tcPr>
+            <w:tcW w:w="7200" w:type="dxa"/>
+            <w:vAlign w:val="center"/>
+          </w:tcPr>
+          <w:p>
+            <w:pPr>
+              <w:spacing w:after="160" w:line="259" w:lineRule="auto"/>
+              <w:rPr>
+                <w:rFonts w:ascii="Calibri" w:hAnsi="Calibri" w:cs="Calibri"/>
+                <w:color w:val="000000"/>
+              </w:rPr>
+            </w:pPr>
+            <w:r>
+              <w:t xml:space="preserve">Admin class have </w:t>
+            </w:r>
+            <w:r>
+              <w:rPr>
+                <w:rFonts w:ascii="Calibri" w:hAnsi="Calibri" w:cs="Calibri"/>
+                <w:color w:val="000000"/>
+              </w:rPr>
+              <w:t>mobile phone Attribute.</w:t>
+            </w:r>
+          </w:p>
+        </w:tc>
+      </w:tr>
+      <w:tr>
+        <w:trPr>
+          <w:trHeight w:val="458"/>
+        </w:trPr>
+        <w:tc>
+          <w:tcPr>
+            <w:tcW w:w="2970" w:type="dxa"/>
+            <w:vAlign w:val="center"/>
+          </w:tcPr>
+          <w:p>
+            <w:pPr>
+              <w:spacing w:after="160" w:line="259" w:lineRule="auto"/>
+              <w:rPr>
+                <w:rFonts w:ascii="Calibri" w:hAnsi="Calibri" w:cs="Calibri"/>
+                <w:color w:val="000000"/>
+              </w:rPr>
+            </w:pPr>
+            <w:r>
+              <w:rPr>
+                <w:rFonts w:ascii="Calibri" w:hAnsi="Calibri" w:cs="Calibri"/>
+              </w:rPr>
+              <w:t>BANK_SYS_</w:t>
+            </w:r>
+            <w:r>
+              <w:rPr>
+                <w:rFonts w:ascii="Calibri" w:hAnsi="Calibri" w:cs="Calibri"/>
+              </w:rPr>
+              <w:t xml:space="preserve"> ERD</w:t>
+            </w:r>
+            <w:r>
+              <w:rPr>
+                <w:rFonts w:ascii="Calibri" w:hAnsi="Calibri" w:cs="Calibri"/>
+              </w:rPr>
+              <w:t xml:space="preserve"> _ Admin _006</w:t>
+            </w:r>
+          </w:p>
+        </w:tc>
+        <w:tc>
+          <w:tcPr>
+            <w:tcW w:w="7200" w:type="dxa"/>
+            <w:vAlign w:val="center"/>
+          </w:tcPr>
+          <w:p>
+            <w:pPr>
+              <w:spacing w:after="160" w:line="259" w:lineRule="auto"/>
+              <w:rPr>
+                <w:rFonts w:ascii="Calibri" w:hAnsi="Calibri" w:cs="Calibri"/>
+                <w:color w:val="000000"/>
+              </w:rPr>
+            </w:pPr>
+            <w:r>
+              <w:rPr>
+                <w:rFonts w:ascii="Calibri" w:hAnsi="Calibri" w:cs="Calibri"/>
+                <w:color w:val="000000"/>
+              </w:rPr>
+              <w:t>Admin can add user</w:t>
+            </w:r>
+          </w:p>
+        </w:tc>
+      </w:tr>
+      <w:tr>
+        <w:trPr>
+          <w:trHeight w:val="332"/>
+        </w:trPr>
+        <w:tc>
+          <w:tcPr>
+            <w:tcW w:w="2970" w:type="dxa"/>
+            <w:vAlign w:val="center"/>
+          </w:tcPr>
+          <w:p>
+            <w:pPr>
+              <w:spacing w:after="160" w:line="259" w:lineRule="auto"/>
+              <w:rPr>
+                <w:rFonts w:ascii="Calibri" w:hAnsi="Calibri" w:cs="Calibri"/>
+              </w:rPr>
+            </w:pPr>
+            <w:r>
+              <w:rPr>
+                <w:rFonts w:ascii="Calibri" w:hAnsi="Calibri" w:cs="Calibri"/>
+              </w:rPr>
+              <w:t>BANK_SYS_</w:t>
+            </w:r>
+            <w:r>
+              <w:rPr>
+                <w:rFonts w:ascii="Calibri" w:hAnsi="Calibri" w:cs="Calibri"/>
+              </w:rPr>
+              <w:t xml:space="preserve"> ERD</w:t>
+            </w:r>
+            <w:r>
+              <w:rPr>
+                <w:rFonts w:ascii="Calibri" w:hAnsi="Calibri" w:cs="Calibri"/>
+              </w:rPr>
+              <w:t xml:space="preserve"> _ Admin _007</w:t>
+            </w:r>
+          </w:p>
+        </w:tc>
+        <w:tc>
+          <w:tcPr>
+            <w:tcW w:w="7200" w:type="dxa"/>
+            <w:vAlign w:val="center"/>
+          </w:tcPr>
+          <w:p>
+            <w:pPr>
+              <w:spacing w:after="160" w:line="259" w:lineRule="auto"/>
+              <w:rPr>
+                <w:rFonts w:ascii="Calibri" w:hAnsi="Calibri" w:cs="Calibri"/>
+                <w:color w:val="000000"/>
+              </w:rPr>
+            </w:pPr>
+            <w:r>
+              <w:rPr>
+                <w:rFonts w:ascii="Calibri" w:hAnsi="Calibri" w:cs="Calibri"/>
+                <w:color w:val="000000"/>
+              </w:rPr>
+              <w:t>Admin can remove user</w:t>
+            </w:r>
+          </w:p>
+        </w:tc>
+      </w:tr>
+      <w:tr>
+        <w:trPr>
+          <w:trHeight w:val="368"/>
+        </w:trPr>
+        <w:tc>
+          <w:tcPr>
+            <w:tcW w:w="2970" w:type="dxa"/>
+            <w:vAlign w:val="center"/>
+          </w:tcPr>
+          <w:p>
+            <w:pPr>
+              <w:spacing w:after="160" w:line="259" w:lineRule="auto"/>
+              <w:rPr>
+                <w:rFonts w:ascii="Calibri" w:hAnsi="Calibri" w:cs="Calibri"/>
+              </w:rPr>
+            </w:pPr>
+            <w:r>
+              <w:rPr>
+                <w:rFonts w:ascii="Calibri" w:hAnsi="Calibri" w:cs="Calibri"/>
+              </w:rPr>
+              <w:t>BANK_SYS_</w:t>
+            </w:r>
+            <w:r>
+              <w:rPr>
+                <w:rFonts w:ascii="Calibri" w:hAnsi="Calibri" w:cs="Calibri"/>
+              </w:rPr>
+              <w:t xml:space="preserve"> ERD</w:t>
+            </w:r>
+            <w:r>
+              <w:rPr>
+                <w:rFonts w:ascii="Calibri" w:hAnsi="Calibri" w:cs="Calibri"/>
+              </w:rPr>
+              <w:t xml:space="preserve"> _ Admin _008</w:t>
+            </w:r>
+          </w:p>
+        </w:tc>
+        <w:tc>
+          <w:tcPr>
+            <w:tcW w:w="7200" w:type="dxa"/>
+            <w:vAlign w:val="center"/>
+          </w:tcPr>
+          <w:p>
+            <w:pPr>
+              <w:spacing w:after="160" w:line="259" w:lineRule="auto"/>
+              <w:rPr>
+                <w:rFonts w:ascii="Calibri" w:hAnsi="Calibri" w:cs="Calibri"/>
+                <w:color w:val="000000"/>
+              </w:rPr>
+            </w:pPr>
+            <w:r>
+              <w:rPr>
+                <w:rFonts w:ascii="Calibri" w:hAnsi="Calibri" w:cs="Calibri"/>
+                <w:color w:val="000000"/>
+              </w:rPr>
+              <w:t xml:space="preserve">Admin can </w:t>
+            </w:r>
+            <w:r>
+              <w:rPr>
+                <w:rFonts w:ascii="Calibri" w:hAnsi="Calibri" w:cs="Calibri"/>
+                <w:color w:val="000000"/>
+              </w:rPr>
+              <w:t>register new account</w:t>
+            </w:r>
+            <w:r>
+              <w:rPr>
+                <w:rFonts w:ascii="Calibri" w:hAnsi="Calibri" w:cs="Calibri"/>
+                <w:color w:val="000000"/>
+              </w:rPr>
+              <w:t xml:space="preserve"> </w:t>
+            </w:r>
+          </w:p>
+        </w:tc>
+      </w:tr>
+      <w:tr>
+        <w:trPr>
+          <w:trHeight w:val="368"/>
+        </w:trPr>
+        <w:tc>
+          <w:tcPr>
+            <w:tcW w:w="2970" w:type="dxa"/>
+            <w:vAlign w:val="center"/>
+          </w:tcPr>
+          <w:p>
+            <w:pPr>
+              <w:spacing w:after="160" w:line="259" w:lineRule="auto"/>
+              <w:rPr>
+                <w:rFonts w:ascii="Calibri" w:hAnsi="Calibri" w:cs="Calibri"/>
+              </w:rPr>
+            </w:pPr>
+            <w:r>
+              <w:rPr>
+                <w:rFonts w:ascii="Calibri" w:hAnsi="Calibri" w:cs="Calibri"/>
+              </w:rPr>
+              <w:t>BANK_SYS_</w:t>
+            </w:r>
+            <w:r>
+              <w:rPr>
+                <w:rFonts w:ascii="Calibri" w:hAnsi="Calibri" w:cs="Calibri"/>
+              </w:rPr>
+              <w:t xml:space="preserve"> ERD _ Admin _009</w:t>
+            </w:r>
+          </w:p>
+        </w:tc>
+        <w:tc>
+          <w:tcPr>
+            <w:tcW w:w="7200" w:type="dxa"/>
+            <w:vAlign w:val="center"/>
+          </w:tcPr>
+          <w:p>
+            <w:pPr>
+              <w:spacing w:after="160" w:line="259" w:lineRule="auto"/>
+              <w:rPr>
+                <w:rFonts w:ascii="Calibri" w:hAnsi="Calibri" w:cs="Calibri"/>
+                <w:color w:val="000000"/>
+              </w:rPr>
+            </w:pPr>
+            <w:r>
+              <w:rPr>
+                <w:rFonts w:ascii="Calibri" w:hAnsi="Calibri" w:cs="Calibri"/>
+                <w:color w:val="000000"/>
+              </w:rPr>
+              <w:t xml:space="preserve">Admin can </w:t>
+            </w:r>
+            <w:r>
+              <w:rPr>
+                <w:rFonts w:ascii="Calibri" w:hAnsi="Calibri" w:cs="Calibri"/>
+                <w:color w:val="000000"/>
+              </w:rPr>
+              <w:t>login his/her account</w:t>
+            </w:r>
+            <w:r>
+              <w:rPr>
+                <w:rFonts w:ascii="Calibri" w:hAnsi="Calibri" w:cs="Calibri"/>
+                <w:color w:val="000000"/>
+              </w:rPr>
+              <w:t xml:space="preserve"> </w:t>
+            </w:r>
+          </w:p>
+        </w:tc>
+      </w:tr>
+    </w:tbl>
+    <w:p>
+      <w:pPr>
+        <w:pStyle w:val="Heading3"/>
+        <w:rPr>
+          <w:b/>
+          <w:bCs/>
+          <w:color w:val="auto"/>
+        </w:rPr>
+      </w:pPr>
+    </w:p>
+    <w:p>
+      <w:pPr>
+        <w:pStyle w:val="Heading3"/>
+        <w:rPr>
+          <w:b/>
+          <w:bCs/>
+          <w:color w:val="auto"/>
+        </w:rPr>
+      </w:pPr>
+      <w:r>
+        <w:rPr>
+          <w:b/>
+          <w:bCs/>
+          <w:color w:val="auto"/>
+        </w:rPr>
+        <w:t>Account entity:</w:t>
+      </w:r>
+    </w:p>
+    <w:tbl>
+      <w:tblPr>
+        <w:tblStyle w:val="TableGrid1"/>
+        <w:tblW w:w="10170" w:type="dxa"/>
+        <w:tblInd w:w="-95" w:type="dxa"/>
+        <w:tblLayout w:type="fixed"/>
+        <w:tblLook w:val="04A0" w:firstRow="1" w:lastRow="0" w:firstColumn="1" w:lastColumn="0" w:noHBand="0" w:noVBand="1"/>
+      </w:tblPr>
+      <w:tblGrid>
+        <w:gridCol w:w="3060"/>
+        <w:gridCol w:w="7110"/>
+      </w:tblGrid>
+      <w:tr>
+        <w:trPr>
+          <w:trHeight w:val="266"/>
+        </w:trPr>
+        <w:tc>
+          <w:tcPr>
+            <w:tcW w:w="3060" w:type="dxa"/>
+          </w:tcPr>
+          <w:p>
+            <w:pPr>
+              <w:spacing w:after="160" w:line="259" w:lineRule="auto"/>
+            </w:pPr>
+            <w:r>
+              <w:t>Design ID</w:t>
+            </w:r>
+          </w:p>
+        </w:tc>
+        <w:tc>
+          <w:tcPr>
+            <w:tcW w:w="7110" w:type="dxa"/>
+          </w:tcPr>
+          <w:p>
+            <w:pPr>
+              <w:spacing w:after="160" w:line="259" w:lineRule="auto"/>
+            </w:pPr>
+            <w:r>
+              <w:t>Description</w:t>
+            </w:r>
+          </w:p>
+        </w:tc>
+      </w:tr>
+      <w:tr>
+        <w:trPr>
+          <w:trHeight w:val="368"/>
+        </w:trPr>
+        <w:tc>
+          <w:tcPr>
+            <w:tcW w:w="3060" w:type="dxa"/>
+          </w:tcPr>
+          <w:p>
+            <w:pPr>
+              <w:spacing w:after="160" w:line="259" w:lineRule="auto"/>
+            </w:pPr>
+            <w:r>
+              <w:rPr>
+                <w:rFonts w:ascii="Calibri" w:hAnsi="Calibri" w:cs="Calibri"/>
+              </w:rPr>
+              <w:t>BANK_SYS_ ERD</w:t>
+            </w:r>
+            <w:r>
+              <w:rPr>
+                <w:rFonts w:ascii="Calibri" w:hAnsi="Calibri" w:cs="Calibri"/>
+              </w:rPr>
+              <w:t xml:space="preserve"> _</w:t>
+            </w:r>
+            <w:r>
+              <w:rPr>
+                <w:rFonts w:ascii="Calibri" w:hAnsi="Calibri" w:cs="Calibri"/>
+              </w:rPr>
+              <w:t xml:space="preserve"> </w:t>
+            </w:r>
+            <w:r>
+              <w:rPr>
+                <w:rFonts w:ascii="Calibri" w:hAnsi="Calibri" w:cs="Calibri"/>
+              </w:rPr>
+              <w:t>account_001</w:t>
+            </w:r>
+          </w:p>
+        </w:tc>
+        <w:tc>
+          <w:tcPr>
+            <w:tcW w:w="7110" w:type="dxa"/>
+          </w:tcPr>
+          <w:p>
+            <w:pPr>
+              <w:spacing w:after="160" w:line="259" w:lineRule="auto"/>
+            </w:pPr>
+            <w:r>
+              <w:t xml:space="preserve">Account </w:t>
+            </w:r>
+            <w:r>
+              <w:t>entity</w:t>
+            </w:r>
+            <w:r>
+              <w:t xml:space="preserve"> have account type Attribute</w:t>
+            </w:r>
+          </w:p>
+        </w:tc>
+      </w:tr>
+      <w:tr>
+        <w:trPr>
+          <w:trHeight w:val="368"/>
+        </w:trPr>
+        <w:tc>
+          <w:tcPr>
+            <w:tcW w:w="3060" w:type="dxa"/>
+            <w:vAlign w:val="center"/>
+          </w:tcPr>
+          <w:p>
+            <w:pPr>
+              <w:spacing w:after="160" w:line="259" w:lineRule="auto"/>
+              <w:rPr>
+                <w:rFonts w:ascii="Calibri" w:hAnsi="Calibri" w:cs="Calibri"/>
+                <w:color w:val="000000"/>
+              </w:rPr>
+            </w:pPr>
+            <w:r>
+              <w:rPr>
+                <w:rFonts w:ascii="Calibri" w:hAnsi="Calibri" w:cs="Calibri"/>
+              </w:rPr>
+              <w:t>BANK_SYS_ ERD _ account</w:t>
+            </w:r>
+            <w:r>
+              <w:rPr>
+                <w:rFonts w:ascii="Calibri" w:hAnsi="Calibri" w:cs="Calibri"/>
+              </w:rPr>
+              <w:t>_002</w:t>
+            </w:r>
+          </w:p>
+        </w:tc>
+        <w:tc>
+          <w:tcPr>
+            <w:tcW w:w="7110" w:type="dxa"/>
+            <w:vAlign w:val="center"/>
+          </w:tcPr>
+          <w:p>
+            <w:pPr>
+              <w:spacing w:after="160" w:line="259" w:lineRule="auto"/>
+              <w:rPr>
+                <w:rFonts w:ascii="Calibri" w:hAnsi="Calibri" w:cs="Calibri"/>
+                <w:color w:val="000000"/>
+              </w:rPr>
+            </w:pPr>
+            <w:r>
+              <w:t xml:space="preserve">Account </w:t>
+            </w:r>
+            <w:r>
+              <w:t>entity</w:t>
+            </w:r>
+            <w:r>
+              <w:t xml:space="preserve"> have balance Attribute</w:t>
+            </w:r>
+          </w:p>
+        </w:tc>
+      </w:tr>
+      <w:tr>
+        <w:trPr>
+          <w:trHeight w:val="350"/>
+        </w:trPr>
+        <w:tc>
+          <w:tcPr>
+            <w:tcW w:w="3060" w:type="dxa"/>
+            <w:vAlign w:val="center"/>
+          </w:tcPr>
+          <w:p>
+            <w:pPr>
+              <w:spacing w:after="160" w:line="259" w:lineRule="auto"/>
+              <w:rPr>
+                <w:rFonts w:ascii="Calibri" w:hAnsi="Calibri" w:cs="Calibri"/>
+                <w:color w:val="000000"/>
+              </w:rPr>
+            </w:pPr>
+            <w:r>
+              <w:rPr>
+                <w:rFonts w:ascii="Calibri" w:hAnsi="Calibri" w:cs="Calibri"/>
+              </w:rPr>
+              <w:t>BANK_SYS_ ERD</w:t>
+            </w:r>
+            <w:r>
+              <w:rPr>
+                <w:rFonts w:ascii="Calibri" w:hAnsi="Calibri" w:cs="Calibri"/>
+              </w:rPr>
+              <w:t xml:space="preserve"> _ accou</w:t>
+            </w:r>
+            <w:r>
+              <w:rPr>
+                <w:rFonts w:ascii="Calibri" w:hAnsi="Calibri" w:cs="Calibri"/>
+              </w:rPr>
+              <w:t>nt</w:t>
+            </w:r>
+            <w:r>
+              <w:rPr>
+                <w:rFonts w:ascii="Calibri" w:hAnsi="Calibri" w:cs="Calibri"/>
+              </w:rPr>
+              <w:t>_003</w:t>
+            </w:r>
+          </w:p>
+        </w:tc>
+        <w:tc>
+          <w:tcPr>
+            <w:tcW w:w="7110" w:type="dxa"/>
+            <w:vAlign w:val="center"/>
+          </w:tcPr>
+          <w:p>
+            <w:pPr>
+              <w:spacing w:after="160" w:line="259" w:lineRule="auto"/>
+              <w:rPr>
+                <w:rFonts w:ascii="Calibri" w:hAnsi="Calibri" w:cs="Calibri"/>
+                <w:color w:val="000000"/>
+              </w:rPr>
+            </w:pPr>
+            <w:r>
+              <w:t xml:space="preserve">Account </w:t>
+            </w:r>
+            <w:r>
+              <w:t>entity</w:t>
+            </w:r>
+            <w:r>
+              <w:t xml:space="preserve"> have </w:t>
+            </w:r>
+            <w:r>
+              <w:rPr>
+                <w:rFonts w:ascii="Calibri" w:hAnsi="Calibri" w:cs="Calibri"/>
+                <w:color w:val="000000"/>
+              </w:rPr>
+              <w:t xml:space="preserve">account number </w:t>
+            </w:r>
+            <w:r>
+              <w:t>Attribute</w:t>
+            </w:r>
+            <w:r>
+              <w:rPr>
+                <w:rFonts w:ascii="Calibri" w:hAnsi="Calibri" w:cs="Calibri"/>
+                <w:color w:val="000000"/>
+              </w:rPr>
+              <w:t>.</w:t>
+            </w:r>
+          </w:p>
+        </w:tc>
+      </w:tr>
+      <w:tr>
+        <w:trPr>
+          <w:trHeight w:val="350"/>
+        </w:trPr>
+        <w:tc>
+          <w:tcPr>
+            <w:tcW w:w="3060" w:type="dxa"/>
+            <w:vAlign w:val="center"/>
+          </w:tcPr>
+          <w:p>
+            <w:pPr>
+              <w:spacing w:after="160" w:line="259" w:lineRule="auto"/>
+              <w:rPr>
+                <w:rFonts w:ascii="Calibri" w:hAnsi="Calibri" w:cs="Calibri"/>
+                <w:color w:val="000000"/>
+              </w:rPr>
+            </w:pPr>
+            <w:r>
+              <w:rPr>
+                <w:rFonts w:ascii="Calibri" w:hAnsi="Calibri" w:cs="Calibri"/>
+              </w:rPr>
+              <w:t>BANK_SYS_ ERD</w:t>
+            </w:r>
+            <w:r>
+              <w:rPr>
+                <w:rFonts w:ascii="Calibri" w:hAnsi="Calibri" w:cs="Calibri"/>
+              </w:rPr>
+              <w:t xml:space="preserve"> _ accou</w:t>
+            </w:r>
+            <w:r>
+              <w:rPr>
+                <w:rFonts w:ascii="Calibri" w:hAnsi="Calibri" w:cs="Calibri"/>
+              </w:rPr>
+              <w:t>nt_004</w:t>
+            </w:r>
+          </w:p>
+        </w:tc>
+        <w:tc>
+          <w:tcPr>
+            <w:tcW w:w="7110" w:type="dxa"/>
+            <w:vAlign w:val="center"/>
+          </w:tcPr>
+          <w:p>
+            <w:pPr>
+              <w:spacing w:after="160" w:line="259" w:lineRule="auto"/>
+              <w:rPr>
+                <w:rFonts w:ascii="Calibri" w:hAnsi="Calibri" w:cs="Calibri"/>
+                <w:color w:val="000000"/>
+              </w:rPr>
+            </w:pPr>
+            <w:r>
+              <w:t>Admin can add many account</w:t>
+            </w:r>
+          </w:p>
+        </w:tc>
+      </w:tr>
+      <w:tr>
+        <w:trPr>
+          <w:trHeight w:val="350"/>
+        </w:trPr>
+        <w:tc>
+          <w:tcPr>
+            <w:tcW w:w="3060" w:type="dxa"/>
+            <w:vAlign w:val="center"/>
+          </w:tcPr>
+          <w:p>
+            <w:pPr>
+              <w:spacing w:after="160" w:line="259" w:lineRule="auto"/>
+              <w:rPr>
+                <w:rFonts w:ascii="Calibri" w:hAnsi="Calibri" w:cs="Calibri"/>
+                <w:color w:val="000000"/>
+              </w:rPr>
+            </w:pPr>
+            <w:r>
+              <w:rPr>
+                <w:rFonts w:ascii="Calibri" w:hAnsi="Calibri" w:cs="Calibri"/>
+              </w:rPr>
+              <w:t>BANK_SYS_ ERD</w:t>
+            </w:r>
+            <w:r>
+              <w:rPr>
+                <w:rFonts w:ascii="Calibri" w:hAnsi="Calibri" w:cs="Calibri"/>
+              </w:rPr>
+              <w:t xml:space="preserve"> _ accou</w:t>
+            </w:r>
+            <w:r>
+              <w:rPr>
+                <w:rFonts w:ascii="Calibri" w:hAnsi="Calibri" w:cs="Calibri"/>
+              </w:rPr>
+              <w:t>nt_005</w:t>
+            </w:r>
+          </w:p>
+        </w:tc>
+        <w:tc>
+          <w:tcPr>
+            <w:tcW w:w="7110" w:type="dxa"/>
+            <w:vAlign w:val="center"/>
+          </w:tcPr>
+          <w:p>
+            <w:pPr>
+              <w:spacing w:after="160" w:line="259" w:lineRule="auto"/>
+              <w:rPr>
+                <w:rFonts w:ascii="Calibri" w:hAnsi="Calibri" w:cs="Calibri"/>
+                <w:color w:val="000000"/>
+              </w:rPr>
+            </w:pPr>
+            <w:r>
+              <w:t>customer can login one account</w:t>
+            </w:r>
+          </w:p>
+        </w:tc>
+      </w:tr>
+      <w:tr>
+        <w:trPr>
+          <w:trHeight w:val="350"/>
+        </w:trPr>
+        <w:tc>
+          <w:tcPr>
+            <w:tcW w:w="3060" w:type="dxa"/>
+            <w:vAlign w:val="center"/>
+          </w:tcPr>
+          <w:p>
+            <w:pPr>
+              <w:spacing w:after="160" w:line="259" w:lineRule="auto"/>
+              <w:rPr>
+                <w:rFonts w:ascii="Calibri" w:hAnsi="Calibri" w:cs="Calibri"/>
+                <w:color w:val="000000"/>
+              </w:rPr>
+            </w:pPr>
+            <w:r>
+              <w:rPr>
+                <w:rFonts w:ascii="Calibri" w:hAnsi="Calibri" w:cs="Calibri"/>
+              </w:rPr>
+              <w:t>BANK_SYS_ ERD</w:t>
+            </w:r>
+            <w:r>
+              <w:rPr>
+                <w:rFonts w:ascii="Calibri" w:hAnsi="Calibri" w:cs="Calibri"/>
+              </w:rPr>
+              <w:t xml:space="preserve"> _ accou</w:t>
+            </w:r>
+            <w:r>
+              <w:rPr>
+                <w:rFonts w:ascii="Calibri" w:hAnsi="Calibri" w:cs="Calibri"/>
+              </w:rPr>
+              <w:t>nt_006</w:t>
+            </w:r>
+          </w:p>
+        </w:tc>
+        <w:tc>
+          <w:tcPr>
+            <w:tcW w:w="7110" w:type="dxa"/>
+            <w:vAlign w:val="center"/>
+          </w:tcPr>
+          <w:p>
+            <w:pPr>
+              <w:spacing w:after="160" w:line="259" w:lineRule="auto"/>
+              <w:rPr>
+                <w:rFonts w:ascii="Calibri" w:hAnsi="Calibri" w:cs="Calibri"/>
+                <w:color w:val="000000"/>
+              </w:rPr>
+            </w:pPr>
+            <w:r>
+              <w:t>customer can register many accounts</w:t>
+            </w:r>
+          </w:p>
+        </w:tc>
+      </w:tr>
+      <w:tr>
+        <w:trPr>
+          <w:trHeight w:val="350"/>
+        </w:trPr>
+        <w:tc>
+          <w:tcPr>
+            <w:tcW w:w="3060" w:type="dxa"/>
+            <w:vAlign w:val="center"/>
+          </w:tcPr>
+          <w:p>
+            <w:pPr>
+              <w:spacing w:after="160" w:line="259" w:lineRule="auto"/>
+              <w:rPr>
+                <w:rFonts w:ascii="Calibri" w:hAnsi="Calibri" w:cs="Calibri"/>
+                <w:color w:val="000000"/>
+              </w:rPr>
+            </w:pPr>
+            <w:r>
+              <w:rPr>
+                <w:rFonts w:ascii="Calibri" w:hAnsi="Calibri" w:cs="Calibri"/>
+              </w:rPr>
+              <w:t>BANK_SYS_ ERD</w:t>
+            </w:r>
+            <w:r>
+              <w:rPr>
+                <w:rFonts w:ascii="Calibri" w:hAnsi="Calibri" w:cs="Calibri"/>
+              </w:rPr>
+              <w:t xml:space="preserve"> _ accou</w:t>
+            </w:r>
+            <w:r>
+              <w:rPr>
+                <w:rFonts w:ascii="Calibri" w:hAnsi="Calibri" w:cs="Calibri"/>
+              </w:rPr>
+              <w:t>nt_007</w:t>
+            </w:r>
+          </w:p>
+        </w:tc>
+        <w:tc>
+          <w:tcPr>
+            <w:tcW w:w="7110" w:type="dxa"/>
+            <w:vAlign w:val="center"/>
+          </w:tcPr>
+          <w:p>
+            <w:pPr>
+              <w:spacing w:after="160" w:line="259" w:lineRule="auto"/>
+              <w:rPr>
+                <w:rFonts w:ascii="Calibri" w:hAnsi="Calibri" w:cs="Calibri"/>
+                <w:color w:val="000000"/>
+              </w:rPr>
+            </w:pPr>
+            <w:r>
+              <w:t>admin can register many accounts</w:t>
+            </w:r>
+          </w:p>
+        </w:tc>
+      </w:tr>
+      <w:tr>
+        <w:trPr>
+          <w:trHeight w:val="350"/>
+        </w:trPr>
+        <w:tc>
+          <w:tcPr>
+            <w:tcW w:w="3060" w:type="dxa"/>
+            <w:vAlign w:val="center"/>
+          </w:tcPr>
+          <w:p>
+            <w:pPr>
+              <w:spacing w:after="160" w:line="259" w:lineRule="auto"/>
+              <w:rPr>
+                <w:rFonts w:ascii="Calibri" w:hAnsi="Calibri" w:cs="Calibri"/>
+                <w:color w:val="000000"/>
+              </w:rPr>
+            </w:pPr>
+            <w:r>
+              <w:rPr>
+                <w:rFonts w:ascii="Calibri" w:hAnsi="Calibri" w:cs="Calibri"/>
+              </w:rPr>
+              <w:t>BANK_SYS_ ERD</w:t>
+            </w:r>
+            <w:r>
+              <w:rPr>
+                <w:rFonts w:ascii="Calibri" w:hAnsi="Calibri" w:cs="Calibri"/>
+              </w:rPr>
+              <w:t xml:space="preserve"> _ accou</w:t>
+            </w:r>
+            <w:r>
+              <w:rPr>
+                <w:rFonts w:ascii="Calibri" w:hAnsi="Calibri" w:cs="Calibri"/>
+              </w:rPr>
+              <w:t>nt_008</w:t>
+            </w:r>
+          </w:p>
+        </w:tc>
+        <w:tc>
+          <w:tcPr>
+            <w:tcW w:w="7110" w:type="dxa"/>
+            <w:vAlign w:val="center"/>
+          </w:tcPr>
+          <w:p>
+            <w:pPr>
+              <w:spacing w:after="160" w:line="259" w:lineRule="auto"/>
+              <w:rPr>
+                <w:rFonts w:ascii="Calibri" w:hAnsi="Calibri" w:cs="Calibri"/>
+                <w:color w:val="000000"/>
+              </w:rPr>
+            </w:pPr>
+            <w:r>
+              <w:t>Admin can remove many accounts</w:t>
+            </w:r>
+          </w:p>
+        </w:tc>
+      </w:tr>
+    </w:tbl>
+    <w:p>
+      <w:pPr>
+        <w:ind w:firstLine="720"/>
+        <w:rPr>
+          <w:b/>
+          <w:bCs/>
+          <w:sz w:val="10"/>
+          <w:szCs w:val="10"/>
+          <w:u w:val="single"/>
+        </w:rPr>
+      </w:pPr>
+    </w:p>
+    <w:p>
+      <w:pPr>
+        <w:rPr>
+          <w:b/>
+          <w:bCs/>
+          <w:u w:val="single"/>
+        </w:rPr>
+      </w:pPr>
+    </w:p>
+    <w:p>
+      <w:pPr>
+        <w:rPr>
+          <w:b/>
+          <w:bCs/>
+          <w:u w:val="single"/>
+        </w:rPr>
+      </w:pPr>
+    </w:p>
+    <w:p>
+      <w:pPr>
+        <w:rPr>
+          <w:b/>
+          <w:bCs/>
+          <w:u w:val="single"/>
+        </w:rPr>
+      </w:pPr>
+    </w:p>
+    <w:p>
+      <w:pPr>
+        <w:rPr>
+          <w:b/>
+          <w:bCs/>
+          <w:u w:val="single"/>
+        </w:rPr>
+      </w:pPr>
+    </w:p>
+    <w:p>
+      <w:pPr>
+        <w:rPr>
+          <w:b/>
+          <w:bCs/>
+          <w:u w:val="single"/>
+        </w:rPr>
+      </w:pPr>
+    </w:p>
+    <w:p>
+      <w:pPr>
+        <w:pStyle w:val="Heading3"/>
+        <w:rPr>
+          <w:b/>
+          <w:bCs/>
+          <w:color w:val="auto"/>
+        </w:rPr>
+      </w:pPr>
+      <w:r>
+        <w:rPr>
+          <w:b/>
+          <w:bCs/>
+          <w:color w:val="auto"/>
+        </w:rPr>
+        <w:lastRenderedPageBreak/>
+        <w:t>Transaction entity:</w:t>
+      </w:r>
+    </w:p>
+    <w:tbl>
+      <w:tblPr>
+        <w:tblStyle w:val="TableGrid1"/>
+        <w:tblW w:w="10170" w:type="dxa"/>
+        <w:tblInd w:w="-95" w:type="dxa"/>
+        <w:tblLayout w:type="fixed"/>
+        <w:tblLook w:val="04A0" w:firstRow="1" w:lastRow="0" w:firstColumn="1" w:lastColumn="0" w:noHBand="0" w:noVBand="1"/>
+      </w:tblPr>
+      <w:tblGrid>
+        <w:gridCol w:w="2970"/>
+        <w:gridCol w:w="7200"/>
+      </w:tblGrid>
+      <w:tr>
+        <w:trPr>
+          <w:trHeight w:val="266"/>
+        </w:trPr>
+        <w:tc>
+          <w:tcPr>
+            <w:tcW w:w="2970" w:type="dxa"/>
+          </w:tcPr>
+          <w:p>
+            <w:pPr>
+              <w:spacing w:after="160" w:line="259" w:lineRule="auto"/>
+            </w:pPr>
+            <w:r>
+              <w:t>Design ID</w:t>
+            </w:r>
+          </w:p>
+        </w:tc>
+        <w:tc>
+          <w:tcPr>
+            <w:tcW w:w="7200" w:type="dxa"/>
+          </w:tcPr>
+          <w:p>
+            <w:pPr>
+              <w:spacing w:after="160" w:line="259" w:lineRule="auto"/>
+            </w:pPr>
+            <w:r>
+              <w:t>Description</w:t>
+            </w:r>
+          </w:p>
+        </w:tc>
+      </w:tr>
+      <w:tr>
+        <w:trPr>
+          <w:trHeight w:val="287"/>
+        </w:trPr>
+        <w:tc>
+          <w:tcPr>
+            <w:tcW w:w="2970" w:type="dxa"/>
+          </w:tcPr>
+          <w:p>
+            <w:pPr>
+              <w:spacing w:after="160" w:line="259" w:lineRule="auto"/>
+            </w:pPr>
+            <w:r>
+              <w:rPr>
+                <w:rFonts w:ascii="Calibri" w:hAnsi="Calibri" w:cs="Calibri"/>
+              </w:rPr>
+              <w:t>BANK_SYS_ ERD</w:t>
+            </w:r>
+            <w:r>
+              <w:rPr>
+                <w:rFonts w:ascii="Calibri" w:hAnsi="Calibri" w:cs="Calibri"/>
+              </w:rPr>
+              <w:t xml:space="preserve"> _TR_001</w:t>
+            </w:r>
+          </w:p>
+        </w:tc>
+        <w:tc>
+          <w:tcPr>
+            <w:tcW w:w="7200" w:type="dxa"/>
+          </w:tcPr>
+          <w:p>
+            <w:pPr>
+              <w:spacing w:after="160" w:line="259" w:lineRule="auto"/>
+            </w:pPr>
+            <w:r>
+              <w:t xml:space="preserve">Transaction </w:t>
+            </w:r>
+            <w:r>
+              <w:t>entity</w:t>
+            </w:r>
+            <w:r>
+              <w:t xml:space="preserve"> have type of transaction Attribute</w:t>
+            </w:r>
+          </w:p>
+        </w:tc>
+      </w:tr>
+      <w:tr>
+        <w:trPr>
+          <w:trHeight w:val="368"/>
+        </w:trPr>
+        <w:tc>
+          <w:tcPr>
+            <w:tcW w:w="2970" w:type="dxa"/>
+            <w:vAlign w:val="center"/>
+          </w:tcPr>
+          <w:p>
+            <w:pPr>
+              <w:spacing w:after="160" w:line="259" w:lineRule="auto"/>
+              <w:rPr>
+                <w:rFonts w:ascii="Calibri" w:hAnsi="Calibri" w:cs="Calibri"/>
+                <w:color w:val="000000"/>
+              </w:rPr>
+            </w:pPr>
+            <w:r>
+              <w:rPr>
+                <w:rFonts w:ascii="Calibri" w:hAnsi="Calibri" w:cs="Calibri"/>
+              </w:rPr>
+              <w:t>BANK_SYS_ ERD</w:t>
+            </w:r>
+            <w:r>
+              <w:rPr>
+                <w:rFonts w:ascii="Calibri" w:hAnsi="Calibri" w:cs="Calibri"/>
+              </w:rPr>
+              <w:t xml:space="preserve"> _ TR _002</w:t>
+            </w:r>
+          </w:p>
+        </w:tc>
+        <w:tc>
+          <w:tcPr>
+            <w:tcW w:w="7200" w:type="dxa"/>
+            <w:vAlign w:val="center"/>
+          </w:tcPr>
+          <w:p>
+            <w:pPr>
+              <w:spacing w:after="160" w:line="259" w:lineRule="auto"/>
+              <w:rPr>
+                <w:rFonts w:ascii="Calibri" w:hAnsi="Calibri" w:cs="Calibri"/>
+                <w:color w:val="000000"/>
+              </w:rPr>
+            </w:pPr>
+            <w:r>
+              <w:t xml:space="preserve">Transaction </w:t>
+            </w:r>
+            <w:r>
+              <w:t>entity</w:t>
+            </w:r>
+            <w:r>
+              <w:t xml:space="preserve"> have  transaction </w:t>
+            </w:r>
+            <w:r>
+              <w:t xml:space="preserve"> ID </w:t>
+            </w:r>
+            <w:r>
+              <w:t>Attribute</w:t>
+            </w:r>
+          </w:p>
+        </w:tc>
+      </w:tr>
+      <w:tr>
+        <w:trPr>
+          <w:trHeight w:val="332"/>
+        </w:trPr>
+        <w:tc>
+          <w:tcPr>
+            <w:tcW w:w="2970" w:type="dxa"/>
+            <w:vAlign w:val="center"/>
+          </w:tcPr>
+          <w:p>
+            <w:pPr>
+              <w:spacing w:after="160" w:line="259" w:lineRule="auto"/>
+              <w:rPr>
+                <w:rFonts w:ascii="Calibri" w:hAnsi="Calibri" w:cs="Calibri"/>
+                <w:color w:val="000000"/>
+              </w:rPr>
+            </w:pPr>
+            <w:r>
+              <w:rPr>
+                <w:rFonts w:ascii="Calibri" w:hAnsi="Calibri" w:cs="Calibri"/>
+              </w:rPr>
+              <w:t>BANK_SYS_ ERD</w:t>
+            </w:r>
+            <w:r>
+              <w:rPr>
+                <w:rFonts w:ascii="Calibri" w:hAnsi="Calibri" w:cs="Calibri"/>
+              </w:rPr>
+              <w:t xml:space="preserve"> _ TR _003</w:t>
+            </w:r>
+          </w:p>
+        </w:tc>
+        <w:tc>
+          <w:tcPr>
+            <w:tcW w:w="7200" w:type="dxa"/>
+            <w:vAlign w:val="center"/>
+          </w:tcPr>
+          <w:p>
+            <w:pPr>
+              <w:spacing w:after="160" w:line="259" w:lineRule="auto"/>
+              <w:rPr>
+                <w:rFonts w:ascii="Calibri" w:hAnsi="Calibri" w:cs="Calibri"/>
+                <w:color w:val="000000"/>
+              </w:rPr>
+            </w:pPr>
+            <w:r>
+              <w:t xml:space="preserve">Transaction </w:t>
+            </w:r>
+            <w:r>
+              <w:t>entity</w:t>
+            </w:r>
+            <w:r>
+              <w:t xml:space="preserve"> have </w:t>
+            </w:r>
+            <w:r>
+              <w:rPr>
+                <w:rFonts w:ascii="Calibri" w:hAnsi="Calibri" w:cs="Calibri"/>
+                <w:color w:val="000000"/>
+              </w:rPr>
+              <w:t xml:space="preserve">date of transaction </w:t>
+            </w:r>
+            <w:r>
+              <w:t>Attribute</w:t>
+            </w:r>
+            <w:r>
+              <w:rPr>
+                <w:rFonts w:ascii="Calibri" w:hAnsi="Calibri" w:cs="Calibri"/>
+                <w:color w:val="000000"/>
+              </w:rPr>
+              <w:t>.</w:t>
+            </w:r>
+          </w:p>
+        </w:tc>
+      </w:tr>
+      <w:tr>
+        <w:trPr>
+          <w:trHeight w:val="332"/>
+        </w:trPr>
+        <w:tc>
+          <w:tcPr>
+            <w:tcW w:w="2970" w:type="dxa"/>
+            <w:vAlign w:val="center"/>
+          </w:tcPr>
+          <w:p>
+            <w:pPr>
+              <w:spacing w:after="160" w:line="259" w:lineRule="auto"/>
+              <w:rPr>
+                <w:rFonts w:ascii="Calibri" w:hAnsi="Calibri" w:cs="Calibri"/>
+                <w:color w:val="000000"/>
+              </w:rPr>
+            </w:pPr>
+            <w:r>
+              <w:rPr>
+                <w:rFonts w:ascii="Calibri" w:hAnsi="Calibri" w:cs="Calibri"/>
+              </w:rPr>
+              <w:t>BANK_SYS_ ERD _ TR _004</w:t>
+            </w:r>
+          </w:p>
+        </w:tc>
+        <w:tc>
+          <w:tcPr>
+            <w:tcW w:w="7200" w:type="dxa"/>
+          </w:tcPr>
+          <w:p>
+            <w:pPr>
+              <w:spacing w:after="160" w:line="259" w:lineRule="auto"/>
+            </w:pPr>
+            <w:r>
+              <w:t>Transaction entity</w:t>
+            </w:r>
+            <w:r>
+              <w:t xml:space="preserve"> have account id Attribute</w:t>
+            </w:r>
+          </w:p>
+        </w:tc>
+      </w:tr>
+      <w:tr>
+        <w:trPr>
+          <w:trHeight w:val="332"/>
+        </w:trPr>
+        <w:tc>
+          <w:tcPr>
+            <w:tcW w:w="2970" w:type="dxa"/>
+            <w:vAlign w:val="center"/>
+          </w:tcPr>
+          <w:p>
+            <w:pPr>
+              <w:spacing w:after="160" w:line="259" w:lineRule="auto"/>
+              <w:rPr>
+                <w:rFonts w:ascii="Calibri" w:hAnsi="Calibri" w:cs="Calibri"/>
+                <w:color w:val="000000"/>
+              </w:rPr>
+            </w:pPr>
+            <w:r>
+              <w:rPr>
+                <w:rFonts w:ascii="Calibri" w:hAnsi="Calibri" w:cs="Calibri"/>
+              </w:rPr>
+              <w:t>BANK_SYS_ ERD _ TR</w:t>
+            </w:r>
+            <w:r>
+              <w:rPr>
+                <w:rFonts w:ascii="Calibri" w:hAnsi="Calibri" w:cs="Calibri"/>
+              </w:rPr>
+              <w:t xml:space="preserve"> _</w:t>
+            </w:r>
+            <w:r>
+              <w:rPr>
+                <w:rFonts w:ascii="Calibri" w:hAnsi="Calibri" w:cs="Calibri"/>
+              </w:rPr>
+              <w:t>005</w:t>
+            </w:r>
+          </w:p>
+        </w:tc>
+        <w:tc>
+          <w:tcPr>
+            <w:tcW w:w="7200" w:type="dxa"/>
+            <w:vAlign w:val="center"/>
+          </w:tcPr>
+          <w:p>
+            <w:pPr>
+              <w:spacing w:after="160" w:line="259" w:lineRule="auto"/>
+              <w:rPr>
+                <w:rFonts w:ascii="Calibri" w:hAnsi="Calibri" w:cs="Calibri"/>
+                <w:color w:val="000000"/>
+              </w:rPr>
+            </w:pPr>
+            <w:r>
+              <w:t>Transaction entity</w:t>
+            </w:r>
+            <w:r>
+              <w:t xml:space="preserve"> have </w:t>
+            </w:r>
+            <w:r>
+              <w:rPr>
+                <w:rFonts w:ascii="Calibri" w:hAnsi="Calibri" w:cs="Calibri"/>
+                <w:color w:val="000000"/>
+              </w:rPr>
+              <w:t xml:space="preserve">amount of money </w:t>
+            </w:r>
+            <w:r>
+              <w:t>Attribute</w:t>
+            </w:r>
+            <w:r>
+              <w:rPr>
+                <w:rFonts w:ascii="Calibri" w:hAnsi="Calibri" w:cs="Calibri"/>
+                <w:color w:val="000000"/>
+              </w:rPr>
+              <w:t>.</w:t>
+            </w:r>
+          </w:p>
+        </w:tc>
+      </w:tr>
+      <w:tr>
+        <w:trPr>
+          <w:trHeight w:val="332"/>
+        </w:trPr>
+        <w:tc>
+          <w:tcPr>
+            <w:tcW w:w="2970" w:type="dxa"/>
+            <w:vAlign w:val="center"/>
+          </w:tcPr>
+          <w:p>
+            <w:pPr>
+              <w:spacing w:after="160" w:line="259" w:lineRule="auto"/>
+              <w:rPr>
+                <w:rFonts w:ascii="Calibri" w:hAnsi="Calibri" w:cs="Calibri"/>
+                <w:color w:val="000000"/>
+              </w:rPr>
+            </w:pPr>
+            <w:r>
+              <w:rPr>
+                <w:rFonts w:ascii="Calibri" w:hAnsi="Calibri" w:cs="Calibri"/>
+              </w:rPr>
+              <w:t>BANK_SYS_ ERD</w:t>
+            </w:r>
+            <w:r>
+              <w:rPr>
+                <w:rFonts w:ascii="Calibri" w:hAnsi="Calibri" w:cs="Calibri"/>
+              </w:rPr>
+              <w:t xml:space="preserve"> _ </w:t>
+            </w:r>
+            <w:r>
+              <w:rPr>
+                <w:rFonts w:ascii="Calibri" w:hAnsi="Calibri" w:cs="Calibri"/>
+              </w:rPr>
+              <w:t>TR</w:t>
+            </w:r>
+            <w:r>
+              <w:rPr>
+                <w:rFonts w:ascii="Calibri" w:hAnsi="Calibri" w:cs="Calibri"/>
+              </w:rPr>
+              <w:t xml:space="preserve"> _</w:t>
+            </w:r>
+            <w:r>
+              <w:rPr>
+                <w:rFonts w:ascii="Calibri" w:hAnsi="Calibri" w:cs="Calibri"/>
+              </w:rPr>
+              <w:t>006</w:t>
+            </w:r>
+          </w:p>
+        </w:tc>
+        <w:tc>
+          <w:tcPr>
+            <w:tcW w:w="7200" w:type="dxa"/>
+            <w:vAlign w:val="center"/>
+          </w:tcPr>
+          <w:p>
+            <w:pPr>
+              <w:spacing w:after="160" w:line="259" w:lineRule="auto"/>
+            </w:pPr>
+            <w:r>
+              <w:t>Transaction entity</w:t>
+            </w:r>
+            <w:r>
+              <w:t xml:space="preserve"> have </w:t>
+            </w:r>
+            <w:r>
+              <w:rPr>
+                <w:rFonts w:ascii="Calibri" w:hAnsi="Calibri" w:cs="Calibri"/>
+                <w:color w:val="000000"/>
+              </w:rPr>
+              <w:t>targeted bank name</w:t>
+            </w:r>
+            <w:r>
+              <w:rPr>
+                <w:rFonts w:ascii="Calibri" w:hAnsi="Calibri" w:cs="Calibri"/>
+                <w:color w:val="000000"/>
+              </w:rPr>
+              <w:t xml:space="preserve"> </w:t>
+            </w:r>
+            <w:r>
+              <w:t>Attribute</w:t>
+            </w:r>
+            <w:r>
+              <w:rPr>
+                <w:rFonts w:ascii="Calibri" w:hAnsi="Calibri" w:cs="Calibri"/>
+                <w:color w:val="000000"/>
+              </w:rPr>
+              <w:t>.</w:t>
+            </w:r>
+          </w:p>
+        </w:tc>
+      </w:tr>
+      <w:tr>
+        <w:trPr>
+          <w:trHeight w:val="332"/>
+        </w:trPr>
+        <w:tc>
+          <w:tcPr>
+            <w:tcW w:w="2970" w:type="dxa"/>
+            <w:vAlign w:val="center"/>
+          </w:tcPr>
+          <w:p>
+            <w:pPr>
+              <w:spacing w:after="160" w:line="259" w:lineRule="auto"/>
+              <w:rPr>
+                <w:rFonts w:ascii="Calibri" w:hAnsi="Calibri" w:cs="Calibri"/>
+                <w:color w:val="000000"/>
+              </w:rPr>
+            </w:pPr>
+            <w:r>
+              <w:rPr>
+                <w:rFonts w:ascii="Calibri" w:hAnsi="Calibri" w:cs="Calibri"/>
+              </w:rPr>
+              <w:t>BANK_SYS_ ERD</w:t>
+            </w:r>
+            <w:r>
+              <w:rPr>
+                <w:rFonts w:ascii="Calibri" w:hAnsi="Calibri" w:cs="Calibri"/>
+              </w:rPr>
+              <w:t xml:space="preserve"> _ </w:t>
+            </w:r>
+            <w:r>
+              <w:rPr>
+                <w:rFonts w:ascii="Calibri" w:hAnsi="Calibri" w:cs="Calibri"/>
+              </w:rPr>
+              <w:t>TR</w:t>
+            </w:r>
+            <w:r>
+              <w:rPr>
+                <w:rFonts w:ascii="Calibri" w:hAnsi="Calibri" w:cs="Calibri"/>
+              </w:rPr>
+              <w:t xml:space="preserve"> _</w:t>
+            </w:r>
+            <w:r>
+              <w:rPr>
+                <w:rFonts w:ascii="Calibri" w:hAnsi="Calibri" w:cs="Calibri"/>
+              </w:rPr>
+              <w:t>007</w:t>
+            </w:r>
+          </w:p>
+        </w:tc>
+        <w:tc>
+          <w:tcPr>
+            <w:tcW w:w="7200" w:type="dxa"/>
+            <w:vAlign w:val="center"/>
+          </w:tcPr>
+          <w:p>
+            <w:pPr>
+              <w:spacing w:after="160" w:line="259" w:lineRule="auto"/>
+            </w:pPr>
+            <w:r>
+              <w:t>Only one admin can make many transactions</w:t>
+            </w:r>
+          </w:p>
+        </w:tc>
+      </w:tr>
+      <w:tr>
+        <w:trPr>
+          <w:trHeight w:val="332"/>
+        </w:trPr>
+        <w:tc>
+          <w:tcPr>
+            <w:tcW w:w="2970" w:type="dxa"/>
+            <w:vAlign w:val="center"/>
+          </w:tcPr>
+          <w:p>
+            <w:pPr>
+              <w:spacing w:after="160" w:line="259" w:lineRule="auto"/>
+              <w:rPr>
+                <w:rFonts w:ascii="Calibri" w:hAnsi="Calibri" w:cs="Calibri"/>
+                <w:color w:val="000000"/>
+              </w:rPr>
+            </w:pPr>
+            <w:r>
+              <w:rPr>
+                <w:rFonts w:ascii="Calibri" w:hAnsi="Calibri" w:cs="Calibri"/>
+              </w:rPr>
+              <w:t>BANK_SYS_ ERD</w:t>
+            </w:r>
+            <w:r>
+              <w:rPr>
+                <w:rFonts w:ascii="Calibri" w:hAnsi="Calibri" w:cs="Calibri"/>
+              </w:rPr>
+              <w:t xml:space="preserve"> _ </w:t>
+            </w:r>
+            <w:r>
+              <w:rPr>
+                <w:rFonts w:ascii="Calibri" w:hAnsi="Calibri" w:cs="Calibri"/>
+              </w:rPr>
+              <w:t>TR</w:t>
+            </w:r>
+            <w:r>
+              <w:rPr>
+                <w:rFonts w:ascii="Calibri" w:hAnsi="Calibri" w:cs="Calibri"/>
+              </w:rPr>
+              <w:t xml:space="preserve"> _</w:t>
+            </w:r>
+            <w:r>
+              <w:rPr>
+                <w:rFonts w:ascii="Calibri" w:hAnsi="Calibri" w:cs="Calibri"/>
+              </w:rPr>
+              <w:t>008</w:t>
+            </w:r>
+          </w:p>
+        </w:tc>
+        <w:tc>
+          <w:tcPr>
+            <w:tcW w:w="7200" w:type="dxa"/>
+            <w:vAlign w:val="center"/>
+          </w:tcPr>
+          <w:p>
+            <w:pPr>
+              <w:spacing w:after="160" w:line="259" w:lineRule="auto"/>
+            </w:pPr>
+            <w:r>
+              <w:t>One client can make many transactions</w:t>
+            </w:r>
+          </w:p>
+        </w:tc>
+      </w:tr>
+    </w:tbl>
+    <w:p>
+      <w:pPr>
+        <w:rPr>
+          <w:b/>
+          <w:bCs/>
+          <w:sz w:val="10"/>
+          <w:szCs w:val="10"/>
+          <w:u w:val="single"/>
+        </w:rPr>
+      </w:pPr>
+    </w:p>
+    <w:p>
+      <w:pPr>
+        <w:pStyle w:val="Heading3"/>
+        <w:rPr>
+          <w:b/>
+          <w:bCs/>
+          <w:color w:val="auto"/>
+        </w:rPr>
+      </w:pPr>
+      <w:r>
+        <w:rPr>
+          <w:b/>
+          <w:bCs/>
+          <w:color w:val="auto"/>
+        </w:rPr>
+        <w:t>Previous transaction entity:</w:t>
+      </w:r>
+    </w:p>
+    <w:tbl>
+      <w:tblPr>
+        <w:tblStyle w:val="TableGrid1"/>
+        <w:tblW w:w="10170" w:type="dxa"/>
+        <w:tblInd w:w="-95" w:type="dxa"/>
+        <w:tblLayout w:type="fixed"/>
+        <w:tblLook w:val="04A0" w:firstRow="1" w:lastRow="0" w:firstColumn="1" w:lastColumn="0" w:noHBand="0" w:noVBand="1"/>
+      </w:tblPr>
+      <w:tblGrid>
+        <w:gridCol w:w="2970"/>
+        <w:gridCol w:w="7200"/>
+      </w:tblGrid>
+      <w:tr>
+        <w:trPr>
+          <w:trHeight w:val="266"/>
+        </w:trPr>
+        <w:tc>
+          <w:tcPr>
+            <w:tcW w:w="2970" w:type="dxa"/>
+          </w:tcPr>
+          <w:p>
+            <w:pPr>
+              <w:spacing w:after="160" w:line="259" w:lineRule="auto"/>
+            </w:pPr>
+            <w:r>
+              <w:t>Design ID</w:t>
+            </w:r>
+          </w:p>
+        </w:tc>
+        <w:tc>
+          <w:tcPr>
+            <w:tcW w:w="7200" w:type="dxa"/>
+          </w:tcPr>
+          <w:p>
+            <w:pPr>
+              <w:spacing w:after="160" w:line="259" w:lineRule="auto"/>
+            </w:pPr>
+            <w:r>
+              <w:t>Description</w:t>
+            </w:r>
+          </w:p>
+        </w:tc>
+      </w:tr>
+      <w:tr>
+        <w:trPr>
+          <w:trHeight w:val="368"/>
+        </w:trPr>
+        <w:tc>
+          <w:tcPr>
+            <w:tcW w:w="2970" w:type="dxa"/>
+          </w:tcPr>
+          <w:p>
+            <w:pPr>
+              <w:spacing w:after="160" w:line="259" w:lineRule="auto"/>
+            </w:pPr>
+            <w:r>
+              <w:rPr>
+                <w:rFonts w:ascii="Calibri" w:hAnsi="Calibri" w:cs="Calibri"/>
+              </w:rPr>
+              <w:t>BANK_SYS_ ERD</w:t>
+            </w:r>
+            <w:r>
+              <w:rPr>
+                <w:rFonts w:ascii="Calibri" w:hAnsi="Calibri" w:cs="Calibri"/>
+              </w:rPr>
+              <w:t xml:space="preserve"> _PR_001</w:t>
+            </w:r>
+          </w:p>
+        </w:tc>
+        <w:tc>
+          <w:tcPr>
+            <w:tcW w:w="7200" w:type="dxa"/>
+          </w:tcPr>
+          <w:p>
+            <w:pPr>
+              <w:spacing w:after="160" w:line="259" w:lineRule="auto"/>
+            </w:pPr>
+            <w:r>
+              <w:t xml:space="preserve">Previous transaction entity </w:t>
+            </w:r>
+            <w:r>
+              <w:t xml:space="preserve"> have account id Attribute</w:t>
+            </w:r>
+          </w:p>
+        </w:tc>
+      </w:tr>
+      <w:tr>
+        <w:trPr>
+          <w:trHeight w:val="368"/>
+        </w:trPr>
+        <w:tc>
+          <w:tcPr>
+            <w:tcW w:w="2970" w:type="dxa"/>
+          </w:tcPr>
+          <w:p>
+            <w:pPr>
+              <w:spacing w:after="160" w:line="259" w:lineRule="auto"/>
+            </w:pPr>
+            <w:r>
+              <w:rPr>
+                <w:rFonts w:ascii="Calibri" w:hAnsi="Calibri" w:cs="Calibri"/>
+              </w:rPr>
+              <w:t>BANK_SYS_ ERD _PR_002</w:t>
+            </w:r>
+          </w:p>
+        </w:tc>
+        <w:tc>
+          <w:tcPr>
+            <w:tcW w:w="7200" w:type="dxa"/>
+          </w:tcPr>
+          <w:p>
+            <w:pPr>
+              <w:spacing w:after="160" w:line="259" w:lineRule="auto"/>
+            </w:pPr>
+            <w:r>
+              <w:t xml:space="preserve">Previous transaction entity </w:t>
+            </w:r>
+            <w:r>
+              <w:t xml:space="preserve"> have </w:t>
+            </w:r>
+            <w:r>
+              <w:t xml:space="preserve">payment type </w:t>
+            </w:r>
+            <w:r>
+              <w:t>Attribute</w:t>
+            </w:r>
+          </w:p>
+        </w:tc>
+      </w:tr>
+      <w:tr>
+        <w:trPr>
+          <w:trHeight w:val="377"/>
+        </w:trPr>
+        <w:tc>
+          <w:tcPr>
+            <w:tcW w:w="2970" w:type="dxa"/>
+            <w:vAlign w:val="center"/>
+          </w:tcPr>
+          <w:p>
+            <w:pPr>
+              <w:spacing w:after="160" w:line="259" w:lineRule="auto"/>
+              <w:rPr>
+                <w:rFonts w:ascii="Calibri" w:hAnsi="Calibri" w:cs="Calibri"/>
+                <w:color w:val="000000"/>
+              </w:rPr>
+            </w:pPr>
+            <w:r>
+              <w:rPr>
+                <w:rFonts w:ascii="Calibri" w:hAnsi="Calibri" w:cs="Calibri"/>
+              </w:rPr>
+              <w:t>BANK_SYS_ ERD _ PR _003</w:t>
+            </w:r>
+          </w:p>
+        </w:tc>
+        <w:tc>
+          <w:tcPr>
+            <w:tcW w:w="7200" w:type="dxa"/>
+            <w:vAlign w:val="center"/>
+          </w:tcPr>
+          <w:p>
+            <w:pPr>
+              <w:spacing w:after="160" w:line="259" w:lineRule="auto"/>
+              <w:rPr>
+                <w:rFonts w:ascii="Calibri" w:hAnsi="Calibri" w:cs="Calibri"/>
+                <w:color w:val="000000"/>
+              </w:rPr>
+            </w:pPr>
+            <w:r>
+              <w:t xml:space="preserve">Previous transaction entity </w:t>
+            </w:r>
+            <w:r>
+              <w:t>have duration Attribute.</w:t>
+            </w:r>
+          </w:p>
+        </w:tc>
+      </w:tr>
+      <w:tr>
+        <w:trPr>
+          <w:trHeight w:val="170"/>
+        </w:trPr>
+        <w:tc>
+          <w:tcPr>
+            <w:tcW w:w="2970" w:type="dxa"/>
+            <w:vAlign w:val="center"/>
+          </w:tcPr>
+          <w:p>
+            <w:pPr>
+              <w:spacing w:after="160" w:line="259" w:lineRule="auto"/>
+              <w:rPr>
+                <w:rFonts w:ascii="Calibri" w:hAnsi="Calibri" w:cs="Calibri"/>
+                <w:color w:val="000000"/>
+              </w:rPr>
+            </w:pPr>
+            <w:r>
+              <w:rPr>
+                <w:rFonts w:ascii="Calibri" w:hAnsi="Calibri" w:cs="Calibri"/>
+              </w:rPr>
+              <w:t>BANK_SYS_ ERD _ PR _004</w:t>
+            </w:r>
+          </w:p>
+        </w:tc>
+        <w:tc>
+          <w:tcPr>
+            <w:tcW w:w="7200" w:type="dxa"/>
+            <w:vAlign w:val="center"/>
+          </w:tcPr>
+          <w:p>
+            <w:pPr>
+              <w:spacing w:after="160" w:line="259" w:lineRule="auto"/>
+              <w:rPr>
+                <w:rFonts w:ascii="Calibri" w:hAnsi="Calibri" w:cs="Calibri"/>
+                <w:color w:val="000000"/>
+              </w:rPr>
+            </w:pPr>
+            <w:r>
+              <w:t xml:space="preserve">Previous transaction entity </w:t>
+            </w:r>
+            <w:r>
+              <w:t xml:space="preserve">have </w:t>
+            </w:r>
+            <w:r>
+              <w:rPr>
+                <w:rFonts w:ascii="Calibri" w:hAnsi="Calibri" w:cs="Calibri"/>
+                <w:color w:val="000000"/>
+              </w:rPr>
+              <w:t>payment amount</w:t>
+            </w:r>
+            <w:r>
+              <w:rPr>
+                <w:rFonts w:ascii="Calibri" w:hAnsi="Calibri" w:cs="Calibri"/>
+                <w:color w:val="000000"/>
+              </w:rPr>
+              <w:t xml:space="preserve"> </w:t>
+            </w:r>
+            <w:r>
+              <w:t>Attribute</w:t>
+            </w:r>
+            <w:r>
+              <w:rPr>
+                <w:rFonts w:ascii="Calibri" w:hAnsi="Calibri" w:cs="Calibri"/>
+                <w:color w:val="000000"/>
+              </w:rPr>
+              <w:t>.</w:t>
+            </w:r>
+          </w:p>
+        </w:tc>
+      </w:tr>
+      <w:tr>
+        <w:trPr>
+          <w:trHeight w:val="170"/>
+        </w:trPr>
+        <w:tc>
+          <w:tcPr>
+            <w:tcW w:w="2970" w:type="dxa"/>
+            <w:vAlign w:val="center"/>
+          </w:tcPr>
+          <w:p>
+            <w:pPr>
+              <w:spacing w:after="160" w:line="259" w:lineRule="auto"/>
+              <w:rPr>
+                <w:rFonts w:ascii="Calibri" w:hAnsi="Calibri" w:cs="Calibri"/>
+                <w:color w:val="000000"/>
+              </w:rPr>
+            </w:pPr>
+            <w:r>
+              <w:rPr>
+                <w:rFonts w:ascii="Calibri" w:hAnsi="Calibri" w:cs="Calibri"/>
+              </w:rPr>
+              <w:t>BANK_SYS_ ERD _ PR _005</w:t>
+            </w:r>
+          </w:p>
+        </w:tc>
+        <w:tc>
+          <w:tcPr>
+            <w:tcW w:w="7200" w:type="dxa"/>
+            <w:vAlign w:val="center"/>
+          </w:tcPr>
+          <w:p>
+            <w:pPr>
+              <w:spacing w:after="160" w:line="259" w:lineRule="auto"/>
+              <w:rPr>
+                <w:rFonts w:ascii="Calibri" w:hAnsi="Calibri" w:cs="Calibri"/>
+                <w:color w:val="000000"/>
+              </w:rPr>
+            </w:pPr>
+            <w:r>
+              <w:t xml:space="preserve">Previous transaction entity </w:t>
+            </w:r>
+            <w:r>
+              <w:t xml:space="preserve">have </w:t>
+            </w:r>
+            <w:r>
+              <w:rPr>
+                <w:rFonts w:ascii="Calibri" w:hAnsi="Calibri" w:cs="Calibri"/>
+                <w:color w:val="000000"/>
+              </w:rPr>
+              <w:t>destination bank attribute</w:t>
+            </w:r>
+            <w:r>
+              <w:rPr>
+                <w:rFonts w:ascii="Calibri" w:hAnsi="Calibri" w:cs="Calibri"/>
+                <w:color w:val="000000"/>
+              </w:rPr>
+              <w:t xml:space="preserve"> </w:t>
+            </w:r>
+            <w:r>
+              <w:t>Attribute</w:t>
+            </w:r>
+            <w:r>
+              <w:rPr>
+                <w:rFonts w:ascii="Calibri" w:hAnsi="Calibri" w:cs="Calibri"/>
+                <w:color w:val="000000"/>
+              </w:rPr>
+              <w:t>.</w:t>
+            </w:r>
+          </w:p>
+        </w:tc>
+      </w:tr>
+      <w:tr>
+        <w:trPr>
+          <w:trHeight w:val="170"/>
+        </w:trPr>
+        <w:tc>
+          <w:tcPr>
+            <w:tcW w:w="2970" w:type="dxa"/>
+            <w:vAlign w:val="center"/>
+          </w:tcPr>
+          <w:p>
+            <w:pPr>
+              <w:spacing w:after="160" w:line="259" w:lineRule="auto"/>
+              <w:rPr>
+                <w:rFonts w:ascii="Calibri" w:hAnsi="Calibri" w:cs="Calibri"/>
+                <w:color w:val="000000"/>
+              </w:rPr>
+            </w:pPr>
+            <w:r>
+              <w:rPr>
+                <w:rFonts w:ascii="Calibri" w:hAnsi="Calibri" w:cs="Calibri"/>
+              </w:rPr>
+              <w:t>BANK_SYS_ ERD _ PR _006</w:t>
+            </w:r>
+          </w:p>
+        </w:tc>
+        <w:tc>
+          <w:tcPr>
+            <w:tcW w:w="7200" w:type="dxa"/>
+            <w:vAlign w:val="center"/>
+          </w:tcPr>
+          <w:p>
+            <w:pPr>
+              <w:spacing w:after="160" w:line="259" w:lineRule="auto"/>
+              <w:rPr>
+                <w:rFonts w:ascii="Calibri" w:hAnsi="Calibri" w:cs="Calibri"/>
+                <w:color w:val="000000"/>
+              </w:rPr>
+            </w:pPr>
+            <w:r>
+              <w:rPr>
+                <w:rFonts w:ascii="Calibri" w:hAnsi="Calibri" w:cs="Calibri"/>
+                <w:color w:val="000000"/>
+              </w:rPr>
+              <w:t>Admin and users can view many previous transactions</w:t>
+            </w:r>
+          </w:p>
+        </w:tc>
+      </w:tr>
+    </w:tbl>
+    <w:p>
+      <w:pPr>
+        <w:ind w:left="720"/>
+      </w:pPr>
     </w:p>
     <w:p>
       <w:pPr>
@@ -6178,14 +9136,85 @@
         </w:rPr>
       </w:pPr>
     </w:p>
+    <w:p>
+      <w:pPr>
+        <w:pStyle w:val="Heading1"/>
+        <w:spacing w:before="0" w:line="240" w:lineRule="auto"/>
+        <w:rPr>
+          <w:rFonts w:asciiTheme="minorHAnsi" w:hAnsiTheme="minorHAnsi" w:cstheme="minorHAnsi"/>
+          <w:b/>
+          <w:bCs/>
+          <w:color w:val="000000" w:themeColor="text1"/>
+          <w:sz w:val="28"/>
+          <w:u w:val="single"/>
+        </w:rPr>
+      </w:pPr>
+    </w:p>
+    <w:p>
+      <w:pPr>
+        <w:pStyle w:val="Heading1"/>
+        <w:spacing w:before="0" w:line="240" w:lineRule="auto"/>
+        <w:rPr>
+          <w:rFonts w:asciiTheme="minorHAnsi" w:hAnsiTheme="minorHAnsi" w:cstheme="minorHAnsi"/>
+          <w:b/>
+          <w:bCs/>
+          <w:color w:val="000000" w:themeColor="text1"/>
+          <w:sz w:val="28"/>
+          <w:u w:val="single"/>
+        </w:rPr>
+      </w:pPr>
+    </w:p>
+    <w:p>
+      <w:pPr>
+        <w:pStyle w:val="Heading1"/>
+        <w:spacing w:before="0" w:line="240" w:lineRule="auto"/>
+        <w:rPr>
+          <w:rFonts w:asciiTheme="minorHAnsi" w:hAnsiTheme="minorHAnsi" w:cstheme="minorHAnsi"/>
+          <w:b/>
+          <w:bCs/>
+          <w:color w:val="000000" w:themeColor="text1"/>
+          <w:sz w:val="28"/>
+          <w:u w:val="single"/>
+        </w:rPr>
+      </w:pPr>
+    </w:p>
+    <w:p/>
     <w:p/>
     <w:p/>
     <w:p>
       <w:pPr>
         <w:pStyle w:val="Heading1"/>
         <w:spacing w:before="0" w:line="240" w:lineRule="auto"/>
-      </w:pPr>
-      <w:bookmarkStart w:id="16" w:name="_Toc8409365"/>
+        <w:rPr>
+          <w:rFonts w:asciiTheme="minorHAnsi" w:hAnsiTheme="minorHAnsi" w:cstheme="minorHAnsi"/>
+          <w:b/>
+          <w:bCs/>
+          <w:color w:val="000000" w:themeColor="text1"/>
+          <w:sz w:val="28"/>
+          <w:u w:val="single"/>
+        </w:rPr>
+      </w:pPr>
+    </w:p>
+    <w:p>
+      <w:pPr>
+        <w:pStyle w:val="Heading1"/>
+        <w:spacing w:before="0" w:line="240" w:lineRule="auto"/>
+        <w:rPr>
+          <w:rFonts w:asciiTheme="minorHAnsi" w:hAnsiTheme="minorHAnsi" w:cstheme="minorHAnsi"/>
+          <w:b/>
+          <w:bCs/>
+          <w:color w:val="000000" w:themeColor="text1"/>
+          <w:sz w:val="28"/>
+          <w:u w:val="single"/>
+        </w:rPr>
+      </w:pPr>
+    </w:p>
+    <w:p/>
+    <w:p>
+      <w:pPr>
+        <w:pStyle w:val="Heading1"/>
+        <w:spacing w:before="0" w:line="240" w:lineRule="auto"/>
+      </w:pPr>
       <w:r>
         <w:rPr>
           <w:rFonts w:asciiTheme="minorHAnsi" w:hAnsiTheme="minorHAnsi" w:cstheme="minorHAnsi"/>
@@ -6379,8 +9408,8 @@
         <w:tblLook w:val="04A0" w:firstRow="1" w:lastRow="0" w:firstColumn="1" w:lastColumn="0" w:noHBand="0" w:noVBand="1"/>
       </w:tblPr>
       <w:tblGrid>
-        <w:gridCol w:w="2790"/>
-        <w:gridCol w:w="7380"/>
+        <w:gridCol w:w="3060"/>
+        <w:gridCol w:w="7110"/>
       </w:tblGrid>
       <w:tr>
         <w:trPr>
@@ -6388,7 +9417,7 @@
         </w:trPr>
         <w:tc>
           <w:tcPr>
-            <w:tcW w:w="2790" w:type="dxa"/>
+            <w:tcW w:w="3060" w:type="dxa"/>
           </w:tcPr>
           <w:p>
             <w:r>
@@ -6398,7 +9427,7 @@
         </w:tc>
         <w:tc>
           <w:tcPr>
-            <w:tcW w:w="7380" w:type="dxa"/>
+            <w:tcW w:w="7110" w:type="dxa"/>
           </w:tcPr>
           <w:p>
             <w:r>
@@ -6413,7 +9442,7 @@
         </w:trPr>
         <w:tc>
           <w:tcPr>
-            <w:tcW w:w="2790" w:type="dxa"/>
+            <w:tcW w:w="3060" w:type="dxa"/>
           </w:tcPr>
           <w:p>
             <w:r>
@@ -6444,7 +9473,7 @@
         </w:tc>
         <w:tc>
           <w:tcPr>
-            <w:tcW w:w="7380" w:type="dxa"/>
+            <w:tcW w:w="7110" w:type="dxa"/>
           </w:tcPr>
           <w:p>
             <w:r>
@@ -6465,7 +9494,7 @@
         </w:trPr>
         <w:tc>
           <w:tcPr>
-            <w:tcW w:w="2790" w:type="dxa"/>
+            <w:tcW w:w="3060" w:type="dxa"/>
             <w:vAlign w:val="center"/>
           </w:tcPr>
           <w:p>
@@ -6503,7 +9532,7 @@
         </w:tc>
         <w:tc>
           <w:tcPr>
-            <w:tcW w:w="7380" w:type="dxa"/>
+            <w:tcW w:w="7110" w:type="dxa"/>
             <w:vAlign w:val="center"/>
           </w:tcPr>
           <w:p>
@@ -6531,7 +9560,7 @@
         </w:trPr>
         <w:tc>
           <w:tcPr>
-            <w:tcW w:w="2790" w:type="dxa"/>
+            <w:tcW w:w="3060" w:type="dxa"/>
             <w:vAlign w:val="center"/>
           </w:tcPr>
           <w:p>
@@ -6569,7 +9598,7 @@
         </w:tc>
         <w:tc>
           <w:tcPr>
-            <w:tcW w:w="7380" w:type="dxa"/>
+            <w:tcW w:w="7110" w:type="dxa"/>
             <w:vAlign w:val="center"/>
           </w:tcPr>
           <w:p>
@@ -6621,7 +9650,7 @@
         </w:trPr>
         <w:tc>
           <w:tcPr>
-            <w:tcW w:w="2790" w:type="dxa"/>
+            <w:tcW w:w="3060" w:type="dxa"/>
             <w:vAlign w:val="center"/>
           </w:tcPr>
           <w:p>
@@ -6659,7 +9688,7 @@
         </w:tc>
         <w:tc>
           <w:tcPr>
-            <w:tcW w:w="7380" w:type="dxa"/>
+            <w:tcW w:w="7110" w:type="dxa"/>
             <w:vAlign w:val="center"/>
           </w:tcPr>
           <w:p>
@@ -6737,16 +9766,16 @@
         <w:tblLook w:val="04A0" w:firstRow="1" w:lastRow="0" w:firstColumn="1" w:lastColumn="0" w:noHBand="0" w:noVBand="1"/>
       </w:tblPr>
       <w:tblGrid>
-        <w:gridCol w:w="2790"/>
-        <w:gridCol w:w="7380"/>
+        <w:gridCol w:w="3060"/>
+        <w:gridCol w:w="7110"/>
       </w:tblGrid>
       <w:tr>
         <w:trPr>
-          <w:trHeight w:val="266"/>
+          <w:trHeight w:val="314"/>
         </w:trPr>
         <w:tc>
           <w:tcPr>
-            <w:tcW w:w="2790" w:type="dxa"/>
+            <w:tcW w:w="3060" w:type="dxa"/>
           </w:tcPr>
           <w:p>
             <w:r>
@@ -6756,7 +9785,7 @@
         </w:tc>
         <w:tc>
           <w:tcPr>
-            <w:tcW w:w="7380" w:type="dxa"/>
+            <w:tcW w:w="7110" w:type="dxa"/>
           </w:tcPr>
           <w:p>
             <w:r>
@@ -6771,7 +9800,7 @@
         </w:trPr>
         <w:tc>
           <w:tcPr>
-            <w:tcW w:w="2790" w:type="dxa"/>
+            <w:tcW w:w="3060" w:type="dxa"/>
           </w:tcPr>
           <w:p>
             <w:r>
@@ -6802,7 +9831,7 @@
         </w:tc>
         <w:tc>
           <w:tcPr>
-            <w:tcW w:w="7380" w:type="dxa"/>
+            <w:tcW w:w="7110" w:type="dxa"/>
           </w:tcPr>
           <w:p>
             <w:r>
@@ -6826,7 +9855,7 @@
         </w:trPr>
         <w:tc>
           <w:tcPr>
-            <w:tcW w:w="2790" w:type="dxa"/>
+            <w:tcW w:w="3060" w:type="dxa"/>
             <w:vAlign w:val="center"/>
           </w:tcPr>
           <w:p>
@@ -6864,7 +9893,7 @@
         </w:tc>
         <w:tc>
           <w:tcPr>
-            <w:tcW w:w="7380" w:type="dxa"/>
+            <w:tcW w:w="7110" w:type="dxa"/>
             <w:vAlign w:val="center"/>
           </w:tcPr>
           <w:p>
@@ -6889,7 +9918,7 @@
         </w:trPr>
         <w:tc>
           <w:tcPr>
-            <w:tcW w:w="2790" w:type="dxa"/>
+            <w:tcW w:w="3060" w:type="dxa"/>
             <w:vAlign w:val="center"/>
           </w:tcPr>
           <w:p>
@@ -6927,7 +9956,7 @@
         </w:tc>
         <w:tc>
           <w:tcPr>
-            <w:tcW w:w="7380" w:type="dxa"/>
+            <w:tcW w:w="7110" w:type="dxa"/>
             <w:vAlign w:val="center"/>
           </w:tcPr>
           <w:p>
@@ -6969,7 +9998,7 @@
         </w:trPr>
         <w:tc>
           <w:tcPr>
-            <w:tcW w:w="2790" w:type="dxa"/>
+            <w:tcW w:w="3060" w:type="dxa"/>
             <w:vAlign w:val="center"/>
           </w:tcPr>
           <w:p>
@@ -7007,7 +10036,7 @@
         </w:tc>
         <w:tc>
           <w:tcPr>
-            <w:tcW w:w="7380" w:type="dxa"/>
+            <w:tcW w:w="7110" w:type="dxa"/>
             <w:vAlign w:val="center"/>
           </w:tcPr>
           <w:p>
@@ -7053,7 +10082,7 @@
         </w:trPr>
         <w:tc>
           <w:tcPr>
-            <w:tcW w:w="2790" w:type="dxa"/>
+            <w:tcW w:w="3060" w:type="dxa"/>
             <w:vAlign w:val="center"/>
           </w:tcPr>
           <w:p>
@@ -7091,7 +10120,7 @@
         </w:tc>
         <w:tc>
           <w:tcPr>
-            <w:tcW w:w="7380" w:type="dxa"/>
+            <w:tcW w:w="7110" w:type="dxa"/>
             <w:vAlign w:val="center"/>
           </w:tcPr>
           <w:p>
@@ -7144,7 +10173,7 @@
         </w:trPr>
         <w:tc>
           <w:tcPr>
-            <w:tcW w:w="2790" w:type="dxa"/>
+            <w:tcW w:w="3060" w:type="dxa"/>
             <w:vAlign w:val="center"/>
           </w:tcPr>
           <w:p>
@@ -7182,7 +10211,7 @@
         </w:tc>
         <w:tc>
           <w:tcPr>
-            <w:tcW w:w="7380" w:type="dxa"/>
+            <w:tcW w:w="7110" w:type="dxa"/>
             <w:vAlign w:val="center"/>
           </w:tcPr>
           <w:p>
@@ -7208,7 +10237,7 @@
         </w:trPr>
         <w:tc>
           <w:tcPr>
-            <w:tcW w:w="2790" w:type="dxa"/>
+            <w:tcW w:w="3060" w:type="dxa"/>
             <w:vAlign w:val="center"/>
           </w:tcPr>
           <w:p>
@@ -7245,7 +10274,7 @@
         </w:tc>
         <w:tc>
           <w:tcPr>
-            <w:tcW w:w="7380" w:type="dxa"/>
+            <w:tcW w:w="7110" w:type="dxa"/>
             <w:vAlign w:val="center"/>
           </w:tcPr>
           <w:p>
@@ -7271,7 +10300,7 @@
         </w:trPr>
         <w:tc>
           <w:tcPr>
-            <w:tcW w:w="2790" w:type="dxa"/>
+            <w:tcW w:w="3060" w:type="dxa"/>
             <w:vAlign w:val="center"/>
           </w:tcPr>
           <w:p>
@@ -7308,7 +10337,7 @@
         </w:tc>
         <w:tc>
           <w:tcPr>
-            <w:tcW w:w="7380" w:type="dxa"/>
+            <w:tcW w:w="7110" w:type="dxa"/>
             <w:vAlign w:val="center"/>
           </w:tcPr>
           <w:p>
@@ -8249,8 +11278,8 @@
         <w:tblLook w:val="04A0" w:firstRow="1" w:lastRow="0" w:firstColumn="1" w:lastColumn="0" w:noHBand="0" w:noVBand="1"/>
       </w:tblPr>
       <w:tblGrid>
-        <w:gridCol w:w="2970"/>
-        <w:gridCol w:w="7200"/>
+        <w:gridCol w:w="3060"/>
+        <w:gridCol w:w="7110"/>
       </w:tblGrid>
       <w:tr>
         <w:trPr>
@@ -8258,7 +11287,7 @@
         </w:trPr>
         <w:tc>
           <w:tcPr>
-            <w:tcW w:w="2970" w:type="dxa"/>
+            <w:tcW w:w="3060" w:type="dxa"/>
           </w:tcPr>
           <w:p>
             <w:r>
@@ -8268,7 +11297,7 @@
         </w:tc>
         <w:tc>
           <w:tcPr>
-            <w:tcW w:w="7200" w:type="dxa"/>
+            <w:tcW w:w="7110" w:type="dxa"/>
           </w:tcPr>
           <w:p>
             <w:r>
@@ -8283,7 +11312,7 @@
         </w:trPr>
         <w:tc>
           <w:tcPr>
-            <w:tcW w:w="2970" w:type="dxa"/>
+            <w:tcW w:w="3060" w:type="dxa"/>
           </w:tcPr>
           <w:p>
             <w:r>
@@ -8314,7 +11343,7 @@
         </w:tc>
         <w:tc>
           <w:tcPr>
-            <w:tcW w:w="7200" w:type="dxa"/>
+            <w:tcW w:w="7110" w:type="dxa"/>
           </w:tcPr>
           <w:p>
             <w:r>
@@ -8329,7 +11358,7 @@
         </w:trPr>
         <w:tc>
           <w:tcPr>
-            <w:tcW w:w="2970" w:type="dxa"/>
+            <w:tcW w:w="3060" w:type="dxa"/>
             <w:vAlign w:val="center"/>
           </w:tcPr>
           <w:p>
@@ -8367,7 +11396,7 @@
         </w:tc>
         <w:tc>
           <w:tcPr>
-            <w:tcW w:w="7200" w:type="dxa"/>
+            <w:tcW w:w="7110" w:type="dxa"/>
             <w:vAlign w:val="center"/>
           </w:tcPr>
           <w:p>
@@ -8389,7 +11418,7 @@
         </w:trPr>
         <w:tc>
           <w:tcPr>
-            <w:tcW w:w="2970" w:type="dxa"/>
+            <w:tcW w:w="3060" w:type="dxa"/>
             <w:vAlign w:val="center"/>
           </w:tcPr>
           <w:p>
@@ -8427,7 +11456,7 @@
         </w:tc>
         <w:tc>
           <w:tcPr>
-            <w:tcW w:w="7200" w:type="dxa"/>
+            <w:tcW w:w="7110" w:type="dxa"/>
             <w:vAlign w:val="center"/>
           </w:tcPr>
           <w:p>
@@ -8635,16 +11664,17 @@
       <w:tblPr>
         <w:tblStyle w:val="TableGrid"/>
         <w:tblW w:w="10265" w:type="dxa"/>
+        <w:tblLayout w:type="fixed"/>
         <w:tblLook w:val="04A0" w:firstRow="1" w:lastRow="0" w:firstColumn="1" w:lastColumn="0" w:noHBand="0" w:noVBand="1"/>
       </w:tblPr>
       <w:tblGrid>
-        <w:gridCol w:w="2368"/>
-        <w:gridCol w:w="7897"/>
+        <w:gridCol w:w="3055"/>
+        <w:gridCol w:w="7210"/>
       </w:tblGrid>
       <w:tr>
         <w:tc>
           <w:tcPr>
-            <w:tcW w:w="2368" w:type="dxa"/>
+            <w:tcW w:w="3055" w:type="dxa"/>
           </w:tcPr>
           <w:p>
             <w:r>
@@ -8654,7 +11684,7 @@
         </w:tc>
         <w:tc>
           <w:tcPr>
-            <w:tcW w:w="7897" w:type="dxa"/>
+            <w:tcW w:w="7210" w:type="dxa"/>
           </w:tcPr>
           <w:p>
             <w:r>
@@ -8666,7 +11696,7 @@
       <w:tr>
         <w:tc>
           <w:tcPr>
-            <w:tcW w:w="2368" w:type="dxa"/>
+            <w:tcW w:w="3055" w:type="dxa"/>
             <w:vAlign w:val="center"/>
           </w:tcPr>
           <w:p>
@@ -8680,7 +11710,7 @@
         </w:tc>
         <w:tc>
           <w:tcPr>
-            <w:tcW w:w="7897" w:type="dxa"/>
+            <w:tcW w:w="7210" w:type="dxa"/>
             <w:vAlign w:val="center"/>
           </w:tcPr>
           <w:p>
@@ -8744,7 +11774,7 @@
         </w:trPr>
         <w:tc>
           <w:tcPr>
-            <w:tcW w:w="2368" w:type="dxa"/>
+            <w:tcW w:w="3055" w:type="dxa"/>
             <w:vAlign w:val="center"/>
           </w:tcPr>
           <w:p>
@@ -8758,7 +11788,7 @@
         </w:tc>
         <w:tc>
           <w:tcPr>
-            <w:tcW w:w="7897" w:type="dxa"/>
+            <w:tcW w:w="7210" w:type="dxa"/>
             <w:vAlign w:val="center"/>
           </w:tcPr>
           <w:p>
@@ -8819,7 +11849,7 @@
       <w:tr>
         <w:tc>
           <w:tcPr>
-            <w:tcW w:w="2368" w:type="dxa"/>
+            <w:tcW w:w="3055" w:type="dxa"/>
             <w:vAlign w:val="center"/>
           </w:tcPr>
           <w:p>
@@ -8833,7 +11863,7 @@
         </w:tc>
         <w:tc>
           <w:tcPr>
-            <w:tcW w:w="7897" w:type="dxa"/>
+            <w:tcW w:w="7210" w:type="dxa"/>
             <w:vAlign w:val="center"/>
           </w:tcPr>
           <w:p>
@@ -8928,7 +11958,7 @@
       <w:tr>
         <w:tc>
           <w:tcPr>
-            <w:tcW w:w="2368" w:type="dxa"/>
+            <w:tcW w:w="3055" w:type="dxa"/>
             <w:vAlign w:val="center"/>
           </w:tcPr>
           <w:p>
@@ -8943,7 +11973,7 @@
         </w:tc>
         <w:tc>
           <w:tcPr>
-            <w:tcW w:w="7897" w:type="dxa"/>
+            <w:tcW w:w="7210" w:type="dxa"/>
             <w:vAlign w:val="center"/>
           </w:tcPr>
           <w:p>
@@ -9034,7 +12064,7 @@
       <w:tr>
         <w:tc>
           <w:tcPr>
-            <w:tcW w:w="2368" w:type="dxa"/>
+            <w:tcW w:w="3055" w:type="dxa"/>
             <w:vAlign w:val="center"/>
           </w:tcPr>
           <w:p>
@@ -9048,7 +12078,7 @@
         </w:tc>
         <w:tc>
           <w:tcPr>
-            <w:tcW w:w="7897" w:type="dxa"/>
+            <w:tcW w:w="7210" w:type="dxa"/>
             <w:vAlign w:val="center"/>
           </w:tcPr>
           <w:p>
@@ -9138,7 +12168,7 @@
       <w:tr>
         <w:tc>
           <w:tcPr>
-            <w:tcW w:w="2368" w:type="dxa"/>
+            <w:tcW w:w="3055" w:type="dxa"/>
             <w:vAlign w:val="center"/>
           </w:tcPr>
           <w:p>
@@ -9146,14 +12176,13 @@
               <w:ind w:left="360"/>
             </w:pPr>
             <w:r>
-              <w:lastRenderedPageBreak/>
               <w:t>Bank_SYS_DSN_006</w:t>
             </w:r>
           </w:p>
         </w:tc>
         <w:tc>
           <w:tcPr>
-            <w:tcW w:w="7897" w:type="dxa"/>
+            <w:tcW w:w="7210" w:type="dxa"/>
             <w:vAlign w:val="center"/>
           </w:tcPr>
           <w:p>
@@ -9229,7 +12258,7 @@
       <w:tr>
         <w:tc>
           <w:tcPr>
-            <w:tcW w:w="2368" w:type="dxa"/>
+            <w:tcW w:w="3055" w:type="dxa"/>
             <w:vAlign w:val="center"/>
           </w:tcPr>
           <w:p>
@@ -9243,7 +12272,7 @@
         </w:tc>
         <w:tc>
           <w:tcPr>
-            <w:tcW w:w="7897" w:type="dxa"/>
+            <w:tcW w:w="7210" w:type="dxa"/>
             <w:vAlign w:val="center"/>
           </w:tcPr>
           <w:p>
@@ -9347,7 +12376,7 @@
       <w:tr>
         <w:tc>
           <w:tcPr>
-            <w:tcW w:w="2368" w:type="dxa"/>
+            <w:tcW w:w="3055" w:type="dxa"/>
             <w:vAlign w:val="center"/>
           </w:tcPr>
           <w:p>
@@ -9355,14 +12384,13 @@
               <w:ind w:left="360"/>
             </w:pPr>
             <w:r>
-              <w:lastRenderedPageBreak/>
               <w:t>Bank_SYS_DSN_008</w:t>
             </w:r>
           </w:p>
         </w:tc>
         <w:tc>
           <w:tcPr>
-            <w:tcW w:w="7897" w:type="dxa"/>
+            <w:tcW w:w="7210" w:type="dxa"/>
             <w:vAlign w:val="center"/>
           </w:tcPr>
           <w:p/>
@@ -9457,7 +12485,7 @@
       <w:tr>
         <w:tc>
           <w:tcPr>
-            <w:tcW w:w="2368" w:type="dxa"/>
+            <w:tcW w:w="3055" w:type="dxa"/>
             <w:vAlign w:val="center"/>
           </w:tcPr>
           <w:p>
@@ -9471,7 +12499,7 @@
         </w:tc>
         <w:tc>
           <w:tcPr>
-            <w:tcW w:w="7897" w:type="dxa"/>
+            <w:tcW w:w="7210" w:type="dxa"/>
             <w:vAlign w:val="center"/>
           </w:tcPr>
           <w:p>
@@ -9567,7 +12595,7 @@
       <w:tr>
         <w:tc>
           <w:tcPr>
-            <w:tcW w:w="2368" w:type="dxa"/>
+            <w:tcW w:w="3055" w:type="dxa"/>
             <w:vAlign w:val="center"/>
           </w:tcPr>
           <w:p>
@@ -9582,7 +12610,7 @@
         </w:tc>
         <w:tc>
           <w:tcPr>
-            <w:tcW w:w="7897" w:type="dxa"/>
+            <w:tcW w:w="7210" w:type="dxa"/>
             <w:vAlign w:val="center"/>
           </w:tcPr>
           <w:p>
@@ -9677,7 +12705,7 @@
       <w:tr>
         <w:tc>
           <w:tcPr>
-            <w:tcW w:w="2368" w:type="dxa"/>
+            <w:tcW w:w="3055" w:type="dxa"/>
             <w:vAlign w:val="center"/>
           </w:tcPr>
           <w:p>
@@ -9691,7 +12719,7 @@
         </w:tc>
         <w:tc>
           <w:tcPr>
-            <w:tcW w:w="7897" w:type="dxa"/>
+            <w:tcW w:w="7210" w:type="dxa"/>
             <w:vAlign w:val="center"/>
           </w:tcPr>
           <w:p/>
@@ -9774,7 +12802,7 @@
       <w:tr>
         <w:tc>
           <w:tcPr>
-            <w:tcW w:w="2368" w:type="dxa"/>
+            <w:tcW w:w="3055" w:type="dxa"/>
             <w:vAlign w:val="center"/>
           </w:tcPr>
           <w:p>
@@ -9789,7 +12817,7 @@
         </w:tc>
         <w:tc>
           <w:tcPr>
-            <w:tcW w:w="7897" w:type="dxa"/>
+            <w:tcW w:w="7210" w:type="dxa"/>
             <w:vAlign w:val="center"/>
           </w:tcPr>
           <w:p>
@@ -9878,7 +12906,7 @@
       <w:tr>
         <w:tc>
           <w:tcPr>
-            <w:tcW w:w="2368" w:type="dxa"/>
+            <w:tcW w:w="3055" w:type="dxa"/>
             <w:vAlign w:val="center"/>
           </w:tcPr>
           <w:p>
@@ -9892,7 +12920,7 @@
         </w:tc>
         <w:tc>
           <w:tcPr>
-            <w:tcW w:w="7897" w:type="dxa"/>
+            <w:tcW w:w="7210" w:type="dxa"/>
             <w:vAlign w:val="center"/>
           </w:tcPr>
           <w:p>
@@ -10000,7 +13028,7 @@
       <w:tr>
         <w:tc>
           <w:tcPr>
-            <w:tcW w:w="2368" w:type="dxa"/>
+            <w:tcW w:w="3055" w:type="dxa"/>
             <w:vAlign w:val="center"/>
           </w:tcPr>
           <w:p>
@@ -10015,7 +13043,7 @@
         </w:tc>
         <w:tc>
           <w:tcPr>
-            <w:tcW w:w="7897" w:type="dxa"/>
+            <w:tcW w:w="7210" w:type="dxa"/>
             <w:vAlign w:val="center"/>
           </w:tcPr>
           <w:p>
@@ -10133,7 +13161,7 @@
       <w:tr>
         <w:tc>
           <w:tcPr>
-            <w:tcW w:w="2368" w:type="dxa"/>
+            <w:tcW w:w="3055" w:type="dxa"/>
             <w:vAlign w:val="center"/>
           </w:tcPr>
           <w:p>
@@ -10147,7 +13175,7 @@
         </w:tc>
         <w:tc>
           <w:tcPr>
-            <w:tcW w:w="7897" w:type="dxa"/>
+            <w:tcW w:w="7210" w:type="dxa"/>
             <w:vAlign w:val="center"/>
           </w:tcPr>
           <w:p>
@@ -10337,7 +13365,7 @@
           <w:rPr>
             <w:noProof/>
           </w:rPr>
-          <w:t>23</w:t>
+          <w:t>6</w:t>
         </w:r>
         <w:r>
           <w:rPr>
@@ -11354,6 +14382,26 @@
       <w:ind w:left="440"/>
     </w:pPr>
   </w:style>
+  <w:style w:type="table" w:customStyle="1" w:styleId="TableGrid1">
+    <w:name w:val="Table Grid1"/>
+    <w:basedOn w:val="TableNormal"/>
+    <w:next w:val="TableGrid"/>
+    <w:uiPriority w:val="39"/>
+    <w:rsid w:val="007C6D87"/>
+    <w:pPr>
+      <w:spacing w:after="0" w:line="240" w:lineRule="auto"/>
+    </w:pPr>
+    <w:tblPr>
+      <w:tblBorders>
+        <w:top w:val="single" w:sz="4" w:space="0" w:color="auto"/>
+        <w:left w:val="single" w:sz="4" w:space="0" w:color="auto"/>
+        <w:bottom w:val="single" w:sz="4" w:space="0" w:color="auto"/>
+        <w:right w:val="single" w:sz="4" w:space="0" w:color="auto"/>
+        <w:insideH w:val="single" w:sz="4" w:space="0" w:color="auto"/>
+        <w:insideV w:val="single" w:sz="4" w:space="0" w:color="auto"/>
+      </w:tblBorders>
+    </w:tblPr>
+  </w:style>
 </w:styles>
 </file>
 
@@ -11623,7 +14671,7 @@
 </file>
 
 <file path=customXml/itemProps1.xml><?xml version="1.0" encoding="utf-8"?>
-<ds:datastoreItem xmlns:ds="http://schemas.openxmlformats.org/officeDocument/2006/customXml" ds:itemID="{3E633FAE-D728-4696-8978-239F2BFC2C5C}">
+<ds:datastoreItem xmlns:ds="http://schemas.openxmlformats.org/officeDocument/2006/customXml" ds:itemID="{ECC9D3DC-A86E-4228-A3B9-9C8E12BCDA5C}">
   <ds:schemaRefs>
     <ds:schemaRef ds:uri="http://schemas.openxmlformats.org/officeDocument/2006/bibliography"/>
   </ds:schemaRefs>

</xml_diff>